<commit_message>
small updates on docs
</commit_message>
<xml_diff>
--- a/analysis/analysis_log.docx
+++ b/analysis/analysis_log.docx
@@ -5,7 +5,7 @@
     <w:p>
       <w:pPr>
         <w:rPr>
-          <w:rFonts w:hint="cs"/>
+          <w:rtl/>
         </w:rPr>
       </w:pPr>
       <w:r>
@@ -14,6 +14,70 @@
           <w:rtl/>
         </w:rPr>
         <w:t>כאן אדווח כל ניתוח סטטיסטי שאבצע.</w:t>
+      </w:r>
+    </w:p>
+    <w:p>
+      <w:pPr>
+        <w:rPr>
+          <w:rtl/>
+        </w:rPr>
+      </w:pPr>
+    </w:p>
+    <w:p>
+      <w:pPr>
+        <w:pStyle w:val="ListParagraph"/>
+        <w:numPr>
+          <w:ilvl w:val="0"/>
+          <w:numId w:val="1"/>
+        </w:numPr>
+      </w:pPr>
+      <w:r>
+        <w:rPr>
+          <w:rFonts w:hint="cs"/>
+          <w:rtl/>
+        </w:rPr>
+        <w:t>נורמליזציה ל-</w:t>
+      </w:r>
+      <w:r>
+        <w:t>trials</w:t>
+      </w:r>
+      <w:r>
+        <w:rPr>
+          <w:rFonts w:hint="cs"/>
+          <w:rtl/>
+        </w:rPr>
+        <w:t>, בהתאם להתכתבות עם אורי במייל ("</w:t>
+      </w:r>
+      <w:r>
+        <w:t>Motion tracking</w:t>
+      </w:r>
+      <w:r>
+        <w:rPr>
+          <w:rFonts w:hint="cs"/>
+          <w:rtl/>
+        </w:rPr>
+        <w:t xml:space="preserve">") וגם המאמר </w:t>
+      </w:r>
+      <w:r>
+        <w:rPr>
+          <w:sz w:val="16"/>
+          <w:szCs w:val="16"/>
+        </w:rPr>
+        <w:t>Track It to Crack It: Dissecting Processing Stages</w:t>
+      </w:r>
+      <w:r>
+        <w:rPr>
+          <w:sz w:val="16"/>
+          <w:szCs w:val="16"/>
+        </w:rPr>
+        <w:t xml:space="preserve"> </w:t>
+      </w:r>
+      <w:r>
+        <w:rPr>
+          <w:sz w:val="16"/>
+          <w:szCs w:val="16"/>
+        </w:rPr>
+        <w:t>with Finger Tracking</w:t>
       </w:r>
     </w:p>
     <w:sectPr>
@@ -26,6 +90,126 @@
     </w:sectPr>
   </w:body>
 </w:document>
+</file>
+
+<file path=word/numbering.xml><?xml version="1.0" encoding="utf-8"?>
+<w:numbering xmlns:wpc="http://schemas.microsoft.com/office/word/2010/wordprocessingCanvas" xmlns:cx="http://schemas.microsoft.com/office/drawing/2014/chartex" xmlns:cx1="http://schemas.microsoft.com/office/drawing/2015/9/8/chartex" xmlns:cx2="http://schemas.microsoft.com/office/drawing/2015/10/21/chartex" xmlns:cx3="http://schemas.microsoft.com/office/drawing/2016/5/9/chartex" xmlns:cx4="http://schemas.microsoft.com/office/drawing/2016/5/10/chartex" xmlns:cx5="http://schemas.microsoft.com/office/drawing/2016/5/11/chartex" xmlns:cx6="http://schemas.microsoft.com/office/drawing/2016/5/12/chartex" xmlns:cx7="http://schemas.microsoft.com/office/drawing/2016/5/13/chartex" xmlns:cx8="http://schemas.microsoft.com/office/drawing/2016/5/14/chartex" xmlns:mc="http://schemas.openxmlformats.org/markup-compatibility/2006" xmlns:aink="http://schemas.microsoft.com/office/drawing/2016/ink" xmlns:am3d="http://schemas.microsoft.com/office/drawing/2017/model3d" xmlns:o="urn:schemas-microsoft-com:office:office" xmlns:r="http://schemas.openxmlformats.org/officeDocument/2006/relationships" xmlns:m="http://schemas.openxmlformats.org/officeDocument/2006/math" xmlns:v="urn:schemas-microsoft-com:vml" xmlns:wp14="http://schemas.microsoft.com/office/word/2010/wordprocessingDrawing" xmlns:wp="http://schemas.openxmlformats.org/drawingml/2006/wordprocessingDrawing" xmlns:w10="urn:schemas-microsoft-com:office:word" xmlns:w="http://schemas.openxmlformats.org/wordprocessingml/2006/main" xmlns:w14="http://schemas.microsoft.com/office/word/2010/wordml" xmlns:w15="http://schemas.microsoft.com/office/word/2012/wordml" xmlns:w16cex="http://schemas.microsoft.com/office/word/2018/wordml/cex" xmlns:w16cid="http://schemas.microsoft.com/office/word/2016/wordml/cid" xmlns:w16="http://schemas.microsoft.com/office/word/2018/wordml" xmlns:w16se="http://schemas.microsoft.com/office/word/2015/wordml/symex" xmlns:wpg="http://schemas.microsoft.com/office/word/2010/wordprocessingGroup" xmlns:wpi="http://schemas.microsoft.com/office/word/2010/wordprocessingInk" xmlns:wne="http://schemas.microsoft.com/office/word/2006/wordml" xmlns:wps="http://schemas.microsoft.com/office/word/2010/wordprocessingShape" mc:Ignorable="w14 w15 w16se w16cid w16 w16cex wp14">
+  <w:abstractNum w:abstractNumId="0" w15:restartNumberingAfterBreak="0">
+    <w:nsid w:val="1E9C0C2A"/>
+    <w:multiLevelType w:val="hybridMultilevel"/>
+    <w:tmpl w:val="8FC27F32"/>
+    <w:lvl w:ilvl="0" w:tplc="4364A2AE">
+      <w:numFmt w:val="bullet"/>
+      <w:lvlText w:val=""/>
+      <w:lvlJc w:val="left"/>
+      <w:pPr>
+        <w:ind w:left="720" w:hanging="360"/>
+      </w:pPr>
+      <w:rPr>
+        <w:rFonts w:ascii="Symbol" w:eastAsia="David" w:hAnsi="Symbol" w:cs="David" w:hint="default"/>
+      </w:rPr>
+    </w:lvl>
+    <w:lvl w:ilvl="1" w:tplc="04090003" w:tentative="1">
+      <w:start w:val="1"/>
+      <w:numFmt w:val="bullet"/>
+      <w:lvlText w:val="o"/>
+      <w:lvlJc w:val="left"/>
+      <w:pPr>
+        <w:ind w:left="1440" w:hanging="360"/>
+      </w:pPr>
+      <w:rPr>
+        <w:rFonts w:ascii="Courier New" w:hAnsi="Courier New" w:cs="Courier New" w:hint="default"/>
+      </w:rPr>
+    </w:lvl>
+    <w:lvl w:ilvl="2" w:tplc="04090005" w:tentative="1">
+      <w:start w:val="1"/>
+      <w:numFmt w:val="bullet"/>
+      <w:lvlText w:val=""/>
+      <w:lvlJc w:val="left"/>
+      <w:pPr>
+        <w:ind w:left="2160" w:hanging="360"/>
+      </w:pPr>
+      <w:rPr>
+        <w:rFonts w:ascii="Wingdings" w:hAnsi="Wingdings" w:hint="default"/>
+      </w:rPr>
+    </w:lvl>
+    <w:lvl w:ilvl="3" w:tplc="04090001" w:tentative="1">
+      <w:start w:val="1"/>
+      <w:numFmt w:val="bullet"/>
+      <w:lvlText w:val=""/>
+      <w:lvlJc w:val="left"/>
+      <w:pPr>
+        <w:ind w:left="2880" w:hanging="360"/>
+      </w:pPr>
+      <w:rPr>
+        <w:rFonts w:ascii="Symbol" w:hAnsi="Symbol" w:hint="default"/>
+      </w:rPr>
+    </w:lvl>
+    <w:lvl w:ilvl="4" w:tplc="04090003" w:tentative="1">
+      <w:start w:val="1"/>
+      <w:numFmt w:val="bullet"/>
+      <w:lvlText w:val="o"/>
+      <w:lvlJc w:val="left"/>
+      <w:pPr>
+        <w:ind w:left="3600" w:hanging="360"/>
+      </w:pPr>
+      <w:rPr>
+        <w:rFonts w:ascii="Courier New" w:hAnsi="Courier New" w:cs="Courier New" w:hint="default"/>
+      </w:rPr>
+    </w:lvl>
+    <w:lvl w:ilvl="5" w:tplc="04090005" w:tentative="1">
+      <w:start w:val="1"/>
+      <w:numFmt w:val="bullet"/>
+      <w:lvlText w:val=""/>
+      <w:lvlJc w:val="left"/>
+      <w:pPr>
+        <w:ind w:left="4320" w:hanging="360"/>
+      </w:pPr>
+      <w:rPr>
+        <w:rFonts w:ascii="Wingdings" w:hAnsi="Wingdings" w:hint="default"/>
+      </w:rPr>
+    </w:lvl>
+    <w:lvl w:ilvl="6" w:tplc="04090001" w:tentative="1">
+      <w:start w:val="1"/>
+      <w:numFmt w:val="bullet"/>
+      <w:lvlText w:val=""/>
+      <w:lvlJc w:val="left"/>
+      <w:pPr>
+        <w:ind w:left="5040" w:hanging="360"/>
+      </w:pPr>
+      <w:rPr>
+        <w:rFonts w:ascii="Symbol" w:hAnsi="Symbol" w:hint="default"/>
+      </w:rPr>
+    </w:lvl>
+    <w:lvl w:ilvl="7" w:tplc="04090003" w:tentative="1">
+      <w:start w:val="1"/>
+      <w:numFmt w:val="bullet"/>
+      <w:lvlText w:val="o"/>
+      <w:lvlJc w:val="left"/>
+      <w:pPr>
+        <w:ind w:left="5760" w:hanging="360"/>
+      </w:pPr>
+      <w:rPr>
+        <w:rFonts w:ascii="Courier New" w:hAnsi="Courier New" w:cs="Courier New" w:hint="default"/>
+      </w:rPr>
+    </w:lvl>
+    <w:lvl w:ilvl="8" w:tplc="04090005" w:tentative="1">
+      <w:start w:val="1"/>
+      <w:numFmt w:val="bullet"/>
+      <w:lvlText w:val=""/>
+      <w:lvlJc w:val="left"/>
+      <w:pPr>
+        <w:ind w:left="6480" w:hanging="360"/>
+      </w:pPr>
+      <w:rPr>
+        <w:rFonts w:ascii="Wingdings" w:hAnsi="Wingdings" w:hint="default"/>
+      </w:rPr>
+    </w:lvl>
+  </w:abstractNum>
+  <w:num w:numId="1">
+    <w:abstractNumId w:val="0"/>
+  </w:num>
+</w:numbering>
 </file>
 
 <file path=word/styles.xml><?xml version="1.0" encoding="utf-8"?>
@@ -629,7 +813,6 @@
   <w:style w:type="character" w:default="1" w:styleId="DefaultParagraphFont">
     <w:name w:val="Default Paragraph Font"/>
     <w:uiPriority w:val="1"/>
-    <w:semiHidden/>
     <w:unhideWhenUsed/>
   </w:style>
   <w:style w:type="table" w:default="1" w:styleId="TableNormal">

</xml_diff>

<commit_message>
Added non-functional analysis code
</commit_message>
<xml_diff>
--- a/analysis/analysis_log.docx
+++ b/analysis/analysis_log.docx
@@ -25,62 +25,108 @@
         </w:rPr>
       </w:pPr>
       <w:r>
-        <w:rPr>
-          <w:rFonts w:hint="cs"/>
-          <w:rtl/>
-        </w:rPr>
-        <w:t>נורמליזציה</w:t>
-      </w:r>
-    </w:p>
-    <w:p>
-      <w:pPr>
-        <w:pStyle w:val="Heading3"/>
-        <w:rPr>
-          <w:rtl/>
-        </w:rPr>
-      </w:pPr>
-      <w:r>
-        <w:rPr>
-          <w:rFonts w:hint="cs"/>
-          <w:rtl/>
-        </w:rPr>
-        <w:t>למה</w:t>
-      </w:r>
-      <w:r>
-        <w:rPr>
-          <w:rFonts w:hint="cs"/>
-          <w:rtl/>
-        </w:rPr>
-        <w:t>?</w:t>
-      </w:r>
-    </w:p>
-    <w:p>
-      <w:pPr>
-        <w:pStyle w:val="NoSpacing"/>
+        <w:t>Trajectory Preprocessing</w:t>
+      </w:r>
+    </w:p>
+    <w:p>
+      <w:pPr>
+        <w:pStyle w:val="NoSpacing"/>
+        <w:rPr>
+          <w:rFonts w:ascii="Arial" w:hAnsi="Arial" w:cs="Arial"/>
+          <w:color w:val="222222"/>
+          <w:sz w:val="20"/>
+          <w:szCs w:val="20"/>
+          <w:shd w:val="clear" w:color="auto" w:fill="FFFFFF"/>
+          <w:rtl/>
+        </w:rPr>
+      </w:pPr>
+      <w:r>
+        <w:rPr>
+          <w:rFonts w:ascii="Arial" w:hAnsi="Arial" w:cs="Arial" w:hint="cs"/>
+          <w:color w:val="222222"/>
+          <w:sz w:val="20"/>
+          <w:szCs w:val="20"/>
+          <w:shd w:val="clear" w:color="auto" w:fill="FFFFFF"/>
+          <w:rtl/>
+        </w:rPr>
+        <w:t xml:space="preserve">שלבים (מתוך </w:t>
+      </w:r>
+      <w:r>
+        <w:rPr>
+          <w:rFonts w:ascii="Arial" w:hAnsi="Arial" w:cs="Arial"/>
+          <w:color w:val="222222"/>
+          <w:sz w:val="12"/>
+          <w:szCs w:val="12"/>
+          <w:shd w:val="clear" w:color="auto" w:fill="FFFFFF"/>
+        </w:rPr>
+        <w:t>Gallivan, J. P., &amp; Chapman, C. S. (2014). Three-dimensional reach trajectories</w:t>
+      </w:r>
+      <w:r>
+        <w:rPr>
+          <w:rFonts w:ascii="Arial" w:hAnsi="Arial" w:cs="Arial"/>
+          <w:color w:val="222222"/>
+          <w:sz w:val="12"/>
+          <w:szCs w:val="12"/>
+          <w:shd w:val="clear" w:color="auto" w:fill="FFFFFF"/>
+        </w:rPr>
+        <w:t>…</w:t>
+      </w:r>
+      <w:r>
+        <w:rPr>
+          <w:rFonts w:ascii="Arial" w:hAnsi="Arial" w:cs="Arial" w:hint="cs"/>
+          <w:color w:val="222222"/>
+          <w:sz w:val="20"/>
+          <w:szCs w:val="20"/>
+          <w:shd w:val="clear" w:color="auto" w:fill="FFFFFF"/>
+          <w:rtl/>
+        </w:rPr>
+        <w:t xml:space="preserve">) </w:t>
+      </w:r>
+      <w:r>
+        <w:rPr>
+          <w:rFonts w:ascii="Arial" w:hAnsi="Arial" w:cs="Arial"/>
+          <w:color w:val="222222"/>
+          <w:sz w:val="20"/>
+          <w:szCs w:val="20"/>
+          <w:shd w:val="clear" w:color="auto" w:fill="FFFFFF"/>
+          <w:rtl/>
+        </w:rPr>
+        <w:t>–</w:t>
+      </w:r>
+      <w:r>
+        <w:rPr>
+          <w:rFonts w:ascii="Arial" w:hAnsi="Arial" w:cs="Arial" w:hint="cs"/>
+          <w:color w:val="222222"/>
+          <w:sz w:val="20"/>
+          <w:szCs w:val="20"/>
+          <w:shd w:val="clear" w:color="auto" w:fill="FFFFFF"/>
+          <w:rtl/>
+        </w:rPr>
+        <w:t xml:space="preserve"> </w:t>
+      </w:r>
+    </w:p>
+    <w:p>
+      <w:pPr>
+        <w:pStyle w:val="ListParagraph"/>
         <w:numPr>
           <w:ilvl w:val="0"/>
-          <w:numId w:val="2"/>
+          <w:numId w:val="6"/>
         </w:numPr>
         <w:rPr>
-          <w:rtl/>
-        </w:rPr>
-      </w:pPr>
-      <w:r>
-        <w:rPr>
-          <w:rFonts w:hint="cs"/>
-          <w:rtl/>
-        </w:rPr>
-        <w:t xml:space="preserve">סביבה </w:t>
-      </w:r>
-      <w:r>
-        <w:rPr>
-          <w:rFonts w:hint="cs"/>
-          <w:rtl/>
-        </w:rPr>
-        <w:t xml:space="preserve">משתנה בין נבדקים </w:t>
-      </w:r>
-      <w:r>
-        <w:rPr>
+          <w:color w:val="FF0000"/>
+        </w:rPr>
+      </w:pPr>
+      <w:r>
+        <w:rPr>
+          <w:rFonts w:hint="cs"/>
+          <w:color w:val="FF0000"/>
+          <w:rtl/>
+        </w:rPr>
+        <w:t xml:space="preserve">מילוי דגימות חסרות </w:t>
+      </w:r>
+      <w:r>
+        <w:rPr>
+          <w:color w:val="FF0000"/>
           <w:rtl/>
         </w:rPr>
         <w:t>–</w:t>
@@ -88,166 +134,240 @@
       <w:r>
         <w:rPr>
           <w:rFonts w:hint="cs"/>
+          <w:color w:val="FF0000"/>
           <w:rtl/>
         </w:rPr>
         <w:t xml:space="preserve"> </w:t>
       </w:r>
       <w:r>
         <w:rPr>
-          <w:rFonts w:hint="cs"/>
-          <w:rtl/>
-        </w:rPr>
-        <w:t xml:space="preserve">סביר להניח שהמיקום של </w:t>
-      </w:r>
-      <w:r>
-        <w:rPr>
-          <w:rFonts w:hint="cs"/>
-          <w:rtl/>
-        </w:rPr>
-        <w:t>נקודת ההתחלה ושל המסך לא יהיו זהים בין נבדקים.</w:t>
-      </w:r>
-    </w:p>
-    <w:p>
-      <w:pPr>
-        <w:pStyle w:val="NoSpacing"/>
-        <w:ind w:left="2160" w:firstLine="720"/>
-        <w:rPr>
-          <w:rtl/>
-        </w:rPr>
-      </w:pPr>
-      <w:r>
-        <w:rPr>
-          <w:rFonts w:hint="cs"/>
-          <w:rtl/>
-        </w:rPr>
-        <w:t>לפיכך נצטרך לנרמל את כולם לתבנית אחידה כדי שנוכל להשוות ביניהם.</w:t>
-      </w:r>
-    </w:p>
-    <w:p>
-      <w:pPr>
-        <w:pStyle w:val="NoSpacing"/>
+          <w:color w:val="FF0000"/>
+        </w:rPr>
+        <w:t>linear interpolation</w:t>
+      </w:r>
+      <w:r>
+        <w:rPr>
+          <w:rFonts w:hint="cs"/>
+          <w:color w:val="FF0000"/>
+          <w:rtl/>
+        </w:rPr>
+        <w:t xml:space="preserve">, או </w:t>
+      </w:r>
+      <w:hyperlink r:id="rId6" w:history="1">
+        <w:r>
+          <w:rPr>
+            <w:rStyle w:val="Hyperlink"/>
+            <w:color w:val="FF0000"/>
+          </w:rPr>
+          <w:t>inpaint_nans</w:t>
+        </w:r>
+      </w:hyperlink>
+      <w:r>
+        <w:rPr>
+          <w:rFonts w:hint="cs"/>
+          <w:color w:val="FF0000"/>
+          <w:rtl/>
+        </w:rPr>
+        <w:t xml:space="preserve"> של מטלאב.</w:t>
+      </w:r>
+    </w:p>
+    <w:p>
+      <w:pPr>
+        <w:pStyle w:val="ListParagraph"/>
+        <w:ind w:left="2880"/>
+        <w:rPr>
+          <w:rFonts w:hint="cs"/>
+          <w:color w:val="FF0000"/>
+          <w:rtl/>
+        </w:rPr>
+      </w:pPr>
+      <w:r>
+        <w:rPr>
+          <w:rFonts w:hint="cs"/>
+          <w:color w:val="FF0000"/>
+          <w:rtl/>
+        </w:rPr>
+        <w:t>כרגע אין לי דגימות חסרות אז דילגתי על זה.</w:t>
+      </w:r>
+    </w:p>
+    <w:p>
+      <w:pPr>
+        <w:pStyle w:val="ListParagraph"/>
         <w:numPr>
           <w:ilvl w:val="0"/>
-          <w:numId w:val="1"/>
+          <w:numId w:val="6"/>
         </w:numPr>
-      </w:pPr>
-      <w:r>
-        <w:rPr>
-          <w:rFonts w:hint="cs"/>
-          <w:rtl/>
-        </w:rPr>
-        <w:t xml:space="preserve">צמצום הבדלים בין נבדקים </w:t>
-      </w:r>
-      <w:r>
-        <w:rPr>
-          <w:rtl/>
-        </w:rPr>
-        <w:t>–</w:t>
-      </w:r>
-      <w:r>
-        <w:rPr>
-          <w:rFonts w:hint="cs"/>
-          <w:rtl/>
-        </w:rPr>
-        <w:t xml:space="preserve"> האפקט שאנו מחפשים הוא תוך נבדקי (בין </w:t>
-      </w:r>
-      <w:proofErr w:type="spellStart"/>
-      <w:r>
-        <w:rPr>
-          <w:rFonts w:hint="cs"/>
-          <w:rtl/>
-        </w:rPr>
-        <w:t>טריילים</w:t>
-      </w:r>
-      <w:proofErr w:type="spellEnd"/>
-      <w:r>
-        <w:rPr>
-          <w:rFonts w:hint="cs"/>
-          <w:rtl/>
-        </w:rPr>
-        <w:t xml:space="preserve"> של </w:t>
-      </w:r>
-      <w:r>
-        <w:t>same</w:t>
-      </w:r>
-      <w:r>
-        <w:rPr>
-          <w:rFonts w:hint="cs"/>
-          <w:rtl/>
-        </w:rPr>
-        <w:t xml:space="preserve"> ל-</w:t>
-      </w:r>
-      <w:r>
-        <w:t>diff</w:t>
-      </w:r>
-      <w:r>
-        <w:rPr>
-          <w:rFonts w:hint="cs"/>
-          <w:rtl/>
-        </w:rPr>
-        <w:t xml:space="preserve"> עבור כל נבדק).</w:t>
-      </w:r>
-    </w:p>
-    <w:p>
-      <w:pPr>
-        <w:pStyle w:val="NoSpacing"/>
-        <w:ind w:left="2160" w:firstLine="720"/>
-        <w:rPr>
-          <w:rtl/>
-        </w:rPr>
-      </w:pPr>
-      <w:r>
-        <w:rPr>
-          <w:rFonts w:hint="cs"/>
-          <w:rtl/>
-        </w:rPr>
-        <w:t xml:space="preserve">נרמול יצמצם הבדלים בזמני תגובה בין נבדקים, </w:t>
-      </w:r>
-      <w:r>
-        <w:rPr>
-          <w:rFonts w:hint="cs"/>
-          <w:rtl/>
-        </w:rPr>
-        <w:t xml:space="preserve">במסלול </w:t>
-      </w:r>
-      <w:r>
-        <w:rPr>
-          <w:rFonts w:hint="cs"/>
-          <w:rtl/>
-        </w:rPr>
-        <w:t>הושטת יד, במהירות הושטת יד</w:t>
-      </w:r>
-      <w:r>
-        <w:rPr>
-          <w:rFonts w:hint="cs"/>
-          <w:rtl/>
-        </w:rPr>
-        <w:t>.</w:t>
-      </w:r>
-    </w:p>
-    <w:p>
-      <w:pPr>
-        <w:pStyle w:val="Heading3"/>
-        <w:rPr>
-          <w:rtl/>
-        </w:rPr>
-      </w:pPr>
-      <w:r>
-        <w:rPr>
-          <w:rFonts w:hint="cs"/>
-          <w:rtl/>
-        </w:rPr>
-        <w:t>איך?</w:t>
-      </w:r>
-    </w:p>
-    <w:p>
-      <w:pPr>
-        <w:rPr>
-          <w:rtl/>
-        </w:rPr>
-      </w:pPr>
-    </w:p>
-    <w:p/>
+        <w:rPr>
+          <w:color w:val="FF0000"/>
+        </w:rPr>
+      </w:pPr>
+      <w:r>
+        <w:rPr>
+          <w:rFonts w:hint="cs"/>
+          <w:color w:val="FF0000"/>
+          <w:rtl/>
+        </w:rPr>
+        <w:t xml:space="preserve">סינון רעש - </w:t>
+      </w:r>
+      <w:r>
+        <w:rPr>
+          <w:color w:val="FF0000"/>
+        </w:rPr>
+        <w:t>low-pass Butterworth filter (dual pass, 8–12 Hz cutoff, 2nd order)</w:t>
+      </w:r>
+    </w:p>
+    <w:p>
+      <w:pPr>
+        <w:pStyle w:val="ListParagraph"/>
+        <w:ind w:left="1440"/>
+        <w:rPr>
+          <w:color w:val="FF0000"/>
+          <w:rtl/>
+        </w:rPr>
+      </w:pPr>
+      <w:r>
+        <w:rPr>
+          <w:rFonts w:hint="cs"/>
+          <w:color w:val="FF0000"/>
+          <w:rtl/>
+        </w:rPr>
+        <w:t xml:space="preserve">לא הבנתי איך משתמשים בפונק' </w:t>
+      </w:r>
+      <w:r>
+        <w:rPr>
+          <w:color w:val="FF0000"/>
+        </w:rPr>
+        <w:t>filter</w:t>
+      </w:r>
+      <w:r>
+        <w:rPr>
+          <w:rFonts w:hint="cs"/>
+          <w:color w:val="FF0000"/>
+          <w:rtl/>
+        </w:rPr>
+        <w:t xml:space="preserve"> של מטלאב, היא מחזירה לי ערכים מוזרים.</w:t>
+      </w:r>
+    </w:p>
+    <w:p>
+      <w:pPr>
+        <w:pStyle w:val="ListParagraph"/>
+        <w:ind w:left="1440"/>
+        <w:rPr>
+          <w:rFonts w:hint="cs"/>
+          <w:color w:val="FF0000"/>
+          <w:rtl/>
+        </w:rPr>
+      </w:pPr>
+      <w:r>
+        <w:rPr>
+          <w:rFonts w:hint="cs"/>
+          <w:color w:val="FF0000"/>
+          <w:rtl/>
+        </w:rPr>
+        <w:t xml:space="preserve">לאחר שיצרתי פונקציית </w:t>
+      </w:r>
+      <w:r>
+        <w:rPr>
+          <w:rFonts w:hint="cs"/>
+          <w:color w:val="FF0000"/>
+        </w:rPr>
+        <w:t>FFT</w:t>
+      </w:r>
+      <w:r>
+        <w:rPr>
+          <w:rFonts w:hint="cs"/>
+          <w:color w:val="FF0000"/>
+          <w:rtl/>
+        </w:rPr>
+        <w:t>, ראיתי שהתדרים המדוברים בכלל לא קיימים ב-</w:t>
+      </w:r>
+      <w:r>
+        <w:rPr>
+          <w:color w:val="FF0000"/>
+        </w:rPr>
+        <w:t>data</w:t>
+      </w:r>
+      <w:r>
+        <w:rPr>
+          <w:rFonts w:hint="cs"/>
+          <w:color w:val="FF0000"/>
+          <w:rtl/>
+        </w:rPr>
+        <w:t xml:space="preserve"> שלי, אז כרגע אפשר לדלג על שלב זה.</w:t>
+      </w:r>
+    </w:p>
+    <w:p>
+      <w:pPr>
+        <w:pStyle w:val="ListParagraph"/>
+        <w:numPr>
+          <w:ilvl w:val="0"/>
+          <w:numId w:val="6"/>
+        </w:numPr>
+        <w:rPr>
+          <w:rFonts w:hint="cs"/>
+          <w:rtl/>
+        </w:rPr>
+      </w:pPr>
+    </w:p>
+    <w:p>
+      <w:pPr>
+        <w:pStyle w:val="Heading2"/>
+        <w:rPr>
+          <w:rtl/>
+        </w:rPr>
+      </w:pPr>
+      <w:r>
+        <w:rPr>
+          <w:rFonts w:hint="cs"/>
+          <w:rtl/>
+        </w:rPr>
+        <w:t>בחינה ויזואלית של הנתונים</w:t>
+      </w:r>
+    </w:p>
+    <w:p>
+      <w:pPr>
+        <w:pStyle w:val="NoSpacing"/>
+        <w:rPr>
+          <w:rtl/>
+        </w:rPr>
+      </w:pPr>
+      <w:r>
+        <w:rPr>
+          <w:rFonts w:hint="cs"/>
+          <w:rtl/>
+        </w:rPr>
+        <w:t>נמיין את המידע בצורות שונות ונראה האם יש אפקט?</w:t>
+      </w:r>
+      <w:r>
+        <w:rPr>
+          <w:rFonts w:hint="cs"/>
+          <w:rtl/>
+        </w:rPr>
+        <w:t xml:space="preserve"> השונות גדולה מדי ולכן לא מומלץ למצע</w:t>
+      </w:r>
+      <w:r>
+        <w:rPr>
+          <w:rFonts w:hint="cs"/>
+          <w:rtl/>
+        </w:rPr>
+        <w:t>?</w:t>
+      </w:r>
+    </w:p>
+    <w:p>
+      <w:pPr>
+        <w:pStyle w:val="NoSpacing"/>
+        <w:rPr>
+          <w:rtl/>
+        </w:rPr>
+      </w:pPr>
+      <w:r>
+        <w:rPr>
+          <w:rFonts w:hint="cs"/>
+          <w:rtl/>
+        </w:rPr>
+        <w:t>ניצור פונק':</w:t>
+      </w:r>
+    </w:p>
     <w:p>
       <w:pPr>
         <w:pStyle w:val="ListParagraph"/>
@@ -258,420 +378,358 @@
       </w:pPr>
       <w:r>
         <w:rPr>
-          <w:sz w:val="16"/>
-          <w:szCs w:val="16"/>
-        </w:rPr>
-        <w:t>Track It to Crack It: Dissecting Processing Stages</w:t>
-      </w:r>
-      <w:r>
-        <w:rPr>
-          <w:sz w:val="16"/>
-          <w:szCs w:val="16"/>
+          <w:rFonts w:hint="cs"/>
+          <w:rtl/>
+        </w:rPr>
+        <w:t xml:space="preserve">מיישרת </w:t>
+      </w:r>
+      <w:r>
+        <w:rPr>
+          <w:rFonts w:hint="cs"/>
+          <w:rtl/>
+        </w:rPr>
+        <w:t>צירים לנקוד</w:t>
+      </w:r>
+      <w:r>
+        <w:rPr>
+          <w:rFonts w:hint="cs"/>
+          <w:rtl/>
+        </w:rPr>
+        <w:t>ו</w:t>
+      </w:r>
+      <w:r>
+        <w:rPr>
+          <w:rFonts w:hint="cs"/>
+          <w:rtl/>
+        </w:rPr>
+        <w:t xml:space="preserve">ת </w:t>
+      </w:r>
+      <w:r>
+        <w:rPr>
+          <w:rFonts w:hint="cs"/>
+          <w:rtl/>
+        </w:rPr>
+        <w:t xml:space="preserve">על המסך </w:t>
+      </w:r>
+      <w:r>
+        <w:rPr>
+          <w:rtl/>
+        </w:rPr>
+        <w:t>–</w:t>
+      </w:r>
+      <w:r>
+        <w:rPr>
+          <w:rFonts w:hint="cs"/>
+          <w:rtl/>
+        </w:rPr>
+        <w:t xml:space="preserve"> עושה טרנסופרמציה </w:t>
+      </w:r>
+      <w:r>
+        <w:rPr>
+          <w:rFonts w:hint="cs"/>
+          <w:rtl/>
+        </w:rPr>
+        <w:t xml:space="preserve">כך שראשית הצירים </w:t>
+      </w:r>
+      <w:r>
+        <w:rPr>
+          <w:rFonts w:hint="cs"/>
+          <w:rtl/>
+        </w:rPr>
+        <w:t xml:space="preserve">בין הנקודות וציר </w:t>
+      </w:r>
+      <w:r>
+        <w:rPr>
+          <w:rFonts w:hint="cs"/>
+        </w:rPr>
+        <w:t>Z</w:t>
+      </w:r>
+      <w:r>
+        <w:rPr>
+          <w:rFonts w:hint="cs"/>
+          <w:rtl/>
+        </w:rPr>
+        <w:t xml:space="preserve"> מאונך למסך.</w:t>
+      </w:r>
+      <w:r>
+        <w:rPr>
+          <w:rFonts w:hint="cs"/>
+          <w:rtl/>
         </w:rPr>
         <w:t xml:space="preserve"> </w:t>
       </w:r>
-      <w:r>
-        <w:rPr>
-          <w:sz w:val="16"/>
-          <w:szCs w:val="16"/>
-        </w:rPr>
-        <w:t>with Finger Tracking</w:t>
-      </w:r>
-    </w:p>
-    <w:p>
-      <w:pPr>
-        <w:pStyle w:val="Heading2"/>
-        <w:rPr>
-          <w:rtl/>
-        </w:rPr>
-      </w:pPr>
-      <w:r>
-        <w:rPr>
-          <w:rFonts w:hint="cs"/>
-          <w:rtl/>
-        </w:rPr>
-        <w:t>ניתוח</w:t>
-      </w:r>
-    </w:p>
-    <w:p>
-      <w:pPr>
-        <w:pStyle w:val="NoSpacing"/>
+    </w:p>
+    <w:p>
+      <w:pPr>
+        <w:pStyle w:val="ListParagraph"/>
+        <w:ind w:left="2880" w:firstLine="720"/>
+      </w:pPr>
+      <w:r>
+        <w:rPr>
+          <w:rFonts w:hint="cs"/>
+          <w:rtl/>
+        </w:rPr>
+        <w:t>מסתמכת על קליברציה בתחילת הניסוי.</w:t>
+      </w:r>
+    </w:p>
+    <w:p>
+      <w:pPr>
+        <w:pStyle w:val="ListParagraph"/>
         <w:numPr>
           <w:ilvl w:val="0"/>
           <w:numId w:val="1"/>
         </w:numPr>
       </w:pPr>
-      <w:proofErr w:type="spellStart"/>
-      <w:r>
-        <w:rPr>
-          <w:rFonts w:hint="cs"/>
-          <w:rtl/>
-        </w:rPr>
-        <w:t>בטרייל</w:t>
-      </w:r>
-      <w:proofErr w:type="spellEnd"/>
-      <w:r>
-        <w:rPr>
-          <w:rFonts w:hint="cs"/>
-          <w:rtl/>
-        </w:rPr>
-        <w:t xml:space="preserve"> מסוים, מיקום בכל נקודה זמן</w:t>
-      </w:r>
-      <w:r>
-        <w:rPr>
-          <w:rFonts w:hint="cs"/>
-          <w:rtl/>
-        </w:rPr>
-        <w:t xml:space="preserve"> (נוכל לראות אם הנבדק מתמהמה ב-</w:t>
-      </w:r>
-      <w:r>
-        <w:t>incongruent</w:t>
-      </w:r>
-      <w:r>
-        <w:rPr>
-          <w:rFonts w:hint="cs"/>
-          <w:rtl/>
-        </w:rPr>
-        <w:t>).</w:t>
-      </w:r>
-    </w:p>
-    <w:p>
-      <w:pPr>
-        <w:pStyle w:val="NoSpacing"/>
-        <w:ind w:left="720"/>
-      </w:pPr>
-      <w:r>
-        <w:rPr>
-          <w:rFonts w:hint="cs"/>
-          <w:rtl/>
-        </w:rPr>
-        <w:t>לנתח כל ציר בנפרד?</w:t>
-      </w:r>
-    </w:p>
-    <w:p>
-      <w:pPr>
-        <w:pStyle w:val="NoSpacing"/>
-        <w:ind w:left="720"/>
-        <w:rPr>
-          <w:rtl/>
-        </w:rPr>
-      </w:pPr>
-      <w:r>
-        <w:rPr>
-          <w:rFonts w:hint="cs"/>
-          <w:rtl/>
-        </w:rPr>
-        <w:t xml:space="preserve">נרמול: נחלק כל נקודה בזמן, באורך הכולל של </w:t>
-      </w:r>
-      <w:proofErr w:type="spellStart"/>
-      <w:r>
-        <w:rPr>
-          <w:rFonts w:hint="cs"/>
-          <w:rtl/>
-        </w:rPr>
-        <w:t>הטרייל</w:t>
-      </w:r>
-      <w:proofErr w:type="spellEnd"/>
-      <w:r>
-        <w:rPr>
-          <w:rFonts w:hint="cs"/>
-          <w:rtl/>
-        </w:rPr>
-        <w:t>.</w:t>
-      </w:r>
-      <w:r>
-        <w:rPr>
-          <w:rFonts w:hint="cs"/>
-          <w:rtl/>
-        </w:rPr>
-        <w:t xml:space="preserve"> נקבל מיקום בכל נקודת זמן מ-0 ועד 1.</w:t>
-      </w:r>
-    </w:p>
-    <w:p>
-      <w:pPr>
-        <w:pStyle w:val="NoSpacing"/>
-        <w:ind w:left="720"/>
-      </w:pPr>
-      <w:r>
-        <w:rPr>
-          <w:rFonts w:hint="cs"/>
-          <w:rtl/>
-        </w:rPr>
-        <w:t>חסרון: מוחק הבדלים ב</w:t>
-      </w:r>
-      <w:r>
-        <w:rPr>
-          <w:rFonts w:hint="cs"/>
-          <w:rtl/>
-        </w:rPr>
-        <w:t>זמני תגובה.</w:t>
-      </w:r>
-    </w:p>
-    <w:p>
-      <w:pPr>
-        <w:pStyle w:val="NoSpacing"/>
+      <w:r>
+        <w:rPr>
+          <w:rFonts w:hint="cs"/>
+          <w:rtl/>
+        </w:rPr>
+        <w:t xml:space="preserve">כיוון אחיד לכל הטריילים </w:t>
+      </w:r>
+      <w:r>
+        <w:rPr>
+          <w:rtl/>
+        </w:rPr>
+        <w:t>–</w:t>
+      </w:r>
+      <w:r>
+        <w:rPr>
+          <w:rFonts w:hint="cs"/>
+          <w:rtl/>
+        </w:rPr>
+        <w:t xml:space="preserve"> לסובב לצד שמאל כל טרייל שהסיומת שלו </w:t>
+      </w:r>
+      <w:r>
+        <w:rPr>
+          <w:rFonts w:hint="cs"/>
+          <w:rtl/>
+        </w:rPr>
+        <w:t>חוצה לצד ימין את מחצית המסך.</w:t>
+      </w:r>
+    </w:p>
+    <w:p>
+      <w:pPr>
+        <w:pStyle w:val="ListParagraph"/>
         <w:numPr>
           <w:ilvl w:val="0"/>
           <w:numId w:val="1"/>
         </w:numPr>
       </w:pPr>
-      <w:proofErr w:type="spellStart"/>
-      <w:r>
-        <w:rPr>
-          <w:rFonts w:hint="cs"/>
-          <w:rtl/>
-        </w:rPr>
-        <w:t>בטרייל</w:t>
-      </w:r>
-      <w:proofErr w:type="spellEnd"/>
-      <w:r>
-        <w:rPr>
-          <w:rFonts w:hint="cs"/>
-          <w:rtl/>
-        </w:rPr>
-        <w:t xml:space="preserve"> מסוים, </w:t>
-      </w:r>
-      <w:r>
-        <w:rPr>
-          <w:rFonts w:hint="cs"/>
-          <w:rtl/>
-        </w:rPr>
-        <w:t xml:space="preserve">סטיה מציר </w:t>
-      </w:r>
-      <w:r>
-        <w:rPr>
-          <w:rFonts w:hint="cs"/>
-        </w:rPr>
-        <w:t>X</w:t>
-      </w:r>
-      <w:r>
-        <w:rPr>
-          <w:rFonts w:hint="cs"/>
-          <w:rtl/>
-        </w:rPr>
-        <w:t xml:space="preserve"> לאורך הזמן (נוכל לראות אם הנבדק סוטה מאוחר יותר מהאמצע ב-</w:t>
-      </w:r>
-      <w:r>
-        <w:t>incongruent</w:t>
-      </w:r>
-      <w:r>
-        <w:rPr>
-          <w:rFonts w:hint="cs"/>
-          <w:rtl/>
-        </w:rPr>
-        <w:t>).</w:t>
-      </w:r>
-    </w:p>
-    <w:p>
-      <w:pPr>
-        <w:pStyle w:val="NoSpacing"/>
-        <w:ind w:left="720"/>
-        <w:rPr>
-          <w:rtl/>
-        </w:rPr>
-      </w:pPr>
-      <w:r>
-        <w:rPr>
-          <w:rFonts w:hint="cs"/>
-          <w:rtl/>
-        </w:rPr>
-        <w:t xml:space="preserve">נרמול: נחלק כל נקודה בזמן, באורך הכולל של </w:t>
-      </w:r>
-      <w:proofErr w:type="spellStart"/>
-      <w:r>
-        <w:rPr>
-          <w:rFonts w:hint="cs"/>
-          <w:rtl/>
-        </w:rPr>
-        <w:t>הטרייל</w:t>
-      </w:r>
-      <w:proofErr w:type="spellEnd"/>
-      <w:r>
-        <w:rPr>
-          <w:rFonts w:hint="cs"/>
-          <w:rtl/>
-        </w:rPr>
-        <w:t>. נקבל מיקום בכל נקודת זמן מ-0 ועד 1.</w:t>
-      </w:r>
-    </w:p>
-    <w:p>
-      <w:pPr>
-        <w:pStyle w:val="NoSpacing"/>
-        <w:ind w:left="720"/>
-        <w:rPr>
-          <w:rtl/>
-        </w:rPr>
-      </w:pPr>
-      <w:r>
-        <w:rPr>
-          <w:rtl/>
-        </w:rPr>
-        <w:tab/>
-      </w:r>
-      <w:r>
-        <w:rPr>
-          <w:rFonts w:hint="cs"/>
-          <w:rtl/>
-        </w:rPr>
-        <w:t>נחלק כל נקודה ב-</w:t>
-      </w:r>
-      <w:r>
-        <w:rPr>
-          <w:rFonts w:hint="cs"/>
-        </w:rPr>
-        <w:t>X</w:t>
-      </w:r>
-      <w:r>
-        <w:rPr>
-          <w:rFonts w:hint="cs"/>
-          <w:rtl/>
-        </w:rPr>
-        <w:t xml:space="preserve"> במרחק בין נקודת התחלה לנקודה סופית.</w:t>
-      </w:r>
-    </w:p>
-    <w:p>
-      <w:pPr>
-        <w:pStyle w:val="NoSpacing"/>
-        <w:ind w:left="720"/>
-      </w:pPr>
-      <w:r>
-        <w:rPr>
-          <w:rFonts w:hint="cs"/>
-          <w:rtl/>
-        </w:rPr>
-        <w:t xml:space="preserve">חסרון: </w:t>
-      </w:r>
-      <w:r>
-        <w:rPr>
-          <w:rFonts w:hint="cs"/>
-          <w:rtl/>
-        </w:rPr>
-        <w:t>מוחק הבדלים בזמני תגובה.</w:t>
-      </w:r>
-    </w:p>
-    <w:p>
-      <w:pPr>
-        <w:pStyle w:val="NoSpacing"/>
-        <w:ind w:left="720"/>
-        <w:rPr>
-          <w:rtl/>
-        </w:rPr>
-      </w:pPr>
-      <w:r>
-        <w:rPr>
-          <w:rtl/>
-        </w:rPr>
-        <w:tab/>
-      </w:r>
-      <w:r>
-        <w:rPr>
-          <w:rFonts w:hint="cs"/>
-          <w:rtl/>
-        </w:rPr>
-        <w:t xml:space="preserve">מוחק הבדלים במסלול עצמו (למשל </w:t>
-      </w:r>
-      <w:r>
-        <w:rPr>
-          <w:rFonts w:hint="cs"/>
-          <w:rtl/>
-        </w:rPr>
-        <w:t xml:space="preserve">מצבים של סטיה קטנה יותר בציר </w:t>
-      </w:r>
-      <w:r>
-        <w:rPr>
-          <w:rFonts w:hint="cs"/>
-        </w:rPr>
-        <w:t>X</w:t>
-      </w:r>
-      <w:r>
-        <w:rPr>
-          <w:rFonts w:hint="cs"/>
-          <w:rtl/>
-        </w:rPr>
-        <w:t xml:space="preserve"> עבור </w:t>
-      </w:r>
-      <w:r>
-        <w:t>incongruent</w:t>
-      </w:r>
-      <w:r>
-        <w:rPr>
-          <w:rFonts w:hint="cs"/>
-          <w:rtl/>
-        </w:rPr>
-        <w:t>)</w:t>
-      </w:r>
-    </w:p>
-    <w:p>
-      <w:pPr>
-        <w:pStyle w:val="NoSpacing"/>
-        <w:rPr>
-          <w:rtl/>
-        </w:rPr>
-      </w:pPr>
-    </w:p>
-    <w:p>
-      <w:pPr>
-        <w:pStyle w:val="NoSpacing"/>
-        <w:rPr>
-          <w:rtl/>
-        </w:rPr>
-      </w:pPr>
-    </w:p>
-    <w:p>
-      <w:pPr>
-        <w:pStyle w:val="NoSpacing"/>
-        <w:rPr>
-          <w:rtl/>
-        </w:rPr>
-      </w:pPr>
-    </w:p>
-    <w:p>
-      <w:pPr>
-        <w:pStyle w:val="NoSpacing"/>
-        <w:rPr>
-          <w:rtl/>
-        </w:rPr>
-      </w:pPr>
-    </w:p>
-    <w:p>
-      <w:pPr>
-        <w:pStyle w:val="NoSpacing"/>
+      <w:r>
+        <w:rPr>
+          <w:rFonts w:hint="cs"/>
+          <w:rtl/>
+        </w:rPr>
+        <w:t xml:space="preserve">מפרידה בין </w:t>
+      </w:r>
+      <w:r>
+        <w:t>same</w:t>
+      </w:r>
+      <w:r>
+        <w:rPr>
+          <w:rFonts w:hint="cs"/>
+          <w:rtl/>
+        </w:rPr>
+        <w:t xml:space="preserve"> ל-</w:t>
+      </w:r>
+      <w:r>
+        <w:t>diff</w:t>
+      </w:r>
+    </w:p>
+    <w:p>
+      <w:pPr>
+        <w:pStyle w:val="ListParagraph"/>
         <w:numPr>
           <w:ilvl w:val="0"/>
           <w:numId w:val="1"/>
         </w:numPr>
       </w:pPr>
-    </w:p>
-    <w:p>
-      <w:pPr>
-        <w:pStyle w:val="NoSpacing"/>
+      <w:r>
+        <w:rPr>
+          <w:rFonts w:hint="cs"/>
+          <w:rtl/>
+        </w:rPr>
+        <w:t xml:space="preserve">מפרידה בין </w:t>
+      </w:r>
+      <w:r>
+        <w:t>correct</w:t>
+      </w:r>
+      <w:r>
+        <w:rPr>
+          <w:rFonts w:hint="cs"/>
+          <w:rtl/>
+        </w:rPr>
+        <w:t xml:space="preserve"> ל-</w:t>
+      </w:r>
+      <w:r>
+        <w:t>wrong</w:t>
+      </w:r>
+      <w:r>
+        <w:rPr>
+          <w:rFonts w:hint="cs"/>
+          <w:rtl/>
+        </w:rPr>
+        <w:t>.</w:t>
+      </w:r>
+    </w:p>
+    <w:p>
+      <w:pPr>
+        <w:pStyle w:val="ListParagraph"/>
         <w:numPr>
           <w:ilvl w:val="0"/>
           <w:numId w:val="1"/>
         </w:numPr>
-      </w:pPr>
-      <w:r>
-        <w:rPr>
-          <w:rFonts w:hint="cs"/>
-          <w:rtl/>
-        </w:rPr>
-        <w:t xml:space="preserve">האם לנרמל לפי </w:t>
-      </w:r>
-      <w:proofErr w:type="spellStart"/>
-      <w:r>
-        <w:rPr>
-          <w:rFonts w:hint="cs"/>
-          <w:rtl/>
-        </w:rPr>
-        <w:t>טרייל</w:t>
-      </w:r>
-      <w:proofErr w:type="spellEnd"/>
-      <w:r>
-        <w:rPr>
-          <w:rFonts w:hint="cs"/>
-          <w:rtl/>
-        </w:rPr>
-        <w:t xml:space="preserve"> או לפי נבדק?</w:t>
+        <w:rPr>
+          <w:rtl/>
+        </w:rPr>
+      </w:pPr>
+      <w:r>
+        <w:rPr>
+          <w:rFonts w:hint="cs"/>
+          <w:rtl/>
+        </w:rPr>
+        <w:t xml:space="preserve">סטיה בציר </w:t>
+      </w:r>
+      <w:r>
+        <w:rPr>
+          <w:rFonts w:hint="cs"/>
+        </w:rPr>
+        <w:t>X</w:t>
+      </w:r>
+      <w:r>
+        <w:rPr>
+          <w:rFonts w:hint="cs"/>
+          <w:rtl/>
+        </w:rPr>
+        <w:t xml:space="preserve"> </w:t>
+      </w:r>
+      <w:r>
+        <w:rPr>
+          <w:rtl/>
+        </w:rPr>
+        <w:t>–</w:t>
+      </w:r>
+      <w:r>
+        <w:rPr>
+          <w:rFonts w:hint="cs"/>
+          <w:rtl/>
+        </w:rPr>
+        <w:t xml:space="preserve"> עבור טרייל בודד, ממוצע עבור קבוצת טריילים.</w:t>
+      </w:r>
+    </w:p>
+    <w:p>
+      <w:pPr>
+        <w:pStyle w:val="NoSpacing"/>
+        <w:rPr>
+          <w:rtl/>
+        </w:rPr>
+      </w:pPr>
+    </w:p>
+    <w:p>
+      <w:pPr>
+        <w:pStyle w:val="Heading2"/>
+        <w:rPr>
+          <w:rtl/>
+        </w:rPr>
+      </w:pPr>
+      <w:r>
+        <w:rPr>
+          <w:rFonts w:hint="cs"/>
+          <w:rtl/>
+        </w:rPr>
+        <w:t>נורמליזציה</w:t>
+      </w:r>
+    </w:p>
+    <w:p>
+      <w:pPr>
+        <w:pStyle w:val="Heading3"/>
+        <w:rPr>
+          <w:rtl/>
+        </w:rPr>
+      </w:pPr>
+      <w:r>
+        <w:rPr>
+          <w:rFonts w:hint="cs"/>
+          <w:rtl/>
+        </w:rPr>
+        <w:t>למה</w:t>
+      </w:r>
+      <w:r>
+        <w:rPr>
+          <w:rFonts w:hint="cs"/>
+          <w:rtl/>
+        </w:rPr>
+        <w:t>?</w:t>
+      </w:r>
+    </w:p>
+    <w:p>
+      <w:pPr>
+        <w:pStyle w:val="NoSpacing"/>
+        <w:numPr>
+          <w:ilvl w:val="0"/>
+          <w:numId w:val="2"/>
+        </w:numPr>
+        <w:rPr>
+          <w:rtl/>
+        </w:rPr>
+      </w:pPr>
+      <w:r>
+        <w:rPr>
+          <w:rFonts w:hint="cs"/>
+          <w:rtl/>
+        </w:rPr>
+        <w:t xml:space="preserve">סביבה </w:t>
+      </w:r>
+      <w:r>
+        <w:rPr>
+          <w:rFonts w:hint="cs"/>
+          <w:rtl/>
+        </w:rPr>
+        <w:t xml:space="preserve">משתנה בין נבדקים </w:t>
+      </w:r>
+      <w:r>
+        <w:rPr>
+          <w:rtl/>
+        </w:rPr>
+        <w:t>–</w:t>
+      </w:r>
+      <w:r>
+        <w:rPr>
+          <w:rFonts w:hint="cs"/>
+          <w:rtl/>
+        </w:rPr>
+        <w:t xml:space="preserve"> </w:t>
+      </w:r>
+      <w:r>
+        <w:rPr>
+          <w:rFonts w:hint="cs"/>
+          <w:rtl/>
+        </w:rPr>
+        <w:t xml:space="preserve">סביר להניח שהמיקום של </w:t>
+      </w:r>
+      <w:r>
+        <w:rPr>
+          <w:rFonts w:hint="cs"/>
+          <w:rtl/>
+        </w:rPr>
+        <w:t>נקודת ההתחלה ושל המסך לא יהיו זהים בין נבדקים.</w:t>
+      </w:r>
+    </w:p>
+    <w:p>
+      <w:pPr>
+        <w:pStyle w:val="NoSpacing"/>
+        <w:ind w:left="2160" w:firstLine="720"/>
+        <w:rPr>
+          <w:rtl/>
+        </w:rPr>
+      </w:pPr>
+      <w:r>
+        <w:rPr>
+          <w:rFonts w:hint="cs"/>
+          <w:rtl/>
+        </w:rPr>
+        <w:t>לפיכך נצטרך לנרמל את כולם לתבנית אחידה כדי שנוכל להשוות ביניהם.</w:t>
       </w:r>
     </w:p>
     <w:p>
@@ -687,12 +745,98 @@
           <w:rFonts w:hint="cs"/>
           <w:rtl/>
         </w:rPr>
-        <w:t>להוסיף מדידת נקודת התחלה ונקודת סיום.</w:t>
-      </w:r>
-    </w:p>
-    <w:p>
-      <w:pPr>
-        <w:pStyle w:val="NoSpacing"/>
+        <w:t xml:space="preserve">צמצום הבדלים בין נבדקים </w:t>
+      </w:r>
+      <w:r>
+        <w:rPr>
+          <w:rtl/>
+        </w:rPr>
+        <w:t>–</w:t>
+      </w:r>
+      <w:r>
+        <w:rPr>
+          <w:rFonts w:hint="cs"/>
+          <w:rtl/>
+        </w:rPr>
+        <w:t xml:space="preserve"> האפקט שאנו מחפשים הוא תוך נבדקי (בין טריילים של </w:t>
+      </w:r>
+      <w:r>
+        <w:t>same</w:t>
+      </w:r>
+      <w:r>
+        <w:rPr>
+          <w:rFonts w:hint="cs"/>
+          <w:rtl/>
+        </w:rPr>
+        <w:t xml:space="preserve"> ל-</w:t>
+      </w:r>
+      <w:r>
+        <w:t>diff</w:t>
+      </w:r>
+      <w:r>
+        <w:rPr>
+          <w:rFonts w:hint="cs"/>
+          <w:rtl/>
+        </w:rPr>
+        <w:t xml:space="preserve"> עבור כל נבדק).</w:t>
+      </w:r>
+    </w:p>
+    <w:p>
+      <w:pPr>
+        <w:pStyle w:val="NoSpacing"/>
+        <w:ind w:left="2160" w:firstLine="720"/>
+        <w:rPr>
+          <w:rtl/>
+        </w:rPr>
+      </w:pPr>
+      <w:r>
+        <w:rPr>
+          <w:rFonts w:hint="cs"/>
+          <w:rtl/>
+        </w:rPr>
+        <w:t xml:space="preserve">נרמול יצמצם הבדלים בזמני תגובה בין נבדקים, </w:t>
+      </w:r>
+      <w:r>
+        <w:rPr>
+          <w:rFonts w:hint="cs"/>
+          <w:rtl/>
+        </w:rPr>
+        <w:t xml:space="preserve">במסלול </w:t>
+      </w:r>
+      <w:r>
+        <w:rPr>
+          <w:rFonts w:hint="cs"/>
+          <w:rtl/>
+        </w:rPr>
+        <w:t>הושטת יד, במהירות הושטת יד</w:t>
+      </w:r>
+      <w:r>
+        <w:rPr>
+          <w:rFonts w:hint="cs"/>
+          <w:rtl/>
+        </w:rPr>
+        <w:t>.</w:t>
+      </w:r>
+    </w:p>
+    <w:p>
+      <w:pPr>
+        <w:pStyle w:val="Heading3"/>
+        <w:rPr>
+          <w:rtl/>
+        </w:rPr>
+      </w:pPr>
+      <w:r>
+        <w:rPr>
+          <w:rFonts w:hint="cs"/>
+          <w:rtl/>
+        </w:rPr>
+        <w:t>איך?</w:t>
+      </w:r>
+    </w:p>
+    <w:p/>
+    <w:p>
+      <w:pPr>
+        <w:pStyle w:val="ListParagraph"/>
         <w:numPr>
           <w:ilvl w:val="0"/>
           <w:numId w:val="1"/>
@@ -700,6 +844,416 @@
       </w:pPr>
       <w:r>
         <w:rPr>
+          <w:sz w:val="16"/>
+          <w:szCs w:val="16"/>
+        </w:rPr>
+        <w:t>Track It to Crack It: Dissecting Processing Stages</w:t>
+      </w:r>
+      <w:r>
+        <w:rPr>
+          <w:sz w:val="16"/>
+          <w:szCs w:val="16"/>
+        </w:rPr>
+        <w:t xml:space="preserve"> </w:t>
+      </w:r>
+      <w:r>
+        <w:rPr>
+          <w:sz w:val="16"/>
+          <w:szCs w:val="16"/>
+        </w:rPr>
+        <w:t>with Finger Tracking</w:t>
+      </w:r>
+    </w:p>
+    <w:p>
+      <w:pPr>
+        <w:pStyle w:val="Heading2"/>
+        <w:rPr>
+          <w:rtl/>
+        </w:rPr>
+      </w:pPr>
+      <w:r>
+        <w:rPr>
+          <w:rFonts w:hint="cs"/>
+          <w:rtl/>
+        </w:rPr>
+        <w:t>ניתוח</w:t>
+      </w:r>
+    </w:p>
+    <w:p>
+      <w:pPr>
+        <w:pStyle w:val="NoSpacing"/>
+        <w:numPr>
+          <w:ilvl w:val="0"/>
+          <w:numId w:val="1"/>
+        </w:numPr>
+      </w:pPr>
+      <w:r>
+        <w:rPr>
+          <w:rFonts w:hint="cs"/>
+          <w:rtl/>
+        </w:rPr>
+        <w:t xml:space="preserve">זמני תגובה </w:t>
+      </w:r>
+      <w:r>
+        <w:t>congruent</w:t>
+      </w:r>
+      <w:r>
+        <w:rPr>
+          <w:rFonts w:hint="cs"/>
+          <w:rtl/>
+        </w:rPr>
+        <w:t xml:space="preserve"> לעומת </w:t>
+      </w:r>
+      <w:r>
+        <w:t>incongruent</w:t>
+      </w:r>
+      <w:r>
+        <w:rPr>
+          <w:rFonts w:hint="cs"/>
+          <w:rtl/>
+        </w:rPr>
+        <w:t>.</w:t>
+      </w:r>
+    </w:p>
+    <w:p>
+      <w:pPr>
+        <w:pStyle w:val="NoSpacing"/>
+        <w:numPr>
+          <w:ilvl w:val="0"/>
+          <w:numId w:val="1"/>
+        </w:numPr>
+      </w:pPr>
+      <w:r>
+        <w:rPr>
+          <w:rFonts w:hint="cs"/>
+          <w:rtl/>
+        </w:rPr>
+        <w:t>בטרייל מסוים, מיקום בכל נקודה זמן</w:t>
+      </w:r>
+      <w:r>
+        <w:rPr>
+          <w:rFonts w:hint="cs"/>
+          <w:rtl/>
+        </w:rPr>
+        <w:t xml:space="preserve"> (נוכל לראות אם הנבדק מתמהמה ב-</w:t>
+      </w:r>
+      <w:r>
+        <w:t>incongruent</w:t>
+      </w:r>
+      <w:r>
+        <w:rPr>
+          <w:rFonts w:hint="cs"/>
+          <w:rtl/>
+        </w:rPr>
+        <w:t>).</w:t>
+      </w:r>
+    </w:p>
+    <w:p>
+      <w:pPr>
+        <w:pStyle w:val="NoSpacing"/>
+        <w:ind w:left="720"/>
+      </w:pPr>
+      <w:r>
+        <w:rPr>
+          <w:rFonts w:hint="cs"/>
+          <w:rtl/>
+        </w:rPr>
+        <w:t>לנתח כל ציר בנפרד?</w:t>
+      </w:r>
+    </w:p>
+    <w:p>
+      <w:pPr>
+        <w:pStyle w:val="NoSpacing"/>
+        <w:ind w:left="720"/>
+        <w:rPr>
+          <w:rtl/>
+        </w:rPr>
+      </w:pPr>
+      <w:r>
+        <w:rPr>
+          <w:rFonts w:hint="cs"/>
+          <w:rtl/>
+        </w:rPr>
+        <w:t>נרמול: נחלק כל נקודה בזמן, באורך הכולל של הטרייל.</w:t>
+      </w:r>
+      <w:r>
+        <w:rPr>
+          <w:rFonts w:hint="cs"/>
+          <w:rtl/>
+        </w:rPr>
+        <w:t xml:space="preserve"> נקבל מיקום בכל נקודת זמן מ-0 ועד 1.</w:t>
+      </w:r>
+    </w:p>
+    <w:p>
+      <w:pPr>
+        <w:pStyle w:val="NoSpacing"/>
+        <w:ind w:left="720"/>
+      </w:pPr>
+      <w:r>
+        <w:rPr>
+          <w:rFonts w:hint="cs"/>
+          <w:rtl/>
+        </w:rPr>
+        <w:t>חסרון: מוחק הבדלים ב</w:t>
+      </w:r>
+      <w:r>
+        <w:rPr>
+          <w:rFonts w:hint="cs"/>
+          <w:rtl/>
+        </w:rPr>
+        <w:t>זמני תגובה.</w:t>
+      </w:r>
+    </w:p>
+    <w:p>
+      <w:pPr>
+        <w:pStyle w:val="NoSpacing"/>
+        <w:numPr>
+          <w:ilvl w:val="0"/>
+          <w:numId w:val="1"/>
+        </w:numPr>
+      </w:pPr>
+      <w:r>
+        <w:rPr>
+          <w:rFonts w:hint="cs"/>
+          <w:rtl/>
+        </w:rPr>
+        <w:t xml:space="preserve">בטרייל מסוים, </w:t>
+      </w:r>
+      <w:r>
+        <w:rPr>
+          <w:rFonts w:hint="cs"/>
+          <w:rtl/>
+        </w:rPr>
+        <w:t xml:space="preserve">סטיה מציר </w:t>
+      </w:r>
+      <w:r>
+        <w:rPr>
+          <w:rFonts w:hint="cs"/>
+        </w:rPr>
+        <w:t>X</w:t>
+      </w:r>
+      <w:r>
+        <w:rPr>
+          <w:rFonts w:hint="cs"/>
+          <w:rtl/>
+        </w:rPr>
+        <w:t xml:space="preserve"> לאורך הזמן (נוכל לראות אם הנבדק סוטה מאוחר יותר מהאמצע ב-</w:t>
+      </w:r>
+      <w:r>
+        <w:t>incongruent</w:t>
+      </w:r>
+      <w:r>
+        <w:rPr>
+          <w:rFonts w:hint="cs"/>
+          <w:rtl/>
+        </w:rPr>
+        <w:t>).</w:t>
+      </w:r>
+    </w:p>
+    <w:p>
+      <w:pPr>
+        <w:pStyle w:val="NoSpacing"/>
+        <w:ind w:left="720"/>
+        <w:rPr>
+          <w:rtl/>
+        </w:rPr>
+      </w:pPr>
+      <w:r>
+        <w:rPr>
+          <w:rFonts w:hint="cs"/>
+          <w:rtl/>
+        </w:rPr>
+        <w:t>נרמול: נחלק כל נקודה בזמן, באורך הכולל של הטרייל. נקבל מיקום בכל נקודת זמן מ-0 ועד 1.</w:t>
+      </w:r>
+    </w:p>
+    <w:p>
+      <w:pPr>
+        <w:pStyle w:val="NoSpacing"/>
+        <w:ind w:left="720"/>
+        <w:rPr>
+          <w:rtl/>
+        </w:rPr>
+      </w:pPr>
+      <w:r>
+        <w:rPr>
+          <w:rtl/>
+        </w:rPr>
+        <w:tab/>
+      </w:r>
+      <w:r>
+        <w:rPr>
+          <w:rFonts w:hint="cs"/>
+          <w:rtl/>
+        </w:rPr>
+        <w:t>נחלק כל נקודה ב-</w:t>
+      </w:r>
+      <w:r>
+        <w:rPr>
+          <w:rFonts w:hint="cs"/>
+        </w:rPr>
+        <w:t>X</w:t>
+      </w:r>
+      <w:r>
+        <w:rPr>
+          <w:rFonts w:hint="cs"/>
+          <w:rtl/>
+        </w:rPr>
+        <w:t xml:space="preserve"> במרחק בין נקודת התחלה לנקודה סופית.</w:t>
+      </w:r>
+    </w:p>
+    <w:p>
+      <w:pPr>
+        <w:pStyle w:val="NoSpacing"/>
+        <w:ind w:left="720"/>
+      </w:pPr>
+      <w:r>
+        <w:rPr>
+          <w:rFonts w:hint="cs"/>
+          <w:rtl/>
+        </w:rPr>
+        <w:t>חסרון: מוחק הבדלים בזמני תגובה.</w:t>
+      </w:r>
+    </w:p>
+    <w:p>
+      <w:pPr>
+        <w:pStyle w:val="NoSpacing"/>
+        <w:ind w:left="720"/>
+        <w:rPr>
+          <w:rtl/>
+        </w:rPr>
+      </w:pPr>
+      <w:r>
+        <w:rPr>
+          <w:rtl/>
+        </w:rPr>
+        <w:tab/>
+      </w:r>
+      <w:r>
+        <w:rPr>
+          <w:rFonts w:hint="cs"/>
+          <w:rtl/>
+        </w:rPr>
+        <w:t xml:space="preserve">מוחק הבדלים במסלול עצמו (למשל </w:t>
+      </w:r>
+      <w:r>
+        <w:rPr>
+          <w:rFonts w:hint="cs"/>
+          <w:rtl/>
+        </w:rPr>
+        <w:t xml:space="preserve">מצבים של סטיה קטנה יותר בציר </w:t>
+      </w:r>
+      <w:r>
+        <w:rPr>
+          <w:rFonts w:hint="cs"/>
+        </w:rPr>
+        <w:t>X</w:t>
+      </w:r>
+      <w:r>
+        <w:rPr>
+          <w:rFonts w:hint="cs"/>
+          <w:rtl/>
+        </w:rPr>
+        <w:t xml:space="preserve"> עבור </w:t>
+      </w:r>
+      <w:r>
+        <w:t>incongruent</w:t>
+      </w:r>
+      <w:r>
+        <w:rPr>
+          <w:rFonts w:hint="cs"/>
+          <w:rtl/>
+        </w:rPr>
+        <w:t>)</w:t>
+      </w:r>
+    </w:p>
+    <w:p>
+      <w:pPr>
+        <w:pStyle w:val="NoSpacing"/>
+        <w:rPr>
+          <w:rtl/>
+        </w:rPr>
+      </w:pPr>
+    </w:p>
+    <w:p>
+      <w:pPr>
+        <w:pStyle w:val="NoSpacing"/>
+        <w:rPr>
+          <w:rtl/>
+        </w:rPr>
+      </w:pPr>
+    </w:p>
+    <w:p>
+      <w:pPr>
+        <w:pStyle w:val="NoSpacing"/>
+        <w:rPr>
+          <w:rtl/>
+        </w:rPr>
+      </w:pPr>
+    </w:p>
+    <w:p>
+      <w:pPr>
+        <w:pStyle w:val="NoSpacing"/>
+        <w:rPr>
+          <w:rtl/>
+        </w:rPr>
+      </w:pPr>
+    </w:p>
+    <w:p>
+      <w:pPr>
+        <w:pStyle w:val="NoSpacing"/>
+        <w:numPr>
+          <w:ilvl w:val="0"/>
+          <w:numId w:val="1"/>
+        </w:numPr>
+      </w:pPr>
+      <w:r>
+        <w:rPr>
+          <w:rFonts w:hint="cs"/>
+          <w:rtl/>
+        </w:rPr>
+        <w:t xml:space="preserve">האם לנרמל לפי טרייל או לפי </w:t>
+      </w:r>
+      <w:r>
+        <w:rPr>
+          <w:rFonts w:hint="cs"/>
+          <w:rtl/>
+        </w:rPr>
+        <w:t>ממוצע של ה</w:t>
+      </w:r>
+      <w:r>
+        <w:rPr>
+          <w:rFonts w:hint="cs"/>
+          <w:rtl/>
+        </w:rPr>
+        <w:t>נבדק?</w:t>
+      </w:r>
+    </w:p>
+    <w:p>
+      <w:pPr>
+        <w:pStyle w:val="NoSpacing"/>
+        <w:numPr>
+          <w:ilvl w:val="0"/>
+          <w:numId w:val="1"/>
+        </w:numPr>
+      </w:pPr>
+      <w:r>
+        <w:rPr>
+          <w:rFonts w:hint="cs"/>
+          <w:rtl/>
+        </w:rPr>
+        <w:t>להוסיף מדידת נקודת התחלה ונקודת סיום.</w:t>
+      </w:r>
+    </w:p>
+    <w:p>
+      <w:pPr>
+        <w:pStyle w:val="NoSpacing"/>
+        <w:numPr>
+          <w:ilvl w:val="0"/>
+          <w:numId w:val="1"/>
+        </w:numPr>
+      </w:pPr>
+      <w:r>
+        <w:rPr>
           <w:rFonts w:hint="cs"/>
           <w:rtl/>
         </w:rPr>
@@ -717,23 +1271,14 @@
           <w:strike/>
         </w:rPr>
       </w:pPr>
-      <w:proofErr w:type="spellStart"/>
       <w:r>
         <w:rPr>
           <w:strike/>
           <w:sz w:val="16"/>
           <w:szCs w:val="16"/>
         </w:rPr>
-        <w:t>Dotan</w:t>
-      </w:r>
-      <w:proofErr w:type="spellEnd"/>
-      <w:r>
-        <w:rPr>
-          <w:strike/>
-          <w:sz w:val="16"/>
-          <w:szCs w:val="16"/>
-        </w:rPr>
-        <w:t xml:space="preserve"> - Track it to crack it</w:t>
+        <w:lastRenderedPageBreak/>
+        <w:t>Dotan - Track it to crack it</w:t>
       </w:r>
     </w:p>
     <w:p>
@@ -747,23 +1292,13 @@
           <w:strike/>
         </w:rPr>
       </w:pPr>
-      <w:proofErr w:type="spellStart"/>
       <w:r>
         <w:rPr>
           <w:strike/>
           <w:sz w:val="16"/>
           <w:szCs w:val="16"/>
         </w:rPr>
-        <w:t>Dotan</w:t>
-      </w:r>
-      <w:proofErr w:type="spellEnd"/>
-      <w:r>
-        <w:rPr>
-          <w:strike/>
-          <w:sz w:val="16"/>
-          <w:szCs w:val="16"/>
-        </w:rPr>
-        <w:t>, D. et al. (2018) On-line confidence monitoring during decision making</w:t>
+        <w:t>Dotan, D. et al. (2018) On-line confidence monitoring during decision making</w:t>
       </w:r>
     </w:p>
     <w:p>
@@ -819,102 +1354,42 @@
           <w:strike/>
         </w:rPr>
       </w:pPr>
-      <w:proofErr w:type="spellStart"/>
       <w:r>
         <w:rPr>
           <w:strike/>
           <w:sz w:val="16"/>
           <w:szCs w:val="16"/>
         </w:rPr>
-        <w:t>Cressman</w:t>
-      </w:r>
-      <w:proofErr w:type="spellEnd"/>
-      <w:r>
-        <w:rPr>
+        <w:t>Cressman, E.K. et al. (2007) On-line control of pointing is modified by unseen visual shapes. Conscious. Cogn. 16, 265–275</w:t>
+      </w:r>
+      <w:r>
+        <w:rPr>
+          <w:rFonts w:hint="cs"/>
           <w:strike/>
           <w:sz w:val="16"/>
           <w:szCs w:val="16"/>
-        </w:rPr>
-        <w:t xml:space="preserve">, E.K. et al. (2007) On-line control of pointing is modified by unseen visual shapes. Conscious. </w:t>
-      </w:r>
-      <w:proofErr w:type="spellStart"/>
+          <w:rtl/>
+        </w:rPr>
+        <w:t xml:space="preserve">  </w:t>
+      </w:r>
       <w:r>
         <w:rPr>
           <w:strike/>
           <w:sz w:val="16"/>
           <w:szCs w:val="16"/>
-        </w:rPr>
-        <w:t>Cogn</w:t>
-      </w:r>
-      <w:proofErr w:type="spellEnd"/>
-      <w:r>
-        <w:rPr>
+          <w:rtl/>
+        </w:rPr>
+        <w:t>–</w:t>
+      </w:r>
+      <w:r>
+        <w:rPr>
+          <w:rFonts w:hint="cs"/>
           <w:strike/>
           <w:sz w:val="16"/>
           <w:szCs w:val="16"/>
-        </w:rPr>
-        <w:t>. 16, 265–275</w:t>
-      </w:r>
-      <w:r>
-        <w:rPr>
-          <w:rFonts w:hint="cs"/>
-          <w:strike/>
-          <w:sz w:val="16"/>
-          <w:szCs w:val="16"/>
-          <w:rtl/>
-        </w:rPr>
-        <w:t xml:space="preserve"> </w:t>
-      </w:r>
-      <w:r>
-        <w:rPr>
-          <w:rFonts w:hint="cs"/>
-          <w:strike/>
-          <w:sz w:val="16"/>
-          <w:szCs w:val="16"/>
-          <w:rtl/>
-        </w:rPr>
-        <w:t xml:space="preserve"> </w:t>
-      </w:r>
-      <w:r>
-        <w:rPr>
-          <w:strike/>
-          <w:sz w:val="16"/>
-          <w:szCs w:val="16"/>
-          <w:rtl/>
-        </w:rPr>
-        <w:t>–</w:t>
-      </w:r>
-      <w:r>
-        <w:rPr>
-          <w:rFonts w:hint="cs"/>
-          <w:strike/>
-          <w:sz w:val="16"/>
-          <w:szCs w:val="16"/>
-          <w:rtl/>
-        </w:rPr>
-        <w:t xml:space="preserve"> חישבו מסלול ממוצע (ממוצע בכל נק' בזמן בין כל </w:t>
-      </w:r>
-      <w:proofErr w:type="spellStart"/>
-      <w:r>
-        <w:rPr>
-          <w:rFonts w:hint="cs"/>
-          <w:strike/>
-          <w:sz w:val="16"/>
-          <w:szCs w:val="16"/>
-          <w:rtl/>
-        </w:rPr>
-        <w:t>הטריילים</w:t>
-      </w:r>
-      <w:proofErr w:type="spellEnd"/>
-      <w:r>
-        <w:rPr>
-          <w:rFonts w:hint="cs"/>
-          <w:strike/>
-          <w:sz w:val="16"/>
-          <w:szCs w:val="16"/>
-          <w:rtl/>
-        </w:rPr>
-        <w:t>).</w:t>
+          <w:rtl/>
+        </w:rPr>
+        <w:t xml:space="preserve"> חישבו מסלול ממוצע (ממוצע בכל נק' בזמן בין כל הטריילים).</w:t>
       </w:r>
     </w:p>
     <w:p>
@@ -1032,6 +1507,7 @@
       </w:pPr>
       <w:r>
         <w:rPr>
+          <w:noProof/>
           <w:rtl/>
         </w:rPr>
         <w:drawing>
@@ -1050,7 +1526,7 @@
                     <pic:cNvPicPr/>
                   </pic:nvPicPr>
                   <pic:blipFill>
-                    <a:blip r:embed="rId6"/>
+                    <a:blip r:embed="rId7"/>
                     <a:stretch>
                       <a:fillRect/>
                     </a:stretch>
@@ -1154,8 +1630,9 @@
     <w:p>
       <w:pPr>
         <w:pStyle w:val="NoSpacing"/>
-        <w:ind w:left="1440" w:firstLine="720"/>
-        <w:rPr>
+        <w:ind w:left="2160"/>
+        <w:rPr>
+          <w:strike/>
           <w:sz w:val="18"/>
           <w:szCs w:val="18"/>
           <w:rtl/>
@@ -1163,42 +1640,48 @@
       </w:pPr>
       <w:r>
         <w:rPr>
+          <w:strike/>
           <w:sz w:val="18"/>
           <w:szCs w:val="18"/>
         </w:rPr>
-        <w:t xml:space="preserve">. </w:t>
-      </w:r>
-      <w:proofErr w:type="spellStart"/>
-      <w:r>
-        <w:rPr>
+        <w:t>. Dotan, D. and Dehaene, S. (2016) On the origins of logarithmic number-to-position mapping. Psychol. Rev. 123, 637–666</w:t>
+      </w:r>
+      <w:r>
+        <w:rPr>
+          <w:strike/>
           <w:sz w:val="18"/>
           <w:szCs w:val="18"/>
         </w:rPr>
-        <w:t>Dotan</w:t>
-      </w:r>
-      <w:proofErr w:type="spellEnd"/>
-      <w:r>
-        <w:rPr>
+        <w:t xml:space="preserve"> </w:t>
+      </w:r>
+      <w:r>
+        <w:rPr>
+          <w:rFonts w:hint="cs"/>
+          <w:strike/>
           <w:sz w:val="18"/>
           <w:szCs w:val="18"/>
-        </w:rPr>
-        <w:t xml:space="preserve">, D. and </w:t>
-      </w:r>
-      <w:proofErr w:type="spellStart"/>
-      <w:r>
-        <w:rPr>
+          <w:rtl/>
+        </w:rPr>
+        <w:t>לא קראתי הכל, אבל לא ראיתי שם משהו שקשור לנרמול.</w:t>
+      </w:r>
+    </w:p>
+    <w:p>
+      <w:pPr>
+        <w:pStyle w:val="NoSpacing"/>
+        <w:ind w:left="2160"/>
+        <w:rPr>
+          <w:strike/>
           <w:sz w:val="18"/>
           <w:szCs w:val="18"/>
         </w:rPr>
-        <w:t>Dehaene</w:t>
-      </w:r>
-      <w:proofErr w:type="spellEnd"/>
-      <w:r>
-        <w:rPr>
+      </w:pPr>
+      <w:r>
+        <w:rPr>
+          <w:strike/>
           <w:sz w:val="18"/>
           <w:szCs w:val="18"/>
         </w:rPr>
-        <w:t>, S. (2016) On the origins of logarithmic number-to-position mapping. Psychol. Rev. 123, 637–666</w:t>
+        <w:t>4. Dotan, D. and Dehaene, S. (2013) How do we convert a number into a finger trajectory? Cognition 129, 512–529</w:t>
       </w:r>
     </w:p>
     <w:p>
@@ -1208,42 +1691,13 @@
       </w:pPr>
       <w:r>
         <w:rPr>
+          <w:rFonts w:hint="cs"/>
+          <w:strike/>
           <w:sz w:val="18"/>
           <w:szCs w:val="18"/>
-        </w:rPr>
-        <w:t xml:space="preserve">4. </w:t>
-      </w:r>
-      <w:proofErr w:type="spellStart"/>
-      <w:r>
-        <w:rPr>
-          <w:sz w:val="18"/>
-          <w:szCs w:val="18"/>
-        </w:rPr>
-        <w:t>Dotan</w:t>
-      </w:r>
-      <w:proofErr w:type="spellEnd"/>
-      <w:r>
-        <w:rPr>
-          <w:sz w:val="18"/>
-          <w:szCs w:val="18"/>
-        </w:rPr>
-        <w:t xml:space="preserve">, D. and </w:t>
-      </w:r>
-      <w:proofErr w:type="spellStart"/>
-      <w:r>
-        <w:rPr>
-          <w:sz w:val="18"/>
-          <w:szCs w:val="18"/>
-        </w:rPr>
-        <w:t>Dehaene</w:t>
-      </w:r>
-      <w:proofErr w:type="spellEnd"/>
-      <w:r>
-        <w:rPr>
-          <w:sz w:val="18"/>
-          <w:szCs w:val="18"/>
-        </w:rPr>
-        <w:t>, S. (2013) How do we convert a number into a finger trajectory? Cognition 129, 512–529</w:t>
+          <w:rtl/>
+        </w:rPr>
+        <w:t>לא קראתי הכל, אבל לא ראיתי שם משהו שקשור לנרמול.</w:t>
       </w:r>
     </w:p>
     <w:p>
@@ -1392,6 +1846,347 @@
     </w:lvl>
   </w:abstractNum>
   <w:abstractNum w:abstractNumId="1" w15:restartNumberingAfterBreak="0">
+    <w:nsid w:val="22427935"/>
+    <w:multiLevelType w:val="hybridMultilevel"/>
+    <w:tmpl w:val="B0FEA598"/>
+    <w:lvl w:ilvl="0" w:tplc="454A86C4">
+      <w:start w:val="4"/>
+      <w:numFmt w:val="bullet"/>
+      <w:lvlText w:val=""/>
+      <w:lvlJc w:val="left"/>
+      <w:pPr>
+        <w:ind w:left="720" w:hanging="360"/>
+      </w:pPr>
+      <w:rPr>
+        <w:rFonts w:ascii="Symbol" w:eastAsia="David" w:hAnsi="Symbol" w:cs="Arial" w:hint="default"/>
+        <w:color w:val="222222"/>
+        <w:sz w:val="20"/>
+      </w:rPr>
+    </w:lvl>
+    <w:lvl w:ilvl="1" w:tplc="04090003" w:tentative="1">
+      <w:start w:val="1"/>
+      <w:numFmt w:val="bullet"/>
+      <w:lvlText w:val="o"/>
+      <w:lvlJc w:val="left"/>
+      <w:pPr>
+        <w:ind w:left="1440" w:hanging="360"/>
+      </w:pPr>
+      <w:rPr>
+        <w:rFonts w:ascii="Courier New" w:hAnsi="Courier New" w:cs="Courier New" w:hint="default"/>
+      </w:rPr>
+    </w:lvl>
+    <w:lvl w:ilvl="2" w:tplc="04090005" w:tentative="1">
+      <w:start w:val="1"/>
+      <w:numFmt w:val="bullet"/>
+      <w:lvlText w:val=""/>
+      <w:lvlJc w:val="left"/>
+      <w:pPr>
+        <w:ind w:left="2160" w:hanging="360"/>
+      </w:pPr>
+      <w:rPr>
+        <w:rFonts w:ascii="Wingdings" w:hAnsi="Wingdings" w:hint="default"/>
+      </w:rPr>
+    </w:lvl>
+    <w:lvl w:ilvl="3" w:tplc="04090001" w:tentative="1">
+      <w:start w:val="1"/>
+      <w:numFmt w:val="bullet"/>
+      <w:lvlText w:val=""/>
+      <w:lvlJc w:val="left"/>
+      <w:pPr>
+        <w:ind w:left="2880" w:hanging="360"/>
+      </w:pPr>
+      <w:rPr>
+        <w:rFonts w:ascii="Symbol" w:hAnsi="Symbol" w:hint="default"/>
+      </w:rPr>
+    </w:lvl>
+    <w:lvl w:ilvl="4" w:tplc="04090003" w:tentative="1">
+      <w:start w:val="1"/>
+      <w:numFmt w:val="bullet"/>
+      <w:lvlText w:val="o"/>
+      <w:lvlJc w:val="left"/>
+      <w:pPr>
+        <w:ind w:left="3600" w:hanging="360"/>
+      </w:pPr>
+      <w:rPr>
+        <w:rFonts w:ascii="Courier New" w:hAnsi="Courier New" w:cs="Courier New" w:hint="default"/>
+      </w:rPr>
+    </w:lvl>
+    <w:lvl w:ilvl="5" w:tplc="04090005" w:tentative="1">
+      <w:start w:val="1"/>
+      <w:numFmt w:val="bullet"/>
+      <w:lvlText w:val=""/>
+      <w:lvlJc w:val="left"/>
+      <w:pPr>
+        <w:ind w:left="4320" w:hanging="360"/>
+      </w:pPr>
+      <w:rPr>
+        <w:rFonts w:ascii="Wingdings" w:hAnsi="Wingdings" w:hint="default"/>
+      </w:rPr>
+    </w:lvl>
+    <w:lvl w:ilvl="6" w:tplc="04090001" w:tentative="1">
+      <w:start w:val="1"/>
+      <w:numFmt w:val="bullet"/>
+      <w:lvlText w:val=""/>
+      <w:lvlJc w:val="left"/>
+      <w:pPr>
+        <w:ind w:left="5040" w:hanging="360"/>
+      </w:pPr>
+      <w:rPr>
+        <w:rFonts w:ascii="Symbol" w:hAnsi="Symbol" w:hint="default"/>
+      </w:rPr>
+    </w:lvl>
+    <w:lvl w:ilvl="7" w:tplc="04090003" w:tentative="1">
+      <w:start w:val="1"/>
+      <w:numFmt w:val="bullet"/>
+      <w:lvlText w:val="o"/>
+      <w:lvlJc w:val="left"/>
+      <w:pPr>
+        <w:ind w:left="5760" w:hanging="360"/>
+      </w:pPr>
+      <w:rPr>
+        <w:rFonts w:ascii="Courier New" w:hAnsi="Courier New" w:cs="Courier New" w:hint="default"/>
+      </w:rPr>
+    </w:lvl>
+    <w:lvl w:ilvl="8" w:tplc="04090005" w:tentative="1">
+      <w:start w:val="1"/>
+      <w:numFmt w:val="bullet"/>
+      <w:lvlText w:val=""/>
+      <w:lvlJc w:val="left"/>
+      <w:pPr>
+        <w:ind w:left="6480" w:hanging="360"/>
+      </w:pPr>
+      <w:rPr>
+        <w:rFonts w:ascii="Wingdings" w:hAnsi="Wingdings" w:hint="default"/>
+      </w:rPr>
+    </w:lvl>
+  </w:abstractNum>
+  <w:abstractNum w:abstractNumId="2" w15:restartNumberingAfterBreak="0">
+    <w:nsid w:val="45A22A15"/>
+    <w:multiLevelType w:val="hybridMultilevel"/>
+    <w:tmpl w:val="EF9617D8"/>
+    <w:lvl w:ilvl="0" w:tplc="8AECE0A6">
+      <w:start w:val="4"/>
+      <w:numFmt w:val="bullet"/>
+      <w:lvlText w:val=""/>
+      <w:lvlJc w:val="left"/>
+      <w:pPr>
+        <w:ind w:left="720" w:hanging="360"/>
+      </w:pPr>
+      <w:rPr>
+        <w:rFonts w:ascii="Symbol" w:eastAsia="David" w:hAnsi="Symbol" w:cs="David" w:hint="default"/>
+      </w:rPr>
+    </w:lvl>
+    <w:lvl w:ilvl="1" w:tplc="04090003" w:tentative="1">
+      <w:start w:val="1"/>
+      <w:numFmt w:val="bullet"/>
+      <w:lvlText w:val="o"/>
+      <w:lvlJc w:val="left"/>
+      <w:pPr>
+        <w:ind w:left="1440" w:hanging="360"/>
+      </w:pPr>
+      <w:rPr>
+        <w:rFonts w:ascii="Courier New" w:hAnsi="Courier New" w:cs="Courier New" w:hint="default"/>
+      </w:rPr>
+    </w:lvl>
+    <w:lvl w:ilvl="2" w:tplc="04090005" w:tentative="1">
+      <w:start w:val="1"/>
+      <w:numFmt w:val="bullet"/>
+      <w:lvlText w:val=""/>
+      <w:lvlJc w:val="left"/>
+      <w:pPr>
+        <w:ind w:left="2160" w:hanging="360"/>
+      </w:pPr>
+      <w:rPr>
+        <w:rFonts w:ascii="Wingdings" w:hAnsi="Wingdings" w:hint="default"/>
+      </w:rPr>
+    </w:lvl>
+    <w:lvl w:ilvl="3" w:tplc="04090001" w:tentative="1">
+      <w:start w:val="1"/>
+      <w:numFmt w:val="bullet"/>
+      <w:lvlText w:val=""/>
+      <w:lvlJc w:val="left"/>
+      <w:pPr>
+        <w:ind w:left="2880" w:hanging="360"/>
+      </w:pPr>
+      <w:rPr>
+        <w:rFonts w:ascii="Symbol" w:hAnsi="Symbol" w:hint="default"/>
+      </w:rPr>
+    </w:lvl>
+    <w:lvl w:ilvl="4" w:tplc="04090003" w:tentative="1">
+      <w:start w:val="1"/>
+      <w:numFmt w:val="bullet"/>
+      <w:lvlText w:val="o"/>
+      <w:lvlJc w:val="left"/>
+      <w:pPr>
+        <w:ind w:left="3600" w:hanging="360"/>
+      </w:pPr>
+      <w:rPr>
+        <w:rFonts w:ascii="Courier New" w:hAnsi="Courier New" w:cs="Courier New" w:hint="default"/>
+      </w:rPr>
+    </w:lvl>
+    <w:lvl w:ilvl="5" w:tplc="04090005" w:tentative="1">
+      <w:start w:val="1"/>
+      <w:numFmt w:val="bullet"/>
+      <w:lvlText w:val=""/>
+      <w:lvlJc w:val="left"/>
+      <w:pPr>
+        <w:ind w:left="4320" w:hanging="360"/>
+      </w:pPr>
+      <w:rPr>
+        <w:rFonts w:ascii="Wingdings" w:hAnsi="Wingdings" w:hint="default"/>
+      </w:rPr>
+    </w:lvl>
+    <w:lvl w:ilvl="6" w:tplc="04090001" w:tentative="1">
+      <w:start w:val="1"/>
+      <w:numFmt w:val="bullet"/>
+      <w:lvlText w:val=""/>
+      <w:lvlJc w:val="left"/>
+      <w:pPr>
+        <w:ind w:left="5040" w:hanging="360"/>
+      </w:pPr>
+      <w:rPr>
+        <w:rFonts w:ascii="Symbol" w:hAnsi="Symbol" w:hint="default"/>
+      </w:rPr>
+    </w:lvl>
+    <w:lvl w:ilvl="7" w:tplc="04090003" w:tentative="1">
+      <w:start w:val="1"/>
+      <w:numFmt w:val="bullet"/>
+      <w:lvlText w:val="o"/>
+      <w:lvlJc w:val="left"/>
+      <w:pPr>
+        <w:ind w:left="5760" w:hanging="360"/>
+      </w:pPr>
+      <w:rPr>
+        <w:rFonts w:ascii="Courier New" w:hAnsi="Courier New" w:cs="Courier New" w:hint="default"/>
+      </w:rPr>
+    </w:lvl>
+    <w:lvl w:ilvl="8" w:tplc="04090005" w:tentative="1">
+      <w:start w:val="1"/>
+      <w:numFmt w:val="bullet"/>
+      <w:lvlText w:val=""/>
+      <w:lvlJc w:val="left"/>
+      <w:pPr>
+        <w:ind w:left="6480" w:hanging="360"/>
+      </w:pPr>
+      <w:rPr>
+        <w:rFonts w:ascii="Wingdings" w:hAnsi="Wingdings" w:hint="default"/>
+      </w:rPr>
+    </w:lvl>
+  </w:abstractNum>
+  <w:abstractNum w:abstractNumId="3" w15:restartNumberingAfterBreak="0">
+    <w:nsid w:val="592400E8"/>
+    <w:multiLevelType w:val="hybridMultilevel"/>
+    <w:tmpl w:val="BD40FA90"/>
+    <w:lvl w:ilvl="0" w:tplc="3496E9D2">
+      <w:start w:val="4"/>
+      <w:numFmt w:val="bullet"/>
+      <w:lvlText w:val=""/>
+      <w:lvlJc w:val="left"/>
+      <w:pPr>
+        <w:ind w:left="720" w:hanging="360"/>
+      </w:pPr>
+      <w:rPr>
+        <w:rFonts w:ascii="Symbol" w:eastAsia="David" w:hAnsi="Symbol" w:cs="David" w:hint="default"/>
+      </w:rPr>
+    </w:lvl>
+    <w:lvl w:ilvl="1" w:tplc="04090003" w:tentative="1">
+      <w:start w:val="1"/>
+      <w:numFmt w:val="bullet"/>
+      <w:lvlText w:val="o"/>
+      <w:lvlJc w:val="left"/>
+      <w:pPr>
+        <w:ind w:left="1440" w:hanging="360"/>
+      </w:pPr>
+      <w:rPr>
+        <w:rFonts w:ascii="Courier New" w:hAnsi="Courier New" w:cs="Courier New" w:hint="default"/>
+      </w:rPr>
+    </w:lvl>
+    <w:lvl w:ilvl="2" w:tplc="04090005" w:tentative="1">
+      <w:start w:val="1"/>
+      <w:numFmt w:val="bullet"/>
+      <w:lvlText w:val=""/>
+      <w:lvlJc w:val="left"/>
+      <w:pPr>
+        <w:ind w:left="2160" w:hanging="360"/>
+      </w:pPr>
+      <w:rPr>
+        <w:rFonts w:ascii="Wingdings" w:hAnsi="Wingdings" w:hint="default"/>
+      </w:rPr>
+    </w:lvl>
+    <w:lvl w:ilvl="3" w:tplc="04090001" w:tentative="1">
+      <w:start w:val="1"/>
+      <w:numFmt w:val="bullet"/>
+      <w:lvlText w:val=""/>
+      <w:lvlJc w:val="left"/>
+      <w:pPr>
+        <w:ind w:left="2880" w:hanging="360"/>
+      </w:pPr>
+      <w:rPr>
+        <w:rFonts w:ascii="Symbol" w:hAnsi="Symbol" w:hint="default"/>
+      </w:rPr>
+    </w:lvl>
+    <w:lvl w:ilvl="4" w:tplc="04090003" w:tentative="1">
+      <w:start w:val="1"/>
+      <w:numFmt w:val="bullet"/>
+      <w:lvlText w:val="o"/>
+      <w:lvlJc w:val="left"/>
+      <w:pPr>
+        <w:ind w:left="3600" w:hanging="360"/>
+      </w:pPr>
+      <w:rPr>
+        <w:rFonts w:ascii="Courier New" w:hAnsi="Courier New" w:cs="Courier New" w:hint="default"/>
+      </w:rPr>
+    </w:lvl>
+    <w:lvl w:ilvl="5" w:tplc="04090005" w:tentative="1">
+      <w:start w:val="1"/>
+      <w:numFmt w:val="bullet"/>
+      <w:lvlText w:val=""/>
+      <w:lvlJc w:val="left"/>
+      <w:pPr>
+        <w:ind w:left="4320" w:hanging="360"/>
+      </w:pPr>
+      <w:rPr>
+        <w:rFonts w:ascii="Wingdings" w:hAnsi="Wingdings" w:hint="default"/>
+      </w:rPr>
+    </w:lvl>
+    <w:lvl w:ilvl="6" w:tplc="04090001" w:tentative="1">
+      <w:start w:val="1"/>
+      <w:numFmt w:val="bullet"/>
+      <w:lvlText w:val=""/>
+      <w:lvlJc w:val="left"/>
+      <w:pPr>
+        <w:ind w:left="5040" w:hanging="360"/>
+      </w:pPr>
+      <w:rPr>
+        <w:rFonts w:ascii="Symbol" w:hAnsi="Symbol" w:hint="default"/>
+      </w:rPr>
+    </w:lvl>
+    <w:lvl w:ilvl="7" w:tplc="04090003" w:tentative="1">
+      <w:start w:val="1"/>
+      <w:numFmt w:val="bullet"/>
+      <w:lvlText w:val="o"/>
+      <w:lvlJc w:val="left"/>
+      <w:pPr>
+        <w:ind w:left="5760" w:hanging="360"/>
+      </w:pPr>
+      <w:rPr>
+        <w:rFonts w:ascii="Courier New" w:hAnsi="Courier New" w:cs="Courier New" w:hint="default"/>
+      </w:rPr>
+    </w:lvl>
+    <w:lvl w:ilvl="8" w:tplc="04090005" w:tentative="1">
+      <w:start w:val="1"/>
+      <w:numFmt w:val="bullet"/>
+      <w:lvlText w:val=""/>
+      <w:lvlJc w:val="left"/>
+      <w:pPr>
+        <w:ind w:left="6480" w:hanging="360"/>
+      </w:pPr>
+      <w:rPr>
+        <w:rFonts w:ascii="Wingdings" w:hAnsi="Wingdings" w:hint="default"/>
+      </w:rPr>
+    </w:lvl>
+  </w:abstractNum>
+  <w:abstractNum w:abstractNumId="4" w15:restartNumberingAfterBreak="0">
     <w:nsid w:val="5A5245B0"/>
     <w:multiLevelType w:val="hybridMultilevel"/>
     <w:tmpl w:val="D08404F6"/>
@@ -1405,6 +2200,119 @@
       <w:rPr>
         <w:rFonts w:ascii="Symbol" w:eastAsia="David" w:hAnsi="Symbol" w:cs="David" w:hint="default"/>
         <w:b/>
+      </w:rPr>
+    </w:lvl>
+    <w:lvl w:ilvl="1" w:tplc="04090003" w:tentative="1">
+      <w:start w:val="1"/>
+      <w:numFmt w:val="bullet"/>
+      <w:lvlText w:val="o"/>
+      <w:lvlJc w:val="left"/>
+      <w:pPr>
+        <w:ind w:left="1440" w:hanging="360"/>
+      </w:pPr>
+      <w:rPr>
+        <w:rFonts w:ascii="Courier New" w:hAnsi="Courier New" w:cs="Courier New" w:hint="default"/>
+      </w:rPr>
+    </w:lvl>
+    <w:lvl w:ilvl="2" w:tplc="04090005" w:tentative="1">
+      <w:start w:val="1"/>
+      <w:numFmt w:val="bullet"/>
+      <w:lvlText w:val=""/>
+      <w:lvlJc w:val="left"/>
+      <w:pPr>
+        <w:ind w:left="2160" w:hanging="360"/>
+      </w:pPr>
+      <w:rPr>
+        <w:rFonts w:ascii="Wingdings" w:hAnsi="Wingdings" w:hint="default"/>
+      </w:rPr>
+    </w:lvl>
+    <w:lvl w:ilvl="3" w:tplc="04090001" w:tentative="1">
+      <w:start w:val="1"/>
+      <w:numFmt w:val="bullet"/>
+      <w:lvlText w:val=""/>
+      <w:lvlJc w:val="left"/>
+      <w:pPr>
+        <w:ind w:left="2880" w:hanging="360"/>
+      </w:pPr>
+      <w:rPr>
+        <w:rFonts w:ascii="Symbol" w:hAnsi="Symbol" w:hint="default"/>
+      </w:rPr>
+    </w:lvl>
+    <w:lvl w:ilvl="4" w:tplc="04090003" w:tentative="1">
+      <w:start w:val="1"/>
+      <w:numFmt w:val="bullet"/>
+      <w:lvlText w:val="o"/>
+      <w:lvlJc w:val="left"/>
+      <w:pPr>
+        <w:ind w:left="3600" w:hanging="360"/>
+      </w:pPr>
+      <w:rPr>
+        <w:rFonts w:ascii="Courier New" w:hAnsi="Courier New" w:cs="Courier New" w:hint="default"/>
+      </w:rPr>
+    </w:lvl>
+    <w:lvl w:ilvl="5" w:tplc="04090005" w:tentative="1">
+      <w:start w:val="1"/>
+      <w:numFmt w:val="bullet"/>
+      <w:lvlText w:val=""/>
+      <w:lvlJc w:val="left"/>
+      <w:pPr>
+        <w:ind w:left="4320" w:hanging="360"/>
+      </w:pPr>
+      <w:rPr>
+        <w:rFonts w:ascii="Wingdings" w:hAnsi="Wingdings" w:hint="default"/>
+      </w:rPr>
+    </w:lvl>
+    <w:lvl w:ilvl="6" w:tplc="04090001" w:tentative="1">
+      <w:start w:val="1"/>
+      <w:numFmt w:val="bullet"/>
+      <w:lvlText w:val=""/>
+      <w:lvlJc w:val="left"/>
+      <w:pPr>
+        <w:ind w:left="5040" w:hanging="360"/>
+      </w:pPr>
+      <w:rPr>
+        <w:rFonts w:ascii="Symbol" w:hAnsi="Symbol" w:hint="default"/>
+      </w:rPr>
+    </w:lvl>
+    <w:lvl w:ilvl="7" w:tplc="04090003" w:tentative="1">
+      <w:start w:val="1"/>
+      <w:numFmt w:val="bullet"/>
+      <w:lvlText w:val="o"/>
+      <w:lvlJc w:val="left"/>
+      <w:pPr>
+        <w:ind w:left="5760" w:hanging="360"/>
+      </w:pPr>
+      <w:rPr>
+        <w:rFonts w:ascii="Courier New" w:hAnsi="Courier New" w:cs="Courier New" w:hint="default"/>
+      </w:rPr>
+    </w:lvl>
+    <w:lvl w:ilvl="8" w:tplc="04090005" w:tentative="1">
+      <w:start w:val="1"/>
+      <w:numFmt w:val="bullet"/>
+      <w:lvlText w:val=""/>
+      <w:lvlJc w:val="left"/>
+      <w:pPr>
+        <w:ind w:left="6480" w:hanging="360"/>
+      </w:pPr>
+      <w:rPr>
+        <w:rFonts w:ascii="Wingdings" w:hAnsi="Wingdings" w:hint="default"/>
+      </w:rPr>
+    </w:lvl>
+  </w:abstractNum>
+  <w:abstractNum w:abstractNumId="5" w15:restartNumberingAfterBreak="0">
+    <w:nsid w:val="6CF005B8"/>
+    <w:multiLevelType w:val="hybridMultilevel"/>
+    <w:tmpl w:val="40265D14"/>
+    <w:lvl w:ilvl="0" w:tplc="9690869A">
+      <w:start w:val="4"/>
+      <w:numFmt w:val="bullet"/>
+      <w:lvlText w:val=""/>
+      <w:lvlJc w:val="left"/>
+      <w:pPr>
+        <w:ind w:left="720" w:hanging="360"/>
+      </w:pPr>
+      <w:rPr>
+        <w:rFonts w:ascii="Symbol" w:eastAsia="David" w:hAnsi="Symbol" w:cs="David" w:hint="default"/>
       </w:rPr>
     </w:lvl>
     <w:lvl w:ilvl="1" w:tplc="04090003" w:tentative="1">
@@ -1508,7 +2416,19 @@
     <w:abstractNumId w:val="0"/>
   </w:num>
   <w:num w:numId="2">
+    <w:abstractNumId w:val="4"/>
+  </w:num>
+  <w:num w:numId="3">
+    <w:abstractNumId w:val="3"/>
+  </w:num>
+  <w:num w:numId="4">
+    <w:abstractNumId w:val="5"/>
+  </w:num>
+  <w:num w:numId="5">
     <w:abstractNumId w:val="1"/>
+  </w:num>
+  <w:num w:numId="6">
+    <w:abstractNumId w:val="2"/>
   </w:num>
 </w:numbering>
 </file>

</xml_diff>

<commit_message>
Added explanation to photodiodeTest.m
</commit_message>
<xml_diff>
--- a/analysis/analysis_log.docx
+++ b/analysis/analysis_log.docx
@@ -176,7 +176,6 @@
         <w:pStyle w:val="ListParagraph"/>
         <w:ind w:left="2880"/>
         <w:rPr>
-          <w:rFonts w:hint="cs"/>
           <w:color w:val="FF0000"/>
           <w:rtl/>
         </w:rPr>
@@ -253,7 +252,6 @@
         <w:pStyle w:val="ListParagraph"/>
         <w:ind w:left="1440"/>
         <w:rPr>
-          <w:rFonts w:hint="cs"/>
           <w:color w:val="FF0000"/>
           <w:rtl/>
         </w:rPr>
@@ -303,8 +301,168 @@
           <w:ilvl w:val="0"/>
           <w:numId w:val="6"/>
         </w:numPr>
-        <w:rPr>
-          <w:rFonts w:hint="cs"/>
+      </w:pPr>
+      <w:r>
+        <w:rPr>
+          <w:rFonts w:hint="cs"/>
+          <w:rtl/>
+        </w:rPr>
+        <w:t>קביעת נקודת מוצא כנקודת התחלה.</w:t>
+      </w:r>
+    </w:p>
+    <w:p>
+      <w:pPr>
+        <w:pStyle w:val="ListParagraph"/>
+        <w:numPr>
+          <w:ilvl w:val="0"/>
+          <w:numId w:val="6"/>
+        </w:numPr>
+      </w:pPr>
+      <w:r>
+        <w:rPr>
+          <w:rFonts w:hint="cs"/>
+          <w:rtl/>
+        </w:rPr>
+        <w:t xml:space="preserve">מציאת רגע תחילת התנועה </w:t>
+      </w:r>
+      <w:r>
+        <w:rPr>
+          <w:rtl/>
+        </w:rPr>
+        <w:t>–</w:t>
+      </w:r>
+      <w:r>
+        <w:rPr>
+          <w:rFonts w:hint="cs"/>
+          <w:rtl/>
+        </w:rPr>
+        <w:t xml:space="preserve"> חילוץ וקטור מהירויות</w:t>
+      </w:r>
+      <w:r>
+        <w:rPr>
+          <w:rFonts w:hint="cs"/>
+          <w:rtl/>
+        </w:rPr>
+        <w:t>.</w:t>
+      </w:r>
+    </w:p>
+    <w:p>
+      <w:pPr>
+        <w:pStyle w:val="ListParagraph"/>
+        <w:ind w:left="3600"/>
+        <w:rPr>
+          <w:color w:val="FF0000"/>
+          <w:rtl/>
+        </w:rPr>
+      </w:pPr>
+      <w:r>
+        <w:rPr>
+          <w:rFonts w:hint="cs"/>
+          <w:color w:val="FF0000"/>
+          <w:rtl/>
+        </w:rPr>
+        <w:t>סינונו ב-</w:t>
+      </w:r>
+      <w:r>
+        <w:rPr>
+          <w:color w:val="FF0000"/>
+        </w:rPr>
+        <w:t>low pass filter</w:t>
+      </w:r>
+      <w:r>
+        <w:rPr>
+          <w:rFonts w:hint="cs"/>
+          <w:color w:val="FF0000"/>
+          <w:rtl/>
+        </w:rPr>
+        <w:t xml:space="preserve"> של </w:t>
+      </w:r>
+      <w:r>
+        <w:rPr>
+          <w:color w:val="FF0000"/>
+        </w:rPr>
+        <w:t>10-12Hz</w:t>
+      </w:r>
+      <w:r>
+        <w:rPr>
+          <w:rFonts w:hint="cs"/>
+          <w:color w:val="FF0000"/>
+          <w:rtl/>
+        </w:rPr>
+        <w:t xml:space="preserve"> (אני לא עשיתי זאת)</w:t>
+      </w:r>
+      <w:r>
+        <w:rPr>
+          <w:rFonts w:hint="cs"/>
+          <w:color w:val="FF0000"/>
+          <w:rtl/>
+        </w:rPr>
+        <w:t>.</w:t>
+      </w:r>
+    </w:p>
+    <w:p>
+      <w:pPr>
+        <w:pStyle w:val="ListParagraph"/>
+        <w:ind w:left="3600"/>
+        <w:rPr>
+          <w:rtl/>
+        </w:rPr>
+      </w:pPr>
+      <w:r>
+        <w:rPr>
+          <w:rFonts w:hint="cs"/>
+          <w:rtl/>
+        </w:rPr>
+        <w:t>מציאת 4 דגימות ראשונות בהן המהירות גדולה מ-</w:t>
+      </w:r>
+      <w:r>
+        <w:t>20mm/sec</w:t>
+      </w:r>
+      <w:r>
+        <w:rPr>
+          <w:rFonts w:hint="cs"/>
+          <w:rtl/>
+        </w:rPr>
+        <w:t xml:space="preserve"> וגם</w:t>
+      </w:r>
+    </w:p>
+    <w:p>
+      <w:pPr>
+        <w:pStyle w:val="ListParagraph"/>
+        <w:ind w:left="3600"/>
+      </w:pPr>
+      <w:r>
+        <w:rPr>
+          <w:rFonts w:hint="cs"/>
+          <w:rtl/>
+        </w:rPr>
+        <w:t xml:space="preserve">התאוצה הכוללת (ז"א לדעתי בין הראשונה לאחרונה) היא </w:t>
+      </w:r>
+      <w:r>
+        <w:t>20mm/s</w:t>
+      </w:r>
+      <w:r>
+        <w:rPr>
+          <w:vertAlign w:val="superscript"/>
+        </w:rPr>
+        <w:t>2</w:t>
+      </w:r>
+      <w:r>
+        <w:rPr>
+          <w:rFonts w:hint="cs"/>
+          <w:rtl/>
+        </w:rPr>
+        <w:t>.</w:t>
+      </w:r>
+    </w:p>
+    <w:p>
+      <w:pPr>
+        <w:pStyle w:val="ListParagraph"/>
+        <w:numPr>
+          <w:ilvl w:val="0"/>
+          <w:numId w:val="6"/>
+        </w:numPr>
+        <w:rPr>
           <w:rtl/>
         </w:rPr>
       </w:pPr>
@@ -498,14 +656,7 @@
           <w:rFonts w:hint="cs"/>
           <w:rtl/>
         </w:rPr>
-        <w:t xml:space="preserve"> לסובב לצד שמאל כל טרייל שהסיומת שלו </w:t>
-      </w:r>
-      <w:r>
-        <w:rPr>
-          <w:rFonts w:hint="cs"/>
-          <w:rtl/>
-        </w:rPr>
-        <w:t>חוצה לצד ימין את מחצית המסך.</w:t>
+        <w:t xml:space="preserve"> לסובב לצד שמאל כל טרייל שהסיומת שלו חוצה לצד ימין את מחצית המסך.</w:t>
       </w:r>
     </w:p>
     <w:p>
@@ -1277,7 +1428,6 @@
           <w:sz w:val="16"/>
           <w:szCs w:val="16"/>
         </w:rPr>
-        <w:lastRenderedPageBreak/>
         <w:t>Dotan - Track it to crack it</w:t>
       </w:r>
     </w:p>
@@ -3032,6 +3182,7 @@
   <w:style w:type="character" w:default="1" w:styleId="DefaultParagraphFont">
     <w:name w:val="Default Paragraph Font"/>
     <w:uiPriority w:val="1"/>
+    <w:semiHidden/>
     <w:unhideWhenUsed/>
   </w:style>
   <w:style w:type="table" w:default="1" w:styleId="TableNormal">

</xml_diff>

<commit_message>
Added analysis code and Craig code
</commit_message>
<xml_diff>
--- a/analysis/analysis_log.docx
+++ b/analysis/analysis_log.docx
@@ -253,7 +253,6 @@
         <w:ind w:left="1440"/>
         <w:rPr>
           <w:color w:val="FF0000"/>
-          <w:rtl/>
         </w:rPr>
       </w:pPr>
       <w:r>
@@ -292,6 +291,62 @@
           <w:rtl/>
         </w:rPr>
         <w:t xml:space="preserve"> שלי, אז כרגע אפשר לדלג על שלב זה.</w:t>
+      </w:r>
+    </w:p>
+    <w:p>
+      <w:pPr>
+        <w:pStyle w:val="ListParagraph"/>
+        <w:ind w:left="1440"/>
+        <w:rPr>
+          <w:rtl/>
+        </w:rPr>
+      </w:pPr>
+      <w:r>
+        <w:rPr>
+          <w:rFonts w:hint="cs"/>
+          <w:rtl/>
+        </w:rPr>
+        <w:t xml:space="preserve">מתוך </w:t>
+      </w:r>
+      <w:r>
+        <w:rPr>
+          <w:sz w:val="14"/>
+          <w:szCs w:val="14"/>
+        </w:rPr>
+        <w:t>Using Functional Data Analysis_v1_april2011</w:t>
+      </w:r>
+      <w:r>
+        <w:rPr>
+          <w:rFonts w:hint="cs"/>
+          <w:rtl/>
+        </w:rPr>
+        <w:t>:</w:t>
+      </w:r>
+    </w:p>
+    <w:p>
+      <w:pPr>
+        <w:pStyle w:val="ListParagraph"/>
+        <w:ind w:left="1440"/>
+        <w:rPr>
+          <w:rtl/>
+        </w:rPr>
+      </w:pPr>
+      <w:r>
+        <w:rPr>
+          <w:rFonts w:hint="cs"/>
+          <w:rtl/>
+        </w:rPr>
+        <w:t xml:space="preserve">הסינון מבטל רעש, לכן אח"כ הוא עושה </w:t>
+      </w:r>
+      <w:r>
+        <w:t>overfit</w:t>
+      </w:r>
+      <w:r>
+        <w:rPr>
+          <w:rFonts w:hint="cs"/>
+          <w:rtl/>
+        </w:rPr>
+        <w:t xml:space="preserve"> למידע ללא חשש למידול רעש.</w:t>
       </w:r>
     </w:p>
     <w:p>
@@ -301,13 +356,117 @@
           <w:ilvl w:val="0"/>
           <w:numId w:val="6"/>
         </w:numPr>
-      </w:pPr>
-      <w:r>
-        <w:rPr>
-          <w:rFonts w:hint="cs"/>
-          <w:rtl/>
-        </w:rPr>
-        <w:t>קביעת נקודת מוצא כנקודת התחלה.</w:t>
+        <w:rPr>
+          <w:color w:val="FF0000"/>
+        </w:rPr>
+      </w:pPr>
+      <w:r>
+        <w:rPr>
+          <w:rFonts w:hint="cs"/>
+          <w:color w:val="FF0000"/>
+          <w:rtl/>
+        </w:rPr>
+        <w:t>קביעת</w:t>
+      </w:r>
+      <w:r>
+        <w:rPr>
+          <w:rFonts w:hint="cs"/>
+          <w:color w:val="FF0000"/>
+          <w:rtl/>
+        </w:rPr>
+        <w:t xml:space="preserve"> ראשית צירים </w:t>
+      </w:r>
+      <w:r>
+        <w:rPr>
+          <w:color w:val="FF0000"/>
+          <w:rtl/>
+        </w:rPr>
+        <w:t>–</w:t>
+      </w:r>
+      <w:r>
+        <w:rPr>
+          <w:rFonts w:hint="cs"/>
+          <w:color w:val="FF0000"/>
+          <w:rtl/>
+        </w:rPr>
+        <w:t xml:space="preserve"> עבור כל טרייל ההקלטה הראשונה היא ראשית הצירים</w:t>
+      </w:r>
+      <w:r>
+        <w:rPr>
+          <w:rFonts w:hint="cs"/>
+          <w:color w:val="FF0000"/>
+          <w:rtl/>
+        </w:rPr>
+        <w:t>.</w:t>
+      </w:r>
+    </w:p>
+    <w:p>
+      <w:pPr>
+        <w:ind w:left="2880"/>
+        <w:rPr>
+          <w:color w:val="FF0000"/>
+          <w:rtl/>
+        </w:rPr>
+      </w:pPr>
+      <w:r>
+        <w:rPr>
+          <w:rFonts w:hint="cs"/>
+          <w:color w:val="FF0000"/>
+          <w:rtl/>
+        </w:rPr>
+        <w:t>אצלנו המסך מוגדר כראשית הצירים.</w:t>
+      </w:r>
+      <w:r>
+        <w:rPr>
+          <w:rFonts w:hint="cs"/>
+          <w:color w:val="FF0000"/>
+          <w:rtl/>
+        </w:rPr>
+        <w:t xml:space="preserve"> אם משנים זאת, צריך לשנות את </w:t>
+      </w:r>
+      <w:r>
+        <w:rPr>
+          <w:color w:val="FF0000"/>
+        </w:rPr>
+        <w:t>trimOnsetOffset</w:t>
+      </w:r>
+      <w:r>
+        <w:rPr>
+          <w:rFonts w:hint="cs"/>
+          <w:color w:val="FF0000"/>
+          <w:rtl/>
+        </w:rPr>
+        <w:t xml:space="preserve"> המסתמך על היות המסך ראשית הצירים</w:t>
+      </w:r>
+      <w:r>
+        <w:rPr>
+          <w:rFonts w:hint="cs"/>
+          <w:color w:val="FF0000"/>
+          <w:rtl/>
+        </w:rPr>
+        <w:t xml:space="preserve"> (בפונקציה </w:t>
+      </w:r>
+      <w:r>
+        <w:rPr>
+          <w:color w:val="FF0000"/>
+        </w:rPr>
+        <w:t>getOffset</w:t>
+      </w:r>
+      <w:r>
+        <w:rPr>
+          <w:rFonts w:hint="cs"/>
+          <w:color w:val="FF0000"/>
+          <w:rtl/>
+        </w:rPr>
+        <w:t>)</w:t>
+      </w:r>
+      <w:r>
+        <w:rPr>
+          <w:rFonts w:hint="cs"/>
+          <w:color w:val="FF0000"/>
+          <w:rtl/>
+        </w:rPr>
+        <w:t>.</w:t>
       </w:r>
     </w:p>
     <w:p>
@@ -317,16 +476,21 @@
           <w:ilvl w:val="0"/>
           <w:numId w:val="6"/>
         </w:numPr>
-      </w:pPr>
-      <w:r>
-        <w:rPr>
-          <w:rFonts w:hint="cs"/>
-          <w:rtl/>
-        </w:rPr>
-        <w:t xml:space="preserve">מציאת רגע תחילת התנועה </w:t>
-      </w:r>
-      <w:r>
-        <w:rPr>
+        <w:rPr>
+          <w:color w:val="FF0000"/>
+        </w:rPr>
+      </w:pPr>
+      <w:r>
+        <w:rPr>
+          <w:rFonts w:hint="cs"/>
+          <w:color w:val="FF0000"/>
+          <w:rtl/>
+        </w:rPr>
+        <w:t xml:space="preserve">סיבוב מערכת צירים </w:t>
+      </w:r>
+      <w:r>
+        <w:rPr>
+          <w:color w:val="FF0000"/>
           <w:rtl/>
         </w:rPr>
         <w:t>–</w:t>
@@ -334,125 +498,26 @@
       <w:r>
         <w:rPr>
           <w:rFonts w:hint="cs"/>
-          <w:rtl/>
-        </w:rPr>
-        <w:t xml:space="preserve"> חילוץ וקטור מהירויות</w:t>
-      </w:r>
-      <w:r>
-        <w:rPr>
-          <w:rFonts w:hint="cs"/>
-          <w:rtl/>
-        </w:rPr>
-        <w:t>.</w:t>
-      </w:r>
-    </w:p>
-    <w:p>
-      <w:pPr>
-        <w:pStyle w:val="ListParagraph"/>
-        <w:ind w:left="3600"/>
-        <w:rPr>
           <w:color w:val="FF0000"/>
           <w:rtl/>
         </w:rPr>
-      </w:pPr>
-      <w:r>
-        <w:rPr>
-          <w:rFonts w:hint="cs"/>
+        <w:t xml:space="preserve"> עבור כל טרייל מסובבים אותה שתיהיה מאונכת למסך.</w:t>
+      </w:r>
+    </w:p>
+    <w:p>
+      <w:pPr>
+        <w:ind w:left="2160" w:firstLine="720"/>
+        <w:rPr>
           <w:color w:val="FF0000"/>
-          <w:rtl/>
-        </w:rPr>
-        <w:t>סינונו ב-</w:t>
-      </w:r>
-      <w:r>
-        <w:rPr>
+        </w:rPr>
+      </w:pPr>
+      <w:r>
+        <w:rPr>
+          <w:rFonts w:hint="cs"/>
           <w:color w:val="FF0000"/>
-        </w:rPr>
-        <w:t>low pass filter</w:t>
-      </w:r>
-      <w:r>
-        <w:rPr>
-          <w:rFonts w:hint="cs"/>
-          <w:color w:val="FF0000"/>
-          <w:rtl/>
-        </w:rPr>
-        <w:t xml:space="preserve"> של </w:t>
-      </w:r>
-      <w:r>
-        <w:rPr>
-          <w:color w:val="FF0000"/>
-        </w:rPr>
-        <w:t>10-12Hz</w:t>
-      </w:r>
-      <w:r>
-        <w:rPr>
-          <w:rFonts w:hint="cs"/>
-          <w:color w:val="FF0000"/>
-          <w:rtl/>
-        </w:rPr>
-        <w:t xml:space="preserve"> (אני לא עשיתי זאת)</w:t>
-      </w:r>
-      <w:r>
-        <w:rPr>
-          <w:rFonts w:hint="cs"/>
-          <w:color w:val="FF0000"/>
-          <w:rtl/>
-        </w:rPr>
-        <w:t>.</w:t>
-      </w:r>
-    </w:p>
-    <w:p>
-      <w:pPr>
-        <w:pStyle w:val="ListParagraph"/>
-        <w:ind w:left="3600"/>
-        <w:rPr>
-          <w:rtl/>
-        </w:rPr>
-      </w:pPr>
-      <w:r>
-        <w:rPr>
-          <w:rFonts w:hint="cs"/>
-          <w:rtl/>
-        </w:rPr>
-        <w:t>מציאת 4 דגימות ראשונות בהן המהירות גדולה מ-</w:t>
-      </w:r>
-      <w:r>
-        <w:t>20mm/sec</w:t>
-      </w:r>
-      <w:r>
-        <w:rPr>
-          <w:rFonts w:hint="cs"/>
-          <w:rtl/>
-        </w:rPr>
-        <w:t xml:space="preserve"> וגם</w:t>
-      </w:r>
-    </w:p>
-    <w:p>
-      <w:pPr>
-        <w:pStyle w:val="ListParagraph"/>
-        <w:ind w:left="3600"/>
-      </w:pPr>
-      <w:r>
-        <w:rPr>
-          <w:rFonts w:hint="cs"/>
-          <w:rtl/>
-        </w:rPr>
-        <w:t xml:space="preserve">התאוצה הכוללת (ז"א לדעתי בין הראשונה לאחרונה) היא </w:t>
-      </w:r>
-      <w:r>
-        <w:t>20mm/s</w:t>
-      </w:r>
-      <w:r>
-        <w:rPr>
-          <w:vertAlign w:val="superscript"/>
-        </w:rPr>
-        <w:t>2</w:t>
-      </w:r>
-      <w:r>
-        <w:rPr>
-          <w:rFonts w:hint="cs"/>
-          <w:rtl/>
-        </w:rPr>
-        <w:t>.</w:t>
+          <w:rtl/>
+        </w:rPr>
+        <w:t>אצלנו הצירים מוגדרים כמאונכים למסך בתחילת הניסוי.</w:t>
       </w:r>
     </w:p>
     <w:p>
@@ -462,7 +527,1671 @@
           <w:ilvl w:val="0"/>
           <w:numId w:val="6"/>
         </w:numPr>
-        <w:rPr>
+      </w:pPr>
+      <w:r>
+        <w:rPr>
+          <w:rFonts w:hint="cs"/>
+          <w:rtl/>
+        </w:rPr>
+        <w:t>מציאת רגע</w:t>
+      </w:r>
+      <w:r>
+        <w:rPr>
+          <w:rFonts w:hint="cs"/>
+          <w:rtl/>
+        </w:rPr>
+        <w:t>י</w:t>
+      </w:r>
+      <w:r>
+        <w:rPr>
+          <w:rFonts w:hint="cs"/>
+          <w:rtl/>
+        </w:rPr>
+        <w:t xml:space="preserve"> תחילת </w:t>
+      </w:r>
+      <w:r>
+        <w:rPr>
+          <w:rFonts w:hint="cs"/>
+          <w:rtl/>
+        </w:rPr>
+        <w:t xml:space="preserve">וסוף </w:t>
+      </w:r>
+      <w:r>
+        <w:rPr>
+          <w:rFonts w:hint="cs"/>
+          <w:rtl/>
+        </w:rPr>
+        <w:t xml:space="preserve">התנועה </w:t>
+      </w:r>
+      <w:r>
+        <w:rPr>
+          <w:rtl/>
+        </w:rPr>
+        <w:t>–</w:t>
+      </w:r>
+      <w:r>
+        <w:rPr>
+          <w:rFonts w:hint="cs"/>
+          <w:rtl/>
+        </w:rPr>
+        <w:t xml:space="preserve"> חילוץ וקטור מהירויות</w:t>
+      </w:r>
+      <w:r>
+        <w:rPr>
+          <w:rFonts w:hint="cs"/>
+          <w:rtl/>
+        </w:rPr>
+        <w:t>.</w:t>
+      </w:r>
+    </w:p>
+    <w:p>
+      <w:pPr>
+        <w:pStyle w:val="ListParagraph"/>
+        <w:ind w:left="3600"/>
+        <w:rPr>
+          <w:color w:val="FF0000"/>
+          <w:rtl/>
+        </w:rPr>
+      </w:pPr>
+      <w:r>
+        <w:rPr>
+          <w:rFonts w:hint="cs"/>
+          <w:color w:val="FF0000"/>
+          <w:rtl/>
+        </w:rPr>
+        <w:t>סינונו ב-</w:t>
+      </w:r>
+      <w:r>
+        <w:rPr>
+          <w:color w:val="FF0000"/>
+        </w:rPr>
+        <w:t>low pass filter</w:t>
+      </w:r>
+      <w:r>
+        <w:rPr>
+          <w:rFonts w:hint="cs"/>
+          <w:color w:val="FF0000"/>
+          <w:rtl/>
+        </w:rPr>
+        <w:t xml:space="preserve"> של </w:t>
+      </w:r>
+      <w:r>
+        <w:rPr>
+          <w:color w:val="FF0000"/>
+        </w:rPr>
+        <w:t>10-12Hz</w:t>
+      </w:r>
+      <w:r>
+        <w:rPr>
+          <w:rFonts w:hint="cs"/>
+          <w:color w:val="FF0000"/>
+          <w:rtl/>
+        </w:rPr>
+        <w:t xml:space="preserve"> (אני לא עשיתי זאת)</w:t>
+      </w:r>
+      <w:r>
+        <w:rPr>
+          <w:rFonts w:hint="cs"/>
+          <w:color w:val="FF0000"/>
+          <w:rtl/>
+        </w:rPr>
+        <w:t>.</w:t>
+      </w:r>
+    </w:p>
+    <w:p>
+      <w:pPr>
+        <w:pStyle w:val="ListParagraph"/>
+        <w:ind w:left="3600"/>
+        <w:rPr>
+          <w:rtl/>
+        </w:rPr>
+      </w:pPr>
+      <w:r>
+        <w:rPr>
+          <w:rFonts w:hint="cs"/>
+          <w:rtl/>
+        </w:rPr>
+        <w:t xml:space="preserve">תחילה - </w:t>
+      </w:r>
+      <w:r>
+        <w:rPr>
+          <w:rFonts w:hint="cs"/>
+          <w:rtl/>
+        </w:rPr>
+        <w:t>מציאת 4 דגימות ראשונות בהן המהירות גדולה מ-</w:t>
+      </w:r>
+      <w:r>
+        <w:t>20mm/sec</w:t>
+      </w:r>
+      <w:r>
+        <w:rPr>
+          <w:rFonts w:hint="cs"/>
+          <w:rtl/>
+        </w:rPr>
+        <w:t xml:space="preserve"> וגם</w:t>
+      </w:r>
+    </w:p>
+    <w:p>
+      <w:pPr>
+        <w:pStyle w:val="ListParagraph"/>
+        <w:ind w:left="3600"/>
+        <w:rPr>
+          <w:rtl/>
+        </w:rPr>
+      </w:pPr>
+      <w:r>
+        <w:rPr>
+          <w:rFonts w:hint="cs"/>
+          <w:rtl/>
+        </w:rPr>
+        <w:t xml:space="preserve">התאוצה הכוללת (ז"א לדעתי בין הראשונה לאחרונה) היא </w:t>
+      </w:r>
+      <w:r>
+        <w:t>20mm/s</w:t>
+      </w:r>
+      <w:r>
+        <w:rPr>
+          <w:vertAlign w:val="superscript"/>
+        </w:rPr>
+        <w:t>2</w:t>
+      </w:r>
+      <w:r>
+        <w:rPr>
+          <w:rFonts w:hint="cs"/>
+          <w:rtl/>
+        </w:rPr>
+        <w:t>.</w:t>
+      </w:r>
+    </w:p>
+    <w:p>
+      <w:pPr>
+        <w:pStyle w:val="ListParagraph"/>
+        <w:ind w:left="3600"/>
+      </w:pPr>
+      <w:r>
+        <w:rPr>
+          <w:rFonts w:hint="cs"/>
+          <w:rtl/>
+        </w:rPr>
+        <w:t xml:space="preserve">סוף </w:t>
+      </w:r>
+      <w:r>
+        <w:rPr>
+          <w:rtl/>
+        </w:rPr>
+        <w:t>–</w:t>
+      </w:r>
+      <w:r>
+        <w:rPr>
+          <w:rFonts w:hint="cs"/>
+          <w:rtl/>
+        </w:rPr>
+        <w:t xml:space="preserve"> מהירות קטנה מ-</w:t>
+      </w:r>
+      <w:r>
+        <w:t>20mm/sec</w:t>
+      </w:r>
+      <w:r>
+        <w:rPr>
+          <w:rFonts w:hint="cs"/>
+          <w:rtl/>
+        </w:rPr>
+        <w:t xml:space="preserve"> או מרחק מינימלי למסך, מה שמגיע ראשון.</w:t>
+      </w:r>
+    </w:p>
+    <w:p>
+      <w:pPr>
+        <w:pStyle w:val="ListParagraph"/>
+        <w:numPr>
+          <w:ilvl w:val="0"/>
+          <w:numId w:val="6"/>
+        </w:numPr>
+      </w:pPr>
+      <w:r>
+        <w:rPr>
+          <w:rFonts w:hint="cs"/>
+          <w:rtl/>
+        </w:rPr>
+        <w:t xml:space="preserve">נרמול במרחב באמצעות </w:t>
+      </w:r>
+      <w:r>
+        <w:t>b-spline</w:t>
+      </w:r>
+      <w:r>
+        <w:rPr>
+          <w:rFonts w:hint="cs"/>
+          <w:rtl/>
+        </w:rPr>
+        <w:t xml:space="preserve"> </w:t>
+      </w:r>
+      <w:r>
+        <w:rPr>
+          <w:rtl/>
+        </w:rPr>
+        <w:t>–</w:t>
+      </w:r>
+      <w:r>
+        <w:rPr>
+          <w:rFonts w:hint="cs"/>
+          <w:rtl/>
+        </w:rPr>
+        <w:t xml:space="preserve"> </w:t>
+      </w:r>
+      <w:r>
+        <w:rPr>
+          <w:rFonts w:hint="cs"/>
+          <w:rtl/>
+        </w:rPr>
+        <w:t xml:space="preserve">נתאים </w:t>
+      </w:r>
+      <w:r>
+        <w:t>b-spline</w:t>
+      </w:r>
+      <w:r>
+        <w:rPr>
+          <w:rFonts w:hint="cs"/>
+          <w:rtl/>
+        </w:rPr>
+        <w:t xml:space="preserve"> למידע בכל ציר </w:t>
+      </w:r>
+      <w:r>
+        <w:rPr>
+          <w:rFonts w:hint="cs"/>
+          <w:rtl/>
+        </w:rPr>
+        <w:t xml:space="preserve">בנפרד </w:t>
+      </w:r>
+      <w:r>
+        <w:rPr>
+          <w:rFonts w:hint="cs"/>
+          <w:rtl/>
+        </w:rPr>
+        <w:t>(</w:t>
+      </w:r>
+      <w:r>
+        <w:rPr>
+          <w:rFonts w:hint="cs"/>
+        </w:rPr>
+        <w:t>X</w:t>
+      </w:r>
+      <w:r>
+        <w:rPr>
+          <w:rFonts w:hint="cs"/>
+          <w:rtl/>
+        </w:rPr>
+        <w:t>,</w:t>
+      </w:r>
+      <w:r>
+        <w:rPr>
+          <w:rFonts w:hint="cs"/>
+        </w:rPr>
+        <w:t>Y</w:t>
+      </w:r>
+      <w:r>
+        <w:rPr>
+          <w:rFonts w:hint="cs"/>
+          <w:rtl/>
+        </w:rPr>
+        <w:t>,</w:t>
+      </w:r>
+      <w:r>
+        <w:rPr>
+          <w:rFonts w:hint="cs"/>
+        </w:rPr>
+        <w:t>Z</w:t>
+      </w:r>
+      <w:r>
+        <w:rPr>
+          <w:rFonts w:hint="cs"/>
+          <w:rtl/>
+        </w:rPr>
+        <w:t>)</w:t>
+      </w:r>
+      <w:r>
+        <w:rPr>
+          <w:rFonts w:hint="cs"/>
+          <w:rtl/>
+        </w:rPr>
+        <w:t xml:space="preserve"> שיהיה מסדר 6 </w:t>
+      </w:r>
+      <w:r>
+        <w:rPr>
+          <w:rFonts w:hint="cs"/>
+          <w:rtl/>
+        </w:rPr>
+        <w:t xml:space="preserve">עם </w:t>
+      </w:r>
+      <w:r>
+        <w:t>spline</w:t>
+      </w:r>
+      <w:r>
+        <w:rPr>
+          <w:rFonts w:hint="cs"/>
+          <w:rtl/>
+        </w:rPr>
+        <w:t xml:space="preserve"> בכל דגימה.</w:t>
+      </w:r>
+    </w:p>
+    <w:p>
+      <w:pPr>
+        <w:ind w:left="2880" w:firstLine="720"/>
+      </w:pPr>
+      <w:r>
+        <w:t>b-spline</w:t>
+      </w:r>
+      <w:r>
+        <w:rPr>
+          <w:rFonts w:hint="cs"/>
+          <w:rtl/>
+        </w:rPr>
+        <w:t xml:space="preserve"> </w:t>
+      </w:r>
+      <w:r>
+        <w:rPr>
+          <w:rFonts w:hint="cs"/>
+          <w:rtl/>
+        </w:rPr>
+        <w:t>היא פונקציה המחולקת לחלקים וכל חלק הוא פולינום.</w:t>
+      </w:r>
+    </w:p>
+    <w:p>
+      <w:pPr>
+        <w:pStyle w:val="ListParagraph"/>
+        <w:ind w:left="3600"/>
+      </w:pPr>
+      <w:r>
+        <w:t>Knot</w:t>
+      </w:r>
+      <w:r>
+        <w:rPr>
+          <w:rFonts w:hint="cs"/>
+          <w:rtl/>
+        </w:rPr>
+        <w:t xml:space="preserve"> = המקומות בהם פונקציה אחת נגמרת ואחרת מתחילה</w:t>
+      </w:r>
+    </w:p>
+    <w:p>
+      <w:pPr>
+        <w:pStyle w:val="ListParagraph"/>
+        <w:ind w:left="3600"/>
+      </w:pPr>
+      <w:r>
+        <w:tab/>
+      </w:r>
+      <w:r>
+        <w:rPr>
+          <w:rFonts w:hint="cs"/>
+          <w:rtl/>
+        </w:rPr>
+        <w:t xml:space="preserve">מספר </w:t>
+      </w:r>
+      <w:r>
+        <w:t>knots</w:t>
+      </w:r>
+      <w:r>
+        <w:rPr>
+          <w:rFonts w:hint="cs"/>
+          <w:rtl/>
+        </w:rPr>
+        <w:t xml:space="preserve"> הוא כמות ה-</w:t>
+      </w:r>
+      <w:r>
+        <w:t>coefficients</w:t>
+      </w:r>
+      <w:r>
+        <w:rPr>
+          <w:rFonts w:hint="cs"/>
+          <w:rtl/>
+        </w:rPr>
+        <w:t xml:space="preserve"> ועוד </w:t>
+      </w:r>
+      <w:r>
+        <w:t>degree</w:t>
+      </w:r>
+      <w:r>
+        <w:rPr>
+          <w:rFonts w:hint="cs"/>
+          <w:rtl/>
+        </w:rPr>
+        <w:t>.</w:t>
+      </w:r>
+    </w:p>
+    <w:p>
+      <w:pPr>
+        <w:pStyle w:val="ListParagraph"/>
+        <w:ind w:left="3600"/>
+        <w:rPr>
+          <w:rtl/>
+        </w:rPr>
+      </w:pPr>
+      <w:r>
+        <w:t>Degree</w:t>
+      </w:r>
+      <w:r>
+        <w:rPr>
+          <w:rFonts w:hint="cs"/>
+          <w:rtl/>
+        </w:rPr>
+        <w:t xml:space="preserve"> = הסדר הגדול ביותר של הפולינומים שמרכיבים את ה-</w:t>
+      </w:r>
+      <w:r>
+        <w:t>splines</w:t>
+      </w:r>
+      <w:r>
+        <w:rPr>
+          <w:rFonts w:hint="cs"/>
+          <w:rtl/>
+        </w:rPr>
+        <w:t>.</w:t>
+      </w:r>
+    </w:p>
+    <w:p>
+      <w:pPr>
+        <w:pStyle w:val="ListParagraph"/>
+        <w:ind w:left="3600"/>
+        <w:rPr>
+          <w:rtl/>
+        </w:rPr>
+      </w:pPr>
+      <w:r>
+        <w:t>Order</w:t>
+      </w:r>
+      <w:r>
+        <w:rPr>
+          <w:rFonts w:hint="cs"/>
+          <w:rtl/>
+        </w:rPr>
+        <w:t xml:space="preserve"> = </w:t>
+      </w:r>
+      <w:r>
+        <w:t>degree + 1</w:t>
+      </w:r>
+    </w:p>
+    <w:p>
+      <w:pPr>
+        <w:pStyle w:val="ListParagraph"/>
+        <w:ind w:left="3600"/>
+      </w:pPr>
+      <w:r>
+        <w:t>B</w:t>
+      </w:r>
+      <w:r>
+        <w:rPr>
+          <w:rFonts w:hint="cs"/>
+          <w:rtl/>
+        </w:rPr>
+        <w:t xml:space="preserve"> = </w:t>
+      </w:r>
+      <w:r>
+        <w:t>basis function</w:t>
+      </w:r>
+      <w:r>
+        <w:rPr>
+          <w:rFonts w:hint="cs"/>
+          <w:rtl/>
+        </w:rPr>
+        <w:t xml:space="preserve">, </w:t>
+      </w:r>
+      <w:r>
+        <w:rPr>
+          <w:rFonts w:hint="cs"/>
+          <w:rtl/>
+        </w:rPr>
+        <w:t xml:space="preserve">כי הפונקציות הללו הן הבסיס לפונקציות </w:t>
+      </w:r>
+      <w:r>
+        <w:t>spline</w:t>
+      </w:r>
+      <w:r>
+        <w:rPr>
+          <w:rFonts w:hint="cs"/>
+          <w:rtl/>
+        </w:rPr>
+        <w:t xml:space="preserve"> אחרות, זה אומר </w:t>
+      </w:r>
+    </w:p>
+    <w:p>
+      <w:pPr>
+        <w:pStyle w:val="ListParagraph"/>
+        <w:ind w:left="3600" w:firstLine="720"/>
+      </w:pPr>
+      <w:r>
+        <w:rPr>
+          <w:rFonts w:hint="cs"/>
+          <w:rtl/>
+        </w:rPr>
+        <w:t>שאפשר להשתמש בבסיסיות כדי להרכיב את כל האחרות.</w:t>
+      </w:r>
+    </w:p>
+    <w:p>
+      <w:pPr>
+        <w:ind w:left="2880" w:firstLine="720"/>
+        <w:rPr>
+          <w:rtl/>
+        </w:rPr>
+      </w:pPr>
+      <w:r>
+        <w:t>Cubic spline</w:t>
+      </w:r>
+      <w:r>
+        <w:rPr>
+          <w:rFonts w:hint="cs"/>
+          <w:rtl/>
+        </w:rPr>
+        <w:t xml:space="preserve"> = </w:t>
+      </w:r>
+      <w:r>
+        <w:rPr>
+          <w:rFonts w:hint="cs"/>
+          <w:rtl/>
+        </w:rPr>
+        <w:t>פונקצי</w:t>
+      </w:r>
+      <w:r>
+        <w:rPr>
+          <w:rFonts w:hint="cs"/>
+          <w:rtl/>
+        </w:rPr>
+        <w:t>י</w:t>
+      </w:r>
+      <w:r>
+        <w:rPr>
+          <w:rFonts w:hint="cs"/>
+          <w:rtl/>
+        </w:rPr>
+        <w:t xml:space="preserve">ת </w:t>
+      </w:r>
+      <w:r>
+        <w:t>splines</w:t>
+      </w:r>
+      <w:r>
+        <w:rPr>
+          <w:rFonts w:hint="cs"/>
+          <w:rtl/>
+        </w:rPr>
+        <w:t xml:space="preserve"> </w:t>
+      </w:r>
+      <w:r>
+        <w:rPr>
+          <w:rFonts w:hint="cs"/>
+          <w:rtl/>
+        </w:rPr>
+        <w:t>בה הפולינומים מדרגה 3.</w:t>
+      </w:r>
+    </w:p>
+    <w:p>
+      <w:pPr>
+        <w:ind w:left="2880" w:firstLine="720"/>
+      </w:pPr>
+      <w:r>
+        <w:t>C</w:t>
+      </w:r>
+      <w:r>
+        <w:rPr>
+          <w:rFonts w:hint="cs"/>
+          <w:rtl/>
+        </w:rPr>
+        <w:t xml:space="preserve"> = </w:t>
+      </w:r>
+      <w:r>
+        <w:t>continuity</w:t>
+      </w:r>
+      <w:r>
+        <w:rPr>
+          <w:rFonts w:hint="cs"/>
+          <w:rtl/>
+        </w:rPr>
+        <w:t xml:space="preserve">, מאפיין של </w:t>
+      </w:r>
+      <w:r>
+        <w:t>spline</w:t>
+      </w:r>
+      <w:r>
+        <w:rPr>
+          <w:rFonts w:hint="cs"/>
+          <w:rtl/>
+        </w:rPr>
+        <w:t xml:space="preserve"> שמציין כמה הוא חלק.</w:t>
+      </w:r>
+    </w:p>
+    <w:p>
+      <w:pPr>
+        <w:autoSpaceDE w:val="0"/>
+        <w:autoSpaceDN w:val="0"/>
+        <w:adjustRightInd w:val="0"/>
+        <w:ind w:left="2880" w:firstLine="720"/>
+        <w:rPr>
+          <w:rFonts w:ascii="Courier New" w:eastAsiaTheme="minorHAnsi" w:hAnsi="Courier New" w:cs="Courier New"/>
+          <w:sz w:val="14"/>
+          <w:szCs w:val="14"/>
+        </w:rPr>
+      </w:pPr>
+      <w:r>
+        <w:rPr>
+          <w:rFonts w:ascii="Courier New" w:eastAsiaTheme="minorHAnsi" w:hAnsi="Courier New" w:cs="Courier New"/>
+          <w:b/>
+          <w:bCs/>
+          <w:color w:val="228B22"/>
+          <w:sz w:val="18"/>
+          <w:szCs w:val="18"/>
+        </w:rPr>
+        <w:t>% plotting: fnplt(b_spline(1));</w:t>
+      </w:r>
+    </w:p>
+    <w:p>
+      <w:pPr>
+        <w:autoSpaceDE w:val="0"/>
+        <w:autoSpaceDN w:val="0"/>
+        <w:adjustRightInd w:val="0"/>
+        <w:ind w:left="2880" w:firstLine="720"/>
+        <w:rPr>
+          <w:rFonts w:ascii="Courier New" w:eastAsiaTheme="minorHAnsi" w:hAnsi="Courier New" w:cs="Courier New"/>
+          <w:sz w:val="14"/>
+          <w:szCs w:val="14"/>
+        </w:rPr>
+      </w:pPr>
+      <w:r>
+        <w:rPr>
+          <w:rFonts w:ascii="Courier New" w:eastAsiaTheme="minorHAnsi" w:hAnsi="Courier New" w:cs="Courier New"/>
+          <w:b/>
+          <w:bCs/>
+          <w:color w:val="000000"/>
+          <w:sz w:val="18"/>
+          <w:szCs w:val="18"/>
+        </w:rPr>
+        <w:t xml:space="preserve">    </w:t>
+      </w:r>
+      <w:r>
+        <w:rPr>
+          <w:rFonts w:ascii="Courier New" w:eastAsiaTheme="minorHAnsi" w:hAnsi="Courier New" w:cs="Courier New"/>
+          <w:b/>
+          <w:bCs/>
+          <w:color w:val="228B22"/>
+          <w:sz w:val="18"/>
+          <w:szCs w:val="18"/>
+        </w:rPr>
+        <w:t>% getting values: fnval(b_spline(1), 130.10)</w:t>
+      </w:r>
+    </w:p>
+    <w:p>
+      <w:pPr>
+        <w:ind w:left="2880" w:firstLine="720"/>
+      </w:pPr>
+      <w:r>
+        <w:rPr>
+          <w:noProof/>
+          <w:rtl/>
+        </w:rPr>
+        <w:drawing>
+          <wp:inline distT="0" distB="0" distL="0" distR="0" wp14:anchorId="02FBE611" wp14:editId="26C5A399">
+            <wp:extent cx="4254500" cy="2595375"/>
+            <wp:effectExtent l="0" t="0" r="0" b="0"/>
+            <wp:docPr id="2" name="Picture 2"/>
+            <wp:cNvGraphicFramePr>
+              <a:graphicFrameLocks xmlns:a="http://schemas.openxmlformats.org/drawingml/2006/main" noChangeAspect="1"/>
+            </wp:cNvGraphicFramePr>
+            <a:graphic xmlns:a="http://schemas.openxmlformats.org/drawingml/2006/main">
+              <a:graphicData uri="http://schemas.openxmlformats.org/drawingml/2006/picture">
+                <pic:pic xmlns:pic="http://schemas.openxmlformats.org/drawingml/2006/picture">
+                  <pic:nvPicPr>
+                    <pic:cNvPr id="1" name=""/>
+                    <pic:cNvPicPr/>
+                  </pic:nvPicPr>
+                  <pic:blipFill>
+                    <a:blip r:embed="rId7"/>
+                    <a:stretch>
+                      <a:fillRect/>
+                    </a:stretch>
+                  </pic:blipFill>
+                  <pic:spPr>
+                    <a:xfrm>
+                      <a:off x="0" y="0"/>
+                      <a:ext cx="4265961" cy="2602366"/>
+                    </a:xfrm>
+                    <a:prstGeom prst="rect">
+                      <a:avLst/>
+                    </a:prstGeom>
+                  </pic:spPr>
+                </pic:pic>
+              </a:graphicData>
+            </a:graphic>
+          </wp:inline>
+        </w:drawing>
+      </w:r>
+    </w:p>
+    <w:p>
+      <w:pPr>
+        <w:ind w:left="2880" w:firstLine="720"/>
+        <w:rPr>
+          <w:rtl/>
+        </w:rPr>
+      </w:pPr>
+      <w:r>
+        <w:rPr>
+          <w:noProof/>
+          <w:rtl/>
+        </w:rPr>
+        <w:lastRenderedPageBreak/>
+        <w:drawing>
+          <wp:inline distT="0" distB="0" distL="0" distR="0" wp14:anchorId="3976A0A9" wp14:editId="04FEF890">
+            <wp:extent cx="3790950" cy="6343650"/>
+            <wp:effectExtent l="0" t="0" r="0" b="0"/>
+            <wp:docPr id="5" name="Picture 5"/>
+            <wp:cNvGraphicFramePr>
+              <a:graphicFrameLocks xmlns:a="http://schemas.openxmlformats.org/drawingml/2006/main" noChangeAspect="1"/>
+            </wp:cNvGraphicFramePr>
+            <a:graphic xmlns:a="http://schemas.openxmlformats.org/drawingml/2006/main">
+              <a:graphicData uri="http://schemas.openxmlformats.org/drawingml/2006/picture">
+                <pic:pic xmlns:pic="http://schemas.openxmlformats.org/drawingml/2006/picture">
+                  <pic:nvPicPr>
+                    <pic:cNvPr id="0" name="Picture 1"/>
+                    <pic:cNvPicPr>
+                      <a:picLocks noChangeAspect="1" noChangeArrowheads="1"/>
+                    </pic:cNvPicPr>
+                  </pic:nvPicPr>
+                  <pic:blipFill rotWithShape="1">
+                    <a:blip r:embed="rId8">
+                      <a:extLst>
+                        <a:ext uri="{28A0092B-C50C-407E-A947-70E740481C1C}">
+                          <a14:useLocalDpi xmlns:a14="http://schemas.microsoft.com/office/drawing/2010/main" val="0"/>
+                        </a:ext>
+                      </a:extLst>
+                    </a:blip>
+                    <a:srcRect l="6902" t="4705" r="7247" b="8271"/>
+                    <a:stretch/>
+                  </pic:blipFill>
+                  <pic:spPr bwMode="auto">
+                    <a:xfrm>
+                      <a:off x="0" y="0"/>
+                      <a:ext cx="3793838" cy="6348483"/>
+                    </a:xfrm>
+                    <a:prstGeom prst="rect">
+                      <a:avLst/>
+                    </a:prstGeom>
+                    <a:noFill/>
+                    <a:ln>
+                      <a:noFill/>
+                    </a:ln>
+                    <a:extLst>
+                      <a:ext uri="{53640926-AAD7-44D8-BBD7-CCE9431645EC}">
+                        <a14:shadowObscured xmlns:a14="http://schemas.microsoft.com/office/drawing/2010/main"/>
+                      </a:ext>
+                    </a:extLst>
+                  </pic:spPr>
+                </pic:pic>
+              </a:graphicData>
+            </a:graphic>
+          </wp:inline>
+        </w:drawing>
+      </w:r>
+    </w:p>
+    <w:p>
+      <w:pPr>
+        <w:pStyle w:val="ListParagraph"/>
+        <w:ind w:left="3600"/>
+        <w:rPr>
+          <w:rtl/>
+        </w:rPr>
+      </w:pPr>
+      <w:r>
+        <w:rPr>
+          <w:rFonts w:hint="cs"/>
+          <w:rtl/>
+        </w:rPr>
+        <w:t xml:space="preserve">מתוך </w:t>
+      </w:r>
+      <w:r>
+        <w:rPr>
+          <w:sz w:val="14"/>
+          <w:szCs w:val="14"/>
+        </w:rPr>
+        <w:t>Using Functional Data Analysis_v1_april2011</w:t>
+      </w:r>
+      <w:r>
+        <w:rPr>
+          <w:rFonts w:hint="cs"/>
+          <w:rtl/>
+        </w:rPr>
+        <w:t>:</w:t>
+      </w:r>
+    </w:p>
+    <w:p>
+      <w:pPr>
+        <w:ind w:left="2880" w:firstLine="720"/>
+      </w:pPr>
+      <w:r>
+        <w:t>Bspline</w:t>
+      </w:r>
+      <w:r>
+        <w:rPr>
+          <w:rFonts w:hint="cs"/>
+          <w:rtl/>
+        </w:rPr>
+        <w:t xml:space="preserve"> מסדר 6 שומר על המידע המקורי עד הנגזרת השלישית (=תאוצה).</w:t>
+      </w:r>
+    </w:p>
+    <w:p>
+      <w:pPr>
+        <w:pStyle w:val="ListParagraph"/>
+        <w:numPr>
+          <w:ilvl w:val="0"/>
+          <w:numId w:val="6"/>
+        </w:numPr>
+      </w:pPr>
+      <w:r>
+        <w:rPr>
+          <w:rFonts w:hint="cs"/>
+          <w:rtl/>
+        </w:rPr>
+        <w:t xml:space="preserve">החלקה באמצעות </w:t>
+      </w:r>
+      <w:r>
+        <w:t>roughness penalty</w:t>
+      </w:r>
+      <w:r>
+        <w:rPr>
+          <w:rFonts w:hint="cs"/>
+          <w:rtl/>
+        </w:rPr>
+        <w:t xml:space="preserve"> </w:t>
+      </w:r>
+      <w:r>
+        <w:rPr>
+          <w:rtl/>
+        </w:rPr>
+        <w:t>–</w:t>
+      </w:r>
+      <w:r>
+        <w:rPr>
+          <w:rFonts w:hint="cs"/>
+          <w:rtl/>
+        </w:rPr>
+        <w:t xml:space="preserve"> </w:t>
+      </w:r>
+      <w:r>
+        <w:rPr>
+          <w:rFonts w:hint="cs"/>
+          <w:rtl/>
+        </w:rPr>
+        <w:t xml:space="preserve">יישום </w:t>
+      </w:r>
+      <w:r>
+        <w:t>roughness penalty</w:t>
+      </w:r>
+      <w:r>
+        <w:rPr>
+          <w:rFonts w:hint="cs"/>
+          <w:rtl/>
+        </w:rPr>
+        <w:t xml:space="preserve"> על הנגזרת הרביעית, </w:t>
+      </w:r>
+      <m:oMath>
+        <m:r>
+          <w:rPr>
+            <w:rFonts w:ascii="Cambria Math" w:hAnsi="Cambria Math"/>
+          </w:rPr>
+          <m:t>λ=</m:t>
+        </m:r>
+        <m:sSup>
+          <m:sSupPr>
+            <m:ctrlPr>
+              <w:rPr>
+                <w:rFonts w:ascii="Cambria Math" w:hAnsi="Cambria Math"/>
+                <w:i/>
+              </w:rPr>
+            </m:ctrlPr>
+          </m:sSupPr>
+          <m:e>
+            <m:r>
+              <w:rPr>
+                <w:rFonts w:ascii="Cambria Math" w:hAnsi="Cambria Math"/>
+              </w:rPr>
+              <m:t>10</m:t>
+            </m:r>
+          </m:e>
+          <m:sup>
+            <m:r>
+              <w:rPr>
+                <w:rFonts w:ascii="Cambria Math" w:hAnsi="Cambria Math"/>
+              </w:rPr>
+              <m:t>-18</m:t>
+            </m:r>
+          </m:sup>
+        </m:sSup>
+      </m:oMath>
+      <w:r>
+        <w:rPr>
+          <w:rFonts w:hint="cs"/>
+          <w:rtl/>
+        </w:rPr>
+        <w:t xml:space="preserve">, </w:t>
+      </w:r>
+      <w:r>
+        <w:rPr>
+          <w:rFonts w:hint="cs"/>
+          <w:rtl/>
+        </w:rPr>
+        <w:t>שמיישמים ב-</w:t>
+      </w:r>
+    </w:p>
+    <w:p>
+      <w:pPr>
+        <w:pStyle w:val="ListParagraph"/>
+        <w:ind w:left="3600" w:firstLine="720"/>
+      </w:pPr>
+      <w:r>
+        <w:t>within 0.00001 of the generalized cross validation estimate</w:t>
+      </w:r>
+      <w:r>
+        <w:rPr>
+          <w:rFonts w:hint="cs"/>
+          <w:rtl/>
+        </w:rPr>
+        <w:t>.</w:t>
+      </w:r>
+    </w:p>
+    <w:p>
+      <w:pPr>
+        <w:pStyle w:val="ListParagraph"/>
+        <w:ind w:left="3600" w:firstLine="720"/>
+        <w:rPr>
+          <w:rStyle w:val="Hyperlink"/>
+        </w:rPr>
+      </w:pPr>
+      <w:hyperlink r:id="rId9" w:history="1">
+        <w:r>
+          <w:rPr>
+            <w:rStyle w:val="Hyperlink"/>
+            <w:rFonts w:hint="cs"/>
+            <w:rtl/>
+          </w:rPr>
+          <w:t>אולי קשור</w:t>
+        </w:r>
+      </w:hyperlink>
+    </w:p>
+    <w:p>
+      <w:pPr>
+        <w:ind w:left="3600" w:firstLine="720"/>
+        <w:rPr>
+          <w:rtl/>
+        </w:rPr>
+      </w:pPr>
+      <w:hyperlink r:id="rId10" w:anchor="d123e27998" w:history="1">
+        <w:r>
+          <w:rPr>
+            <w:rStyle w:val="Hyperlink"/>
+            <w:rFonts w:hint="cs"/>
+            <w:rtl/>
+          </w:rPr>
+          <w:t>פונקציה להחלקה</w:t>
+        </w:r>
+      </w:hyperlink>
+      <w:r>
+        <w:rPr>
+          <w:rFonts w:hint="cs"/>
+          <w:rtl/>
+        </w:rPr>
+        <w:t xml:space="preserve"> אבל לא ניתן להכניס את הנגזרת אותה רוצים להחליק</w:t>
+      </w:r>
+      <w:r>
+        <w:rPr>
+          <w:rFonts w:hint="cs"/>
+          <w:rtl/>
+        </w:rPr>
+        <w:t>.</w:t>
+      </w:r>
+    </w:p>
+    <w:p>
+      <w:pPr>
+        <w:ind w:left="3600" w:firstLine="720"/>
+        <w:rPr>
+          <w:rtl/>
+        </w:rPr>
+      </w:pPr>
+      <w:hyperlink r:id="rId11" w:history="1">
+        <w:r>
+          <w:rPr>
+            <w:rStyle w:val="Hyperlink"/>
+            <w:rFonts w:hint="cs"/>
+            <w:rtl/>
+          </w:rPr>
+          <w:t>מאמר על החלקה</w:t>
+        </w:r>
+      </w:hyperlink>
+      <w:r>
+        <w:rPr>
+          <w:rFonts w:hint="cs"/>
+          <w:rtl/>
+        </w:rPr>
+        <w:t xml:space="preserve"> (</w:t>
+      </w:r>
+      <w:r>
+        <w:t>roughness penalty</w:t>
+      </w:r>
+      <w:r>
+        <w:rPr>
+          <w:rFonts w:hint="cs"/>
+          <w:rtl/>
+        </w:rPr>
+        <w:t>)</w:t>
+      </w:r>
+    </w:p>
+    <w:p>
+      <w:pPr>
+        <w:ind w:left="3600" w:firstLine="720"/>
+        <w:rPr>
+          <w:rtl/>
+        </w:rPr>
+      </w:pPr>
+      <w:hyperlink r:id="rId12" w:history="1">
+        <w:r>
+          <w:rPr>
+            <w:rStyle w:val="Hyperlink"/>
+            <w:rFonts w:hint="cs"/>
+            <w:rtl/>
+          </w:rPr>
+          <w:t>פונקציה ב-</w:t>
+        </w:r>
+        <w:r>
+          <w:rPr>
+            <w:rStyle w:val="Hyperlink"/>
+            <w:rFonts w:hint="cs"/>
+          </w:rPr>
+          <w:t>R</w:t>
+        </w:r>
+      </w:hyperlink>
+      <w:r>
+        <w:rPr>
+          <w:rFonts w:hint="cs"/>
+          <w:rtl/>
+        </w:rPr>
+        <w:t xml:space="preserve"> שעושה את ההחלקה המבוקשת</w:t>
+      </w:r>
+    </w:p>
+    <w:p>
+      <w:pPr>
+        <w:pStyle w:val="ListParagraph"/>
+        <w:ind w:left="4320"/>
+        <w:rPr>
+          <w:rtl/>
+        </w:rPr>
+      </w:pPr>
+      <w:r>
+        <w:t>Roughness p</w:t>
+      </w:r>
+      <w:r>
+        <w:t>e</w:t>
+      </w:r>
+      <w:r>
+        <w:t>n</w:t>
+      </w:r>
+      <w:r>
+        <w:t>a</w:t>
+      </w:r>
+      <w:r>
+        <w:t>lty</w:t>
+      </w:r>
+      <w:r>
+        <w:rPr>
+          <w:rFonts w:hint="cs"/>
+          <w:rtl/>
+        </w:rPr>
+        <w:t xml:space="preserve"> = </w:t>
+      </w:r>
+      <w:r>
+        <w:t>smoothing spline</w:t>
+      </w:r>
+      <w:r>
+        <w:rPr>
+          <w:rFonts w:hint="cs"/>
+          <w:rtl/>
+        </w:rPr>
+        <w:t xml:space="preserve">, שזה בעצם </w:t>
+      </w:r>
+      <w:r>
+        <w:t>spline</w:t>
+      </w:r>
+      <w:r>
+        <w:rPr>
+          <w:rFonts w:hint="cs"/>
+          <w:rtl/>
+        </w:rPr>
+        <w:t xml:space="preserve"> ששומר יותר </w:t>
+      </w:r>
+    </w:p>
+    <w:p>
+      <w:pPr>
+        <w:pStyle w:val="ListParagraph"/>
+        <w:ind w:left="6480"/>
+        <w:rPr>
+          <w:rtl/>
+        </w:rPr>
+      </w:pPr>
+      <w:r>
+        <w:rPr>
+          <w:rFonts w:hint="cs"/>
+          <w:rtl/>
+        </w:rPr>
+        <w:t>על החלקה ופחות על מעקב מדיוק אחרי נקודות המידע.</w:t>
+      </w:r>
+    </w:p>
+    <w:p>
+      <w:pPr>
+        <w:pStyle w:val="ListParagraph"/>
+        <w:ind w:left="6480"/>
+        <w:rPr>
+          <w:rtl/>
+        </w:rPr>
+      </w:pPr>
+      <w:r>
+        <w:rPr>
+          <w:rFonts w:hint="cs"/>
+          <w:rtl/>
+        </w:rPr>
+        <w:t xml:space="preserve">פונקציית הטעות אותה ממזערים לשם הערכת </w:t>
+      </w:r>
+      <w:r>
+        <w:t>smoothing spline</w:t>
+      </w:r>
+      <w:r>
+        <w:rPr>
+          <w:rFonts w:hint="cs"/>
+          <w:rtl/>
+        </w:rPr>
+        <w:t xml:space="preserve"> נראית כך:</w:t>
+      </w:r>
+    </w:p>
+    <w:p>
+      <w:pPr>
+        <w:pStyle w:val="ListParagraph"/>
+        <w:ind w:left="6480"/>
+        <w:rPr>
+          <w:rtl/>
+        </w:rPr>
+      </w:pPr>
+      <w:r>
+        <w:rPr>
+          <w:noProof/>
+          <w:rtl/>
+        </w:rPr>
+        <w:drawing>
+          <wp:inline distT="0" distB="0" distL="0" distR="0" wp14:anchorId="7F8F09CD" wp14:editId="2D77FBBA">
+            <wp:extent cx="2094786" cy="702276"/>
+            <wp:effectExtent l="0" t="0" r="1270" b="3175"/>
+            <wp:docPr id="4" name="Picture 4"/>
+            <wp:cNvGraphicFramePr>
+              <a:graphicFrameLocks xmlns:a="http://schemas.openxmlformats.org/drawingml/2006/main" noChangeAspect="1"/>
+            </wp:cNvGraphicFramePr>
+            <a:graphic xmlns:a="http://schemas.openxmlformats.org/drawingml/2006/main">
+              <a:graphicData uri="http://schemas.openxmlformats.org/drawingml/2006/picture">
+                <pic:pic xmlns:pic="http://schemas.openxmlformats.org/drawingml/2006/picture">
+                  <pic:nvPicPr>
+                    <pic:cNvPr id="1" name=""/>
+                    <pic:cNvPicPr/>
+                  </pic:nvPicPr>
+                  <pic:blipFill>
+                    <a:blip r:embed="rId13"/>
+                    <a:stretch>
+                      <a:fillRect/>
+                    </a:stretch>
+                  </pic:blipFill>
+                  <pic:spPr>
+                    <a:xfrm>
+                      <a:off x="0" y="0"/>
+                      <a:ext cx="2146759" cy="719700"/>
+                    </a:xfrm>
+                    <a:prstGeom prst="rect">
+                      <a:avLst/>
+                    </a:prstGeom>
+                  </pic:spPr>
+                </pic:pic>
+              </a:graphicData>
+            </a:graphic>
+          </wp:inline>
+        </w:drawing>
+      </w:r>
+    </w:p>
+    <w:p>
+      <w:pPr>
+        <w:ind w:left="3600" w:firstLine="720"/>
+        <w:rPr>
+          <w:i/>
+        </w:rPr>
+      </w:pPr>
+      <m:oMath>
+        <m:r>
+          <w:rPr>
+            <w:rFonts w:ascii="Cambria Math" w:hAnsi="Cambria Math"/>
+          </w:rPr>
+          <w:lastRenderedPageBreak/>
+          <m:t>λ</m:t>
+        </m:r>
+      </m:oMath>
+      <w:r>
+        <w:rPr>
+          <w:rFonts w:hint="cs"/>
+          <w:i/>
+          <w:rtl/>
+        </w:rPr>
+        <w:t xml:space="preserve"> = קובע האם ניתן משקל להתאמה למידע, או יותר להחלקה של הפונקציה.</w:t>
+      </w:r>
+    </w:p>
+    <w:p>
+      <w:pPr>
+        <w:pStyle w:val="ListParagraph"/>
+        <w:ind w:left="3600" w:firstLine="720"/>
+      </w:pPr>
+      <w:r>
+        <w:rPr>
+          <w:noProof/>
+          <w:rtl/>
+        </w:rPr>
+        <w:drawing>
+          <wp:inline distT="0" distB="0" distL="0" distR="0" wp14:anchorId="7348DC3E" wp14:editId="4217901F">
+            <wp:extent cx="2056117" cy="1287064"/>
+            <wp:effectExtent l="0" t="0" r="1905" b="8890"/>
+            <wp:docPr id="3" name="Picture 3"/>
+            <wp:cNvGraphicFramePr>
+              <a:graphicFrameLocks xmlns:a="http://schemas.openxmlformats.org/drawingml/2006/main" noChangeAspect="1"/>
+            </wp:cNvGraphicFramePr>
+            <a:graphic xmlns:a="http://schemas.openxmlformats.org/drawingml/2006/main">
+              <a:graphicData uri="http://schemas.openxmlformats.org/drawingml/2006/picture">
+                <pic:pic xmlns:pic="http://schemas.openxmlformats.org/drawingml/2006/picture">
+                  <pic:nvPicPr>
+                    <pic:cNvPr id="1" name=""/>
+                    <pic:cNvPicPr/>
+                  </pic:nvPicPr>
+                  <pic:blipFill>
+                    <a:blip r:embed="rId14"/>
+                    <a:stretch>
+                      <a:fillRect/>
+                    </a:stretch>
+                  </pic:blipFill>
+                  <pic:spPr>
+                    <a:xfrm>
+                      <a:off x="0" y="0"/>
+                      <a:ext cx="2076080" cy="1299560"/>
+                    </a:xfrm>
+                    <a:prstGeom prst="rect">
+                      <a:avLst/>
+                    </a:prstGeom>
+                  </pic:spPr>
+                </pic:pic>
+              </a:graphicData>
+            </a:graphic>
+          </wp:inline>
+        </w:drawing>
+      </w:r>
+    </w:p>
+    <w:p>
+      <w:pPr>
+        <w:pStyle w:val="ListParagraph"/>
+        <w:numPr>
+          <w:ilvl w:val="0"/>
+          <w:numId w:val="6"/>
+        </w:numPr>
+      </w:pPr>
+      <w:r>
+        <w:rPr>
+          <w:rFonts w:hint="cs"/>
+          <w:rtl/>
+        </w:rPr>
+        <w:t xml:space="preserve">חילוץ נקודות </w:t>
+      </w:r>
+      <w:r>
+        <w:rPr>
+          <w:rFonts w:hint="cs"/>
+          <w:rtl/>
+        </w:rPr>
+        <w:t>מקבילות זו לזו במרחב</w:t>
+      </w:r>
+      <w:r>
+        <w:rPr>
+          <w:rFonts w:hint="cs"/>
+          <w:rtl/>
+        </w:rPr>
+        <w:t xml:space="preserve"> </w:t>
+      </w:r>
+      <w:r>
+        <w:rPr>
+          <w:rtl/>
+        </w:rPr>
+        <w:t>–</w:t>
+      </w:r>
+      <w:r>
+        <w:rPr>
+          <w:rFonts w:hint="cs"/>
+          <w:rtl/>
+        </w:rPr>
+        <w:t xml:space="preserve"> למה הוא מחלץ פעמיים נקודות? בהתחלה 2000 ואח"כ מתוכן 200?</w:t>
+      </w:r>
+      <w:r>
+        <w:t xml:space="preserve"> </w:t>
+      </w:r>
+    </w:p>
+    <w:p>
+      <w:pPr>
+        <w:ind w:left="2880" w:firstLine="720"/>
+        <w:rPr>
+          <w:rtl/>
+        </w:rPr>
+      </w:pPr>
+      <w:r>
+        <w:rPr>
+          <w:rFonts w:hint="cs"/>
+          <w:rtl/>
+        </w:rPr>
+        <w:t xml:space="preserve">מתוך </w:t>
+      </w:r>
+      <w:r>
+        <w:rPr>
+          <w:sz w:val="14"/>
+          <w:szCs w:val="14"/>
+        </w:rPr>
+        <w:t>Using Functional Data Analysis_v1_april2011</w:t>
+      </w:r>
+      <w:r>
+        <w:rPr>
+          <w:rFonts w:hint="cs"/>
+          <w:rtl/>
+        </w:rPr>
+        <w:t>:</w:t>
+      </w:r>
+    </w:p>
+    <w:p>
+      <w:pPr>
+        <w:pStyle w:val="ListParagraph"/>
+        <w:ind w:left="3600"/>
+        <w:rPr>
+          <w:rtl/>
+        </w:rPr>
+      </w:pPr>
+      <w:r>
+        <w:rPr>
+          <w:rFonts w:hint="cs"/>
+          <w:rtl/>
+        </w:rPr>
+        <w:t xml:space="preserve">מחלץ דגימות </w:t>
+      </w:r>
+      <w:r>
+        <w:rPr>
+          <w:rFonts w:hint="cs"/>
+          <w:rtl/>
+        </w:rPr>
+        <w:t xml:space="preserve">מציר </w:t>
+      </w:r>
+      <w:r>
+        <w:rPr>
+          <w:rFonts w:hint="cs"/>
+        </w:rPr>
+        <w:t>Z</w:t>
+      </w:r>
+      <w:r>
+        <w:rPr>
+          <w:rFonts w:hint="cs"/>
+          <w:rtl/>
+        </w:rPr>
+        <w:t xml:space="preserve"> (אליו מנרמלים) </w:t>
+      </w:r>
+      <w:r>
+        <w:rPr>
+          <w:rFonts w:hint="cs"/>
+          <w:rtl/>
+        </w:rPr>
+        <w:t xml:space="preserve">ברזולוציה גבוהה (2000 דגימות), ואז </w:t>
+      </w:r>
+      <w:r>
+        <w:rPr>
+          <w:rFonts w:hint="cs"/>
+          <w:rtl/>
+        </w:rPr>
+        <w:t xml:space="preserve">מוצא את הזמן של 200 מתוכן </w:t>
+      </w:r>
+      <w:r>
+        <w:rPr>
+          <w:rFonts w:hint="cs"/>
+          <w:rtl/>
+        </w:rPr>
+        <w:t xml:space="preserve">שהמרחק ביניהן על ציר </w:t>
+      </w:r>
+      <w:r>
+        <w:rPr>
+          <w:rFonts w:hint="cs"/>
+        </w:rPr>
+        <w:t>Z</w:t>
+      </w:r>
+      <w:r>
+        <w:rPr>
+          <w:rFonts w:hint="cs"/>
+          <w:rtl/>
+        </w:rPr>
+        <w:t xml:space="preserve"> </w:t>
+      </w:r>
+      <w:r>
+        <w:rPr>
+          <w:rFonts w:hint="cs"/>
+          <w:rtl/>
+        </w:rPr>
+        <w:t xml:space="preserve">שווה. לבסוף מחלץ ערכי </w:t>
+      </w:r>
+      <w:r>
+        <w:rPr>
+          <w:rFonts w:hint="cs"/>
+        </w:rPr>
+        <w:t>X</w:t>
+      </w:r>
+      <w:r>
+        <w:rPr>
+          <w:rFonts w:hint="cs"/>
+          <w:rtl/>
+        </w:rPr>
+        <w:t xml:space="preserve"> ו-</w:t>
+      </w:r>
+      <w:r>
+        <w:rPr>
+          <w:rFonts w:hint="cs"/>
+        </w:rPr>
+        <w:t>Y</w:t>
+      </w:r>
+      <w:r>
+        <w:rPr>
+          <w:rFonts w:hint="cs"/>
+          <w:rtl/>
+        </w:rPr>
+        <w:t xml:space="preserve"> בנקודות זמן אלו.</w:t>
+      </w:r>
+    </w:p>
+    <w:p>
+      <w:pPr>
+        <w:ind w:left="4320"/>
+      </w:pPr>
+    </w:p>
+    <w:p>
+      <w:pPr>
+        <w:pStyle w:val="ListParagraph"/>
+        <w:numPr>
+          <w:ilvl w:val="0"/>
+          <w:numId w:val="6"/>
+        </w:numPr>
+      </w:pPr>
+      <w:r>
+        <w:rPr>
+          <w:rFonts w:hint="cs"/>
+          <w:rtl/>
+        </w:rPr>
+        <w:t xml:space="preserve">מיצוע בין </w:t>
+      </w:r>
+      <w:r>
+        <w:t>trials</w:t>
+      </w:r>
+      <w:r>
+        <w:rPr>
+          <w:rFonts w:hint="cs"/>
+          <w:rtl/>
+        </w:rPr>
+        <w:t xml:space="preserve"> </w:t>
+      </w:r>
+      <w:r>
+        <w:rPr>
+          <w:rtl/>
+        </w:rPr>
+        <w:t>–</w:t>
+      </w:r>
+      <w:r>
+        <w:rPr>
+          <w:rFonts w:hint="cs"/>
+          <w:rtl/>
+        </w:rPr>
+        <w:t xml:space="preserve"> </w:t>
+      </w:r>
+    </w:p>
+    <w:p>
+      <w:pPr>
+        <w:pStyle w:val="Heading2"/>
+        <w:rPr>
+          <w:rtl/>
+        </w:rPr>
+      </w:pPr>
+      <w:r>
+        <w:t>Trial screening</w:t>
+      </w:r>
+    </w:p>
+    <w:p>
+      <w:pPr>
+        <w:pStyle w:val="NoSpacing"/>
+        <w:numPr>
+          <w:ilvl w:val="0"/>
+          <w:numId w:val="6"/>
+        </w:numPr>
+      </w:pPr>
+      <w:r>
+        <w:rPr>
+          <w:rFonts w:hint="cs"/>
+          <w:rtl/>
+        </w:rPr>
+        <w:t xml:space="preserve">למחוק </w:t>
+      </w:r>
+      <w:r>
+        <w:t>trials</w:t>
+      </w:r>
+      <w:r>
+        <w:rPr>
+          <w:rFonts w:hint="cs"/>
+          <w:rtl/>
+        </w:rPr>
+        <w:t xml:space="preserve"> בהם המסלול אחרי </w:t>
+      </w:r>
+      <w:r>
+        <w:t>preprocessing</w:t>
+      </w:r>
+      <w:r>
+        <w:rPr>
+          <w:rFonts w:hint="cs"/>
+          <w:rtl/>
+        </w:rPr>
+        <w:t xml:space="preserve"> (לפני נרמול) קצר מדי (למשל קצר מ-3</w:t>
+      </w:r>
+      <w:r>
+        <w:rPr>
+          <w:rFonts w:hint="cs"/>
+          <w:rtl/>
+        </w:rPr>
+        <w:t>).</w:t>
+      </w:r>
+    </w:p>
+    <w:p>
+      <w:pPr>
+        <w:pStyle w:val="NoSpacing"/>
+        <w:ind w:left="720"/>
+        <w:rPr>
+          <w:rtl/>
+        </w:rPr>
+      </w:pPr>
+      <w:r>
+        <w:rPr>
+          <w:rFonts w:hint="cs"/>
+          <w:rtl/>
+        </w:rPr>
+        <w:t>או אחרי נרמול קצר מ-200 כי אז הם לא עברו נרמול.</w:t>
+      </w:r>
+    </w:p>
+    <w:p>
+      <w:pPr>
+        <w:pStyle w:val="NoSpacing"/>
+        <w:ind w:left="720"/>
+      </w:pPr>
+      <w:r>
+        <w:rPr>
+          <w:rFonts w:hint="cs"/>
+          <w:rtl/>
+        </w:rPr>
+        <w:t xml:space="preserve">למחוק </w:t>
+      </w:r>
+      <w:r>
+        <w:t>trials</w:t>
+      </w:r>
+      <w:r>
+        <w:rPr>
+          <w:rFonts w:hint="cs"/>
+          <w:rtl/>
+        </w:rPr>
+        <w:t xml:space="preserve"> בהם לא נעשה </w:t>
+      </w:r>
+      <w:r>
+        <w:t>filter</w:t>
+      </w:r>
+      <w:r>
+        <w:rPr>
+          <w:rFonts w:hint="cs"/>
+          <w:rtl/>
+        </w:rPr>
+        <w:t>?</w:t>
+      </w:r>
+    </w:p>
+    <w:p>
+      <w:pPr>
+        <w:pStyle w:val="NoSpacing"/>
+        <w:ind w:left="720"/>
+        <w:rPr>
+          <w:rFonts w:hint="cs"/>
+          <w:rtl/>
+        </w:rPr>
+      </w:pPr>
+      <w:r>
+        <w:rPr>
+          <w:rFonts w:hint="cs"/>
+          <w:rtl/>
+        </w:rPr>
+        <w:t xml:space="preserve">למחוק </w:t>
+      </w:r>
+      <w:r>
+        <w:t>trials</w:t>
+      </w:r>
+      <w:r>
+        <w:rPr>
+          <w:rFonts w:hint="cs"/>
+          <w:rtl/>
+        </w:rPr>
+        <w:t xml:space="preserve"> שיצאו קצרים מדי כי הם לא חצו את סף המהירות בשום שלב.</w:t>
+      </w:r>
+    </w:p>
+    <w:p>
+      <w:pPr>
+        <w:pStyle w:val="NoSpacing"/>
+        <w:numPr>
+          <w:ilvl w:val="0"/>
+          <w:numId w:val="6"/>
+        </w:numPr>
+        <w:rPr>
+          <w:rtl/>
+        </w:rPr>
+      </w:pPr>
+    </w:p>
+    <w:p>
+      <w:pPr>
+        <w:pStyle w:val="NoSpacing"/>
+        <w:rPr>
+          <w:rFonts w:hint="cs"/>
           <w:rtl/>
         </w:rPr>
       </w:pPr>
@@ -1168,6 +2897,7 @@
           <w:rFonts w:hint="cs"/>
           <w:rtl/>
         </w:rPr>
+        <w:lastRenderedPageBreak/>
         <w:t xml:space="preserve">בטרייל מסוים, </w:t>
       </w:r>
       <w:r>
@@ -1377,22 +3107,6 @@
           <w:rtl/>
         </w:rPr>
         <w:t>נבדק?</w:t>
-      </w:r>
-    </w:p>
-    <w:p>
-      <w:pPr>
-        <w:pStyle w:val="NoSpacing"/>
-        <w:numPr>
-          <w:ilvl w:val="0"/>
-          <w:numId w:val="1"/>
-        </w:numPr>
-      </w:pPr>
-      <w:r>
-        <w:rPr>
-          <w:rFonts w:hint="cs"/>
-          <w:rtl/>
-        </w:rPr>
-        <w:t>להוסיף מדידת נקודת התחלה ונקודת סיום.</w:t>
       </w:r>
     </w:p>
     <w:p>
@@ -1676,7 +3390,7 @@
                     <pic:cNvPicPr/>
                   </pic:nvPicPr>
                   <pic:blipFill>
-                    <a:blip r:embed="rId7"/>
+                    <a:blip r:embed="rId15"/>
                     <a:stretch>
                       <a:fillRect/>
                     </a:stretch>
@@ -2126,7 +3840,7 @@
         <w:rFonts w:ascii="Symbol" w:eastAsia="David" w:hAnsi="Symbol" w:cs="David" w:hint="default"/>
       </w:rPr>
     </w:lvl>
-    <w:lvl w:ilvl="1" w:tplc="04090003" w:tentative="1">
+    <w:lvl w:ilvl="1" w:tplc="04090003">
       <w:start w:val="1"/>
       <w:numFmt w:val="bullet"/>
       <w:lvlText w:val="o"/>
@@ -2981,7 +4695,7 @@
   <w:style w:type="paragraph" w:default="1" w:styleId="Normal">
     <w:name w:val="Normal"/>
     <w:qFormat/>
-    <w:rsid w:val="00B122E9"/>
+    <w:rsid w:val="00CE6B1A"/>
     <w:pPr>
       <w:bidi/>
       <w:spacing w:after="0" w:line="240" w:lineRule="auto"/>
@@ -3461,6 +5175,16 @@
       <w:u w:val="single"/>
     </w:rPr>
   </w:style>
+  <w:style w:type="character" w:styleId="PlaceholderText">
+    <w:name w:val="Placeholder Text"/>
+    <w:basedOn w:val="DefaultParagraphFont"/>
+    <w:uiPriority w:val="99"/>
+    <w:semiHidden/>
+    <w:rsid w:val="00D3261B"/>
+    <w:rPr>
+      <w:color w:val="808080"/>
+    </w:rPr>
+  </w:style>
 </w:styles>
 </file>
 

</xml_diff>

<commit_message>
Separate analysis to files
</commit_message>
<xml_diff>
--- a/analysis/analysis_log.docx
+++ b/analysis/analysis_log.docx
@@ -1,6 +1,6 @@
 
 <file path=word/document.xml><?xml version="1.0" encoding="utf-8"?>
-<w:document xmlns:wpc="http://schemas.microsoft.com/office/word/2010/wordprocessingCanvas" xmlns:cx="http://schemas.microsoft.com/office/drawing/2014/chartex" xmlns:cx1="http://schemas.microsoft.com/office/drawing/2015/9/8/chartex" xmlns:cx2="http://schemas.microsoft.com/office/drawing/2015/10/21/chartex" xmlns:cx3="http://schemas.microsoft.com/office/drawing/2016/5/9/chartex" xmlns:cx4="http://schemas.microsoft.com/office/drawing/2016/5/10/chartex" xmlns:cx5="http://schemas.microsoft.com/office/drawing/2016/5/11/chartex" xmlns:cx6="http://schemas.microsoft.com/office/drawing/2016/5/12/chartex" xmlns:cx7="http://schemas.microsoft.com/office/drawing/2016/5/13/chartex" xmlns:cx8="http://schemas.microsoft.com/office/drawing/2016/5/14/chartex" xmlns:mc="http://schemas.openxmlformats.org/markup-compatibility/2006" xmlns:aink="http://schemas.microsoft.com/office/drawing/2016/ink" xmlns:am3d="http://schemas.microsoft.com/office/drawing/2017/model3d" xmlns:o="urn:schemas-microsoft-com:office:office" xmlns:r="http://schemas.openxmlformats.org/officeDocument/2006/relationships" xmlns:m="http://schemas.openxmlformats.org/officeDocument/2006/math" xmlns:v="urn:schemas-microsoft-com:vml" xmlns:wp14="http://schemas.microsoft.com/office/word/2010/wordprocessingDrawing" xmlns:wp="http://schemas.openxmlformats.org/drawingml/2006/wordprocessingDrawing" xmlns:w10="urn:schemas-microsoft-com:office:word" xmlns:w="http://schemas.openxmlformats.org/wordprocessingml/2006/main" xmlns:w14="http://schemas.microsoft.com/office/word/2010/wordml" xmlns:w15="http://schemas.microsoft.com/office/word/2012/wordml" xmlns:w16cex="http://schemas.microsoft.com/office/word/2018/wordml/cex" xmlns:w16cid="http://schemas.microsoft.com/office/word/2016/wordml/cid" xmlns:w16="http://schemas.microsoft.com/office/word/2018/wordml" xmlns:w16se="http://schemas.microsoft.com/office/word/2015/wordml/symex" xmlns:wpg="http://schemas.microsoft.com/office/word/2010/wordprocessingGroup" xmlns:wpi="http://schemas.microsoft.com/office/word/2010/wordprocessingInk" xmlns:wne="http://schemas.microsoft.com/office/word/2006/wordml" xmlns:wps="http://schemas.microsoft.com/office/word/2010/wordprocessingShape" mc:Ignorable="w14 w15 w16se w16cid w16 w16cex wp14">
+<w:document xmlns:wpc="http://schemas.microsoft.com/office/word/2010/wordprocessingCanvas" xmlns:cx="http://schemas.microsoft.com/office/drawing/2014/chartex" xmlns:cx1="http://schemas.microsoft.com/office/drawing/2015/9/8/chartex" xmlns:cx2="http://schemas.microsoft.com/office/drawing/2015/10/21/chartex" xmlns:cx3="http://schemas.microsoft.com/office/drawing/2016/5/9/chartex" xmlns:cx4="http://schemas.microsoft.com/office/drawing/2016/5/10/chartex" xmlns:cx5="http://schemas.microsoft.com/office/drawing/2016/5/11/chartex" xmlns:cx6="http://schemas.microsoft.com/office/drawing/2016/5/12/chartex" xmlns:cx7="http://schemas.microsoft.com/office/drawing/2016/5/13/chartex" xmlns:cx8="http://schemas.microsoft.com/office/drawing/2016/5/14/chartex" xmlns:mc="http://schemas.openxmlformats.org/markup-compatibility/2006" xmlns:aink="http://schemas.microsoft.com/office/drawing/2016/ink" xmlns:am3d="http://schemas.microsoft.com/office/drawing/2017/model3d" xmlns:o="urn:schemas-microsoft-com:office:office" xmlns:r="http://schemas.openxmlformats.org/officeDocument/2006/relationships" xmlns:m="http://schemas.openxmlformats.org/officeDocument/2006/math" xmlns:v="urn:schemas-microsoft-com:vml" xmlns:wp14="http://schemas.microsoft.com/office/word/2010/wordprocessingDrawing" xmlns:wp="http://schemas.openxmlformats.org/drawingml/2006/wordprocessingDrawing" xmlns:w10="urn:schemas-microsoft-com:office:word" xmlns:w="http://schemas.openxmlformats.org/wordprocessingml/2006/main" xmlns:w14="http://schemas.microsoft.com/office/word/2010/wordml" xmlns:w15="http://schemas.microsoft.com/office/word/2012/wordml" xmlns:w16cex="http://schemas.microsoft.com/office/word/2018/wordml/cex" xmlns:w16cid="http://schemas.microsoft.com/office/word/2016/wordml/cid" xmlns:w16="http://schemas.microsoft.com/office/word/2018/wordml" xmlns:w16sdtdh="http://schemas.microsoft.com/office/word/2020/wordml/sdtdatahash" xmlns:w16se="http://schemas.microsoft.com/office/word/2015/wordml/symex" xmlns:wpg="http://schemas.microsoft.com/office/word/2010/wordprocessingGroup" xmlns:wpi="http://schemas.microsoft.com/office/word/2010/wordprocessingInk" xmlns:wne="http://schemas.microsoft.com/office/word/2006/wordml" xmlns:wps="http://schemas.microsoft.com/office/word/2010/wordprocessingShape" mc:Ignorable="w14 w15 w16se w16cid w16 w16cex w16sdtdh wp14">
   <w:body>
     <w:p/>
     <w:p>
@@ -202,7 +202,6 @@
         <w:pStyle w:val="ListParagraph"/>
         <w:ind w:left="1440"/>
         <w:rPr>
-          <w:rFonts w:hint="cs"/>
           <w:rtl/>
         </w:rPr>
       </w:pPr>
@@ -1120,9 +1119,9 @@
           <w:sz w:val="18"/>
           <w:szCs w:val="18"/>
         </w:rPr>
-        <w:t>b_spline</w:t>
-      </w:r>
-      <w:proofErr w:type="spellEnd"/>
+        <w:t>b_</w:t>
+      </w:r>
+      <w:proofErr w:type="gramStart"/>
       <w:r>
         <w:rPr>
           <w:rFonts w:ascii="Courier New" w:eastAsiaTheme="minorHAnsi" w:hAnsi="Courier New" w:cs="Courier New"/>
@@ -1132,7 +1131,31 @@
           <w:sz w:val="18"/>
           <w:szCs w:val="18"/>
         </w:rPr>
-        <w:t>(1));</w:t>
+        <w:t>spline</w:t>
+      </w:r>
+      <w:proofErr w:type="spellEnd"/>
+      <w:r>
+        <w:rPr>
+          <w:rFonts w:ascii="Courier New" w:eastAsiaTheme="minorHAnsi" w:hAnsi="Courier New" w:cs="Courier New"/>
+          <w:b/>
+          <w:bCs/>
+          <w:color w:val="228B22"/>
+          <w:sz w:val="18"/>
+          <w:szCs w:val="18"/>
+        </w:rPr>
+        <w:t>(</w:t>
+      </w:r>
+      <w:proofErr w:type="gramEnd"/>
+      <w:r>
+        <w:rPr>
+          <w:rFonts w:ascii="Courier New" w:eastAsiaTheme="minorHAnsi" w:hAnsi="Courier New" w:cs="Courier New"/>
+          <w:b/>
+          <w:bCs/>
+          <w:color w:val="228B22"/>
+          <w:sz w:val="18"/>
+          <w:szCs w:val="18"/>
+        </w:rPr>
+        <w:t>1));</w:t>
       </w:r>
     </w:p>
     <w:p>
@@ -1203,9 +1226,9 @@
           <w:sz w:val="18"/>
           <w:szCs w:val="18"/>
         </w:rPr>
-        <w:t>b_spline</w:t>
-      </w:r>
-      <w:proofErr w:type="spellEnd"/>
+        <w:t>b_</w:t>
+      </w:r>
+      <w:proofErr w:type="gramStart"/>
       <w:r>
         <w:rPr>
           <w:rFonts w:ascii="Courier New" w:eastAsiaTheme="minorHAnsi" w:hAnsi="Courier New" w:cs="Courier New"/>
@@ -1215,7 +1238,31 @@
           <w:sz w:val="18"/>
           <w:szCs w:val="18"/>
         </w:rPr>
-        <w:t>(1), 130.10)</w:t>
+        <w:t>spline</w:t>
+      </w:r>
+      <w:proofErr w:type="spellEnd"/>
+      <w:r>
+        <w:rPr>
+          <w:rFonts w:ascii="Courier New" w:eastAsiaTheme="minorHAnsi" w:hAnsi="Courier New" w:cs="Courier New"/>
+          <w:b/>
+          <w:bCs/>
+          <w:color w:val="228B22"/>
+          <w:sz w:val="18"/>
+          <w:szCs w:val="18"/>
+        </w:rPr>
+        <w:t>(</w:t>
+      </w:r>
+      <w:proofErr w:type="gramEnd"/>
+      <w:r>
+        <w:rPr>
+          <w:rFonts w:ascii="Courier New" w:eastAsiaTheme="minorHAnsi" w:hAnsi="Courier New" w:cs="Courier New"/>
+          <w:b/>
+          <w:bCs/>
+          <w:color w:val="228B22"/>
+          <w:sz w:val="18"/>
+          <w:szCs w:val="18"/>
+        </w:rPr>
+        <w:t>1), 130.10)</w:t>
       </w:r>
     </w:p>
     <w:p>
@@ -1445,21 +1492,7 @@
           <w:rFonts w:hint="cs"/>
           <w:rtl/>
         </w:rPr>
-        <w:t>יהיו זהים בין נבדקים.</w:t>
-      </w:r>
-      <w:r>
-        <w:rPr>
-          <w:rFonts w:hint="cs"/>
-          <w:rtl/>
-        </w:rPr>
-        <w:t xml:space="preserve"> </w:t>
-      </w:r>
-      <w:r>
-        <w:rPr>
-          <w:rFonts w:hint="cs"/>
-          <w:rtl/>
-        </w:rPr>
-        <w:t>לפיכך נצטרך לנרמל את כולם לתבנית אחידה כדי שנוכל להשוות ביניהם.</w:t>
+        <w:t>יהיו זהים בין נבדקים. לפיכך נצטרך לנרמל את כולם לתבנית אחידה כדי שנוכל להשוות ביניהם.</w:t>
       </w:r>
     </w:p>
     <w:p>
@@ -1530,21 +1563,7 @@
           <w:rFonts w:hint="cs"/>
           <w:rtl/>
         </w:rPr>
-        <w:t xml:space="preserve"> עבור כל נבדק).</w:t>
-      </w:r>
-      <w:r>
-        <w:rPr>
-          <w:rFonts w:hint="cs"/>
-          <w:rtl/>
-        </w:rPr>
-        <w:t xml:space="preserve"> </w:t>
-      </w:r>
-      <w:r>
-        <w:rPr>
-          <w:rFonts w:hint="cs"/>
-          <w:rtl/>
-        </w:rPr>
-        <w:t>נרמול יצמצם הבדלים בזמני תגובה בין נבדקים, במסלול הושטת יד, במהירות הושטת יד.</w:t>
+        <w:t xml:space="preserve"> עבור כל נבדק). נרמול יצמצם הבדלים בזמני תגובה בין נבדקים, במסלול הושטת יד, במהירות הושטת יד.</w:t>
       </w:r>
     </w:p>
     <w:p>
@@ -1657,8 +1676,13 @@
         <w:ind w:left="3600" w:firstLine="720"/>
       </w:pPr>
       <w:r>
-        <w:t>within 0.00001 of the generalized cross validation estimate</w:t>
-      </w:r>
+        <w:t xml:space="preserve">within 0.00001 of the generalized cross validation </w:t>
+      </w:r>
+      <w:proofErr w:type="gramStart"/>
+      <w:r>
+        <w:t>estimate</w:t>
+      </w:r>
+      <w:proofErr w:type="gramEnd"/>
       <w:r>
         <w:rPr>
           <w:rFonts w:hint="cs"/>
@@ -2524,7 +2548,6 @@
         <w:pStyle w:val="NoSpacing"/>
         <w:ind w:left="2880"/>
         <w:rPr>
-          <w:rFonts w:hint="cs"/>
           <w:rtl/>
         </w:rPr>
       </w:pPr>
@@ -2692,23 +2715,22 @@
           <w:rFonts w:hint="cs"/>
           <w:rtl/>
         </w:rPr>
-        <w:t>עשו הרבה טעויות סיווג?</w:t>
-      </w:r>
-      <w:r>
-        <w:rPr>
-          <w:rFonts w:hint="cs"/>
-          <w:rtl/>
-        </w:rPr>
-        <w:t xml:space="preserve"> (קריטריון שאני הוספתי).</w:t>
-      </w:r>
-    </w:p>
-    <w:p>
-      <w:pPr>
-        <w:pStyle w:val="NoSpacing"/>
-        <w:rPr>
-          <w:rtl/>
-        </w:rPr>
-      </w:pPr>
+        <w:t>עשו הרבה טעויות סיווג</w:t>
+      </w:r>
+      <w:r>
+        <w:rPr>
+          <w:rFonts w:hint="cs"/>
+          <w:rtl/>
+        </w:rPr>
+        <w:t xml:space="preserve"> (ייתכן שלא הבינו את המטלה או לא השקיעו בה). הסף יהיה מתחת ל-70% תשובות נכונות </w:t>
+      </w:r>
+      <w:r>
+        <w:rPr>
+          <w:rFonts w:hint="cs"/>
+          <w:rtl/>
+        </w:rPr>
+        <w:t>(קריטריון שאני הוספתי).</w:t>
+      </w:r>
     </w:p>
     <w:p>
       <w:pPr>
@@ -3598,8 +3620,18 @@
           <w:sz w:val="16"/>
           <w:szCs w:val="16"/>
         </w:rPr>
-        <w:t xml:space="preserve"> - Track it to crack it</w:t>
-      </w:r>
+        <w:t xml:space="preserve"> - Track it to crack </w:t>
+      </w:r>
+      <w:proofErr w:type="gramStart"/>
+      <w:r>
+        <w:rPr>
+          <w:strike/>
+          <w:sz w:val="16"/>
+          <w:szCs w:val="16"/>
+        </w:rPr>
+        <w:t>it</w:t>
+      </w:r>
+      <w:proofErr w:type="gramEnd"/>
     </w:p>
     <w:p>
       <w:pPr>
@@ -3628,8 +3660,18 @@
           <w:sz w:val="16"/>
           <w:szCs w:val="16"/>
         </w:rPr>
-        <w:t>, D. et al. (2018) On-line confidence monitoring during decision making</w:t>
-      </w:r>
+        <w:t xml:space="preserve">, D. et al. (2018) On-line confidence monitoring during decision </w:t>
+      </w:r>
+      <w:proofErr w:type="gramStart"/>
+      <w:r>
+        <w:rPr>
+          <w:strike/>
+          <w:sz w:val="16"/>
+          <w:szCs w:val="16"/>
+        </w:rPr>
+        <w:t>making</w:t>
+      </w:r>
+      <w:proofErr w:type="gramEnd"/>
     </w:p>
     <w:p>
       <w:pPr>
@@ -3718,27 +3760,37 @@
           <w:sz w:val="16"/>
           <w:szCs w:val="16"/>
         </w:rPr>
-        <w:t>. 16, 265–275</w:t>
-      </w:r>
-      <w:r>
-        <w:rPr>
-          <w:rFonts w:hint="cs"/>
+        <w:t>. 16, 265–</w:t>
+      </w:r>
+      <w:proofErr w:type="gramStart"/>
+      <w:r>
+        <w:rPr>
           <w:strike/>
           <w:sz w:val="16"/>
           <w:szCs w:val="16"/>
-          <w:rtl/>
-        </w:rPr>
-        <w:t xml:space="preserve">  </w:t>
-      </w:r>
-      <w:r>
-        <w:rPr>
+        </w:rPr>
+        <w:t>275</w:t>
+      </w:r>
+      <w:r>
+        <w:rPr>
+          <w:rFonts w:hint="cs"/>
           <w:strike/>
           <w:sz w:val="16"/>
           <w:szCs w:val="16"/>
           <w:rtl/>
         </w:rPr>
+        <w:t xml:space="preserve">  </w:t>
+      </w:r>
+      <w:r>
+        <w:rPr>
+          <w:strike/>
+          <w:sz w:val="16"/>
+          <w:szCs w:val="16"/>
+          <w:rtl/>
+        </w:rPr>
         <w:t>–</w:t>
       </w:r>
+      <w:proofErr w:type="gramEnd"/>
       <w:r>
         <w:rPr>
           <w:rFonts w:hint="cs"/>
@@ -3807,8 +3859,18 @@
           <w:sz w:val="16"/>
           <w:szCs w:val="16"/>
         </w:rPr>
-        <w:t>Whitwell 2013 - Grasping without vision time normalizing grip aperture profiles yields spurious grip scaling to target size</w:t>
-      </w:r>
+        <w:t xml:space="preserve">Whitwell 2013 - Grasping without vision time normalizing grip aperture profiles yields spurious grip scaling to target </w:t>
+      </w:r>
+      <w:proofErr w:type="gramStart"/>
+      <w:r>
+        <w:rPr>
+          <w:strike/>
+          <w:sz w:val="16"/>
+          <w:szCs w:val="16"/>
+        </w:rPr>
+        <w:t>size</w:t>
+      </w:r>
+      <w:proofErr w:type="gramEnd"/>
     </w:p>
     <w:p>
       <w:pPr>
@@ -4184,7 +4246,7 @@
 </file>
 
 <file path=word/numbering.xml><?xml version="1.0" encoding="utf-8"?>
-<w:numbering xmlns:wpc="http://schemas.microsoft.com/office/word/2010/wordprocessingCanvas" xmlns:cx="http://schemas.microsoft.com/office/drawing/2014/chartex" xmlns:cx1="http://schemas.microsoft.com/office/drawing/2015/9/8/chartex" xmlns:cx2="http://schemas.microsoft.com/office/drawing/2015/10/21/chartex" xmlns:cx3="http://schemas.microsoft.com/office/drawing/2016/5/9/chartex" xmlns:cx4="http://schemas.microsoft.com/office/drawing/2016/5/10/chartex" xmlns:cx5="http://schemas.microsoft.com/office/drawing/2016/5/11/chartex" xmlns:cx6="http://schemas.microsoft.com/office/drawing/2016/5/12/chartex" xmlns:cx7="http://schemas.microsoft.com/office/drawing/2016/5/13/chartex" xmlns:cx8="http://schemas.microsoft.com/office/drawing/2016/5/14/chartex" xmlns:mc="http://schemas.openxmlformats.org/markup-compatibility/2006" xmlns:aink="http://schemas.microsoft.com/office/drawing/2016/ink" xmlns:am3d="http://schemas.microsoft.com/office/drawing/2017/model3d" xmlns:o="urn:schemas-microsoft-com:office:office" xmlns:r="http://schemas.openxmlformats.org/officeDocument/2006/relationships" xmlns:m="http://schemas.openxmlformats.org/officeDocument/2006/math" xmlns:v="urn:schemas-microsoft-com:vml" xmlns:wp14="http://schemas.microsoft.com/office/word/2010/wordprocessingDrawing" xmlns:wp="http://schemas.openxmlformats.org/drawingml/2006/wordprocessingDrawing" xmlns:w10="urn:schemas-microsoft-com:office:word" xmlns:w="http://schemas.openxmlformats.org/wordprocessingml/2006/main" xmlns:w14="http://schemas.microsoft.com/office/word/2010/wordml" xmlns:w15="http://schemas.microsoft.com/office/word/2012/wordml" xmlns:w16cex="http://schemas.microsoft.com/office/word/2018/wordml/cex" xmlns:w16cid="http://schemas.microsoft.com/office/word/2016/wordml/cid" xmlns:w16="http://schemas.microsoft.com/office/word/2018/wordml" xmlns:w16se="http://schemas.microsoft.com/office/word/2015/wordml/symex" xmlns:wpg="http://schemas.microsoft.com/office/word/2010/wordprocessingGroup" xmlns:wpi="http://schemas.microsoft.com/office/word/2010/wordprocessingInk" xmlns:wne="http://schemas.microsoft.com/office/word/2006/wordml" xmlns:wps="http://schemas.microsoft.com/office/word/2010/wordprocessingShape" mc:Ignorable="w14 w15 w16se w16cid w16 w16cex wp14">
+<w:numbering xmlns:wpc="http://schemas.microsoft.com/office/word/2010/wordprocessingCanvas" xmlns:cx="http://schemas.microsoft.com/office/drawing/2014/chartex" xmlns:cx1="http://schemas.microsoft.com/office/drawing/2015/9/8/chartex" xmlns:cx2="http://schemas.microsoft.com/office/drawing/2015/10/21/chartex" xmlns:cx3="http://schemas.microsoft.com/office/drawing/2016/5/9/chartex" xmlns:cx4="http://schemas.microsoft.com/office/drawing/2016/5/10/chartex" xmlns:cx5="http://schemas.microsoft.com/office/drawing/2016/5/11/chartex" xmlns:cx6="http://schemas.microsoft.com/office/drawing/2016/5/12/chartex" xmlns:cx7="http://schemas.microsoft.com/office/drawing/2016/5/13/chartex" xmlns:cx8="http://schemas.microsoft.com/office/drawing/2016/5/14/chartex" xmlns:mc="http://schemas.openxmlformats.org/markup-compatibility/2006" xmlns:aink="http://schemas.microsoft.com/office/drawing/2016/ink" xmlns:am3d="http://schemas.microsoft.com/office/drawing/2017/model3d" xmlns:o="urn:schemas-microsoft-com:office:office" xmlns:r="http://schemas.openxmlformats.org/officeDocument/2006/relationships" xmlns:m="http://schemas.openxmlformats.org/officeDocument/2006/math" xmlns:v="urn:schemas-microsoft-com:vml" xmlns:wp14="http://schemas.microsoft.com/office/word/2010/wordprocessingDrawing" xmlns:wp="http://schemas.openxmlformats.org/drawingml/2006/wordprocessingDrawing" xmlns:w10="urn:schemas-microsoft-com:office:word" xmlns:w="http://schemas.openxmlformats.org/wordprocessingml/2006/main" xmlns:w14="http://schemas.microsoft.com/office/word/2010/wordml" xmlns:w15="http://schemas.microsoft.com/office/word/2012/wordml" xmlns:w16cex="http://schemas.microsoft.com/office/word/2018/wordml/cex" xmlns:w16cid="http://schemas.microsoft.com/office/word/2016/wordml/cid" xmlns:w16="http://schemas.microsoft.com/office/word/2018/wordml" xmlns:w16sdtdh="http://schemas.microsoft.com/office/word/2020/wordml/sdtdatahash" xmlns:w16se="http://schemas.microsoft.com/office/word/2015/wordml/symex" xmlns:wpg="http://schemas.microsoft.com/office/word/2010/wordprocessingGroup" xmlns:wpi="http://schemas.microsoft.com/office/word/2010/wordprocessingInk" xmlns:wne="http://schemas.microsoft.com/office/word/2006/wordml" xmlns:wps="http://schemas.microsoft.com/office/word/2010/wordprocessingShape" mc:Ignorable="w14 w15 w16se w16cid w16 w16cex w16sdtdh wp14">
   <w:abstractNum w:abstractNumId="0" w15:restartNumberingAfterBreak="0">
     <w:nsid w:val="1E9C0C2A"/>
     <w:multiLevelType w:val="hybridMultilevel"/>
@@ -4886,7 +4948,7 @@
 </file>
 
 <file path=word/styles.xml><?xml version="1.0" encoding="utf-8"?>
-<w:styles xmlns:mc="http://schemas.openxmlformats.org/markup-compatibility/2006" xmlns:r="http://schemas.openxmlformats.org/officeDocument/2006/relationships" xmlns:w="http://schemas.openxmlformats.org/wordprocessingml/2006/main" xmlns:w14="http://schemas.microsoft.com/office/word/2010/wordml" xmlns:w15="http://schemas.microsoft.com/office/word/2012/wordml" xmlns:w16cex="http://schemas.microsoft.com/office/word/2018/wordml/cex" xmlns:w16cid="http://schemas.microsoft.com/office/word/2016/wordml/cid" xmlns:w16="http://schemas.microsoft.com/office/word/2018/wordml" xmlns:w16se="http://schemas.microsoft.com/office/word/2015/wordml/symex" mc:Ignorable="w14 w15 w16se w16cid w16 w16cex">
+<w:styles xmlns:mc="http://schemas.openxmlformats.org/markup-compatibility/2006" xmlns:r="http://schemas.openxmlformats.org/officeDocument/2006/relationships" xmlns:w="http://schemas.openxmlformats.org/wordprocessingml/2006/main" xmlns:w14="http://schemas.microsoft.com/office/word/2010/wordml" xmlns:w15="http://schemas.microsoft.com/office/word/2012/wordml" xmlns:w16cex="http://schemas.microsoft.com/office/word/2018/wordml/cex" xmlns:w16cid="http://schemas.microsoft.com/office/word/2016/wordml/cid" xmlns:w16="http://schemas.microsoft.com/office/word/2018/wordml" xmlns:w16sdtdh="http://schemas.microsoft.com/office/word/2020/wordml/sdtdatahash" xmlns:w16se="http://schemas.microsoft.com/office/word/2015/wordml/symex" mc:Ignorable="w14 w15 w16se w16cid w16 w16cex w16sdtdh">
   <w:docDefaults>
     <w:rPrDefault>
       <w:rPr>

</xml_diff>

<commit_message>
Add analysis func | Add CI to beeswarm | Remove offset velocity cutting
MAD, Reach area, split RT, X deviation, Diff between cond traj
groupTick for graphs
intersections - calc intersect points of graphs
stdshade - draw line with std shading around it.
</commit_message>
<xml_diff>
--- a/analysis/analysis_log.docx
+++ b/analysis/analysis_log.docx
@@ -144,7 +144,6 @@
         <w:t xml:space="preserve">, או </w:t>
       </w:r>
       <w:hyperlink r:id="rId6" w:history="1">
-        <w:proofErr w:type="spellStart"/>
         <w:r>
           <w:rPr>
             <w:rStyle w:val="Hyperlink"/>
@@ -152,30 +151,13 @@
           </w:rPr>
           <w:t>inpaint_nans</w:t>
         </w:r>
-        <w:proofErr w:type="spellEnd"/>
       </w:hyperlink>
       <w:r>
         <w:rPr>
           <w:rFonts w:hint="cs"/>
           <w:rtl/>
         </w:rPr>
-        <w:t xml:space="preserve"> של </w:t>
-      </w:r>
-      <w:proofErr w:type="spellStart"/>
-      <w:r>
-        <w:rPr>
-          <w:rFonts w:hint="cs"/>
-          <w:rtl/>
-        </w:rPr>
-        <w:t>מטלאב</w:t>
-      </w:r>
-      <w:proofErr w:type="spellEnd"/>
-      <w:r>
-        <w:rPr>
-          <w:rFonts w:hint="cs"/>
-          <w:rtl/>
-        </w:rPr>
-        <w:t>.</w:t>
+        <w:t xml:space="preserve"> של מטלאב.</w:t>
       </w:r>
     </w:p>
     <w:p>
@@ -312,23 +294,7 @@
           <w:rFonts w:hint="cs"/>
           <w:rtl/>
         </w:rPr>
-        <w:t xml:space="preserve"> עבור כל </w:t>
-      </w:r>
-      <w:proofErr w:type="spellStart"/>
-      <w:r>
-        <w:rPr>
-          <w:rFonts w:hint="cs"/>
-          <w:rtl/>
-        </w:rPr>
-        <w:t>טרייל</w:t>
-      </w:r>
-      <w:proofErr w:type="spellEnd"/>
-      <w:r>
-        <w:rPr>
-          <w:rFonts w:hint="cs"/>
-          <w:rtl/>
-        </w:rPr>
-        <w:t xml:space="preserve"> ההקלטה הראשונה היא ראשית הצירים</w:t>
+        <w:t xml:space="preserve"> עבור כל טרייל ההקלטה הראשונה היא ראשית הצירים</w:t>
       </w:r>
       <w:r>
         <w:rPr>
@@ -370,43 +336,7 @@
           <w:color w:val="FF0000"/>
           <w:rtl/>
         </w:rPr>
-        <w:t xml:space="preserve"> עבור כל </w:t>
-      </w:r>
-      <w:proofErr w:type="spellStart"/>
-      <w:r>
-        <w:rPr>
-          <w:rFonts w:hint="cs"/>
-          <w:color w:val="FF0000"/>
-          <w:rtl/>
-        </w:rPr>
-        <w:t>טרייל</w:t>
-      </w:r>
-      <w:proofErr w:type="spellEnd"/>
-      <w:r>
-        <w:rPr>
-          <w:rFonts w:hint="cs"/>
-          <w:color w:val="FF0000"/>
-          <w:rtl/>
-        </w:rPr>
-        <w:t xml:space="preserve"> מסובבים אותה </w:t>
-      </w:r>
-      <w:proofErr w:type="spellStart"/>
-      <w:r>
-        <w:rPr>
-          <w:rFonts w:hint="cs"/>
-          <w:color w:val="FF0000"/>
-          <w:rtl/>
-        </w:rPr>
-        <w:t>שתיהיה</w:t>
-      </w:r>
-      <w:proofErr w:type="spellEnd"/>
-      <w:r>
-        <w:rPr>
-          <w:rFonts w:hint="cs"/>
-          <w:color w:val="FF0000"/>
-          <w:rtl/>
-        </w:rPr>
-        <w:t xml:space="preserve"> מאונכת למסך.</w:t>
+        <w:t xml:space="preserve"> עבור כל טרייל מסובבים אותה שתיהיה מאונכת למסך.</w:t>
       </w:r>
     </w:p>
     <w:p>
@@ -1083,9 +1013,32 @@
           <w:sz w:val="18"/>
           <w:szCs w:val="18"/>
         </w:rPr>
-        <w:t xml:space="preserve">% plotting: </w:t>
-      </w:r>
-      <w:proofErr w:type="spellStart"/>
+        <w:t>% plotting: fnplt(b_spline(1));</w:t>
+      </w:r>
+    </w:p>
+    <w:p>
+      <w:pPr>
+        <w:autoSpaceDE w:val="0"/>
+        <w:autoSpaceDN w:val="0"/>
+        <w:adjustRightInd w:val="0"/>
+        <w:ind w:left="2880" w:firstLine="720"/>
+        <w:rPr>
+          <w:rFonts w:ascii="Courier New" w:eastAsiaTheme="minorHAnsi" w:hAnsi="Courier New" w:cs="Courier New"/>
+          <w:sz w:val="14"/>
+          <w:szCs w:val="14"/>
+        </w:rPr>
+      </w:pPr>
+      <w:r>
+        <w:rPr>
+          <w:rFonts w:ascii="Courier New" w:eastAsiaTheme="minorHAnsi" w:hAnsi="Courier New" w:cs="Courier New"/>
+          <w:b/>
+          <w:bCs/>
+          <w:color w:val="000000"/>
+          <w:sz w:val="18"/>
+          <w:szCs w:val="18"/>
+        </w:rPr>
+        <w:t xml:space="preserve">    </w:t>
+      </w:r>
       <w:r>
         <w:rPr>
           <w:rFonts w:ascii="Courier New" w:eastAsiaTheme="minorHAnsi" w:hAnsi="Courier New" w:cs="Courier New"/>
@@ -1095,174 +1048,7 @@
           <w:sz w:val="18"/>
           <w:szCs w:val="18"/>
         </w:rPr>
-        <w:t>fnplt</w:t>
-      </w:r>
-      <w:proofErr w:type="spellEnd"/>
-      <w:r>
-        <w:rPr>
-          <w:rFonts w:ascii="Courier New" w:eastAsiaTheme="minorHAnsi" w:hAnsi="Courier New" w:cs="Courier New"/>
-          <w:b/>
-          <w:bCs/>
-          <w:color w:val="228B22"/>
-          <w:sz w:val="18"/>
-          <w:szCs w:val="18"/>
-        </w:rPr>
-        <w:t>(</w:t>
-      </w:r>
-      <w:proofErr w:type="spellStart"/>
-      <w:r>
-        <w:rPr>
-          <w:rFonts w:ascii="Courier New" w:eastAsiaTheme="minorHAnsi" w:hAnsi="Courier New" w:cs="Courier New"/>
-          <w:b/>
-          <w:bCs/>
-          <w:color w:val="228B22"/>
-          <w:sz w:val="18"/>
-          <w:szCs w:val="18"/>
-        </w:rPr>
-        <w:t>b_</w:t>
-      </w:r>
-      <w:proofErr w:type="gramStart"/>
-      <w:r>
-        <w:rPr>
-          <w:rFonts w:ascii="Courier New" w:eastAsiaTheme="minorHAnsi" w:hAnsi="Courier New" w:cs="Courier New"/>
-          <w:b/>
-          <w:bCs/>
-          <w:color w:val="228B22"/>
-          <w:sz w:val="18"/>
-          <w:szCs w:val="18"/>
-        </w:rPr>
-        <w:t>spline</w:t>
-      </w:r>
-      <w:proofErr w:type="spellEnd"/>
-      <w:r>
-        <w:rPr>
-          <w:rFonts w:ascii="Courier New" w:eastAsiaTheme="minorHAnsi" w:hAnsi="Courier New" w:cs="Courier New"/>
-          <w:b/>
-          <w:bCs/>
-          <w:color w:val="228B22"/>
-          <w:sz w:val="18"/>
-          <w:szCs w:val="18"/>
-        </w:rPr>
-        <w:t>(</w:t>
-      </w:r>
-      <w:proofErr w:type="gramEnd"/>
-      <w:r>
-        <w:rPr>
-          <w:rFonts w:ascii="Courier New" w:eastAsiaTheme="minorHAnsi" w:hAnsi="Courier New" w:cs="Courier New"/>
-          <w:b/>
-          <w:bCs/>
-          <w:color w:val="228B22"/>
-          <w:sz w:val="18"/>
-          <w:szCs w:val="18"/>
-        </w:rPr>
-        <w:t>1));</w:t>
-      </w:r>
-    </w:p>
-    <w:p>
-      <w:pPr>
-        <w:autoSpaceDE w:val="0"/>
-        <w:autoSpaceDN w:val="0"/>
-        <w:adjustRightInd w:val="0"/>
-        <w:ind w:left="2880" w:firstLine="720"/>
-        <w:rPr>
-          <w:rFonts w:ascii="Courier New" w:eastAsiaTheme="minorHAnsi" w:hAnsi="Courier New" w:cs="Courier New"/>
-          <w:sz w:val="14"/>
-          <w:szCs w:val="14"/>
-        </w:rPr>
-      </w:pPr>
-      <w:r>
-        <w:rPr>
-          <w:rFonts w:ascii="Courier New" w:eastAsiaTheme="minorHAnsi" w:hAnsi="Courier New" w:cs="Courier New"/>
-          <w:b/>
-          <w:bCs/>
-          <w:color w:val="000000"/>
-          <w:sz w:val="18"/>
-          <w:szCs w:val="18"/>
-        </w:rPr>
-        <w:t xml:space="preserve">    </w:t>
-      </w:r>
-      <w:r>
-        <w:rPr>
-          <w:rFonts w:ascii="Courier New" w:eastAsiaTheme="minorHAnsi" w:hAnsi="Courier New" w:cs="Courier New"/>
-          <w:b/>
-          <w:bCs/>
-          <w:color w:val="228B22"/>
-          <w:sz w:val="18"/>
-          <w:szCs w:val="18"/>
-        </w:rPr>
-        <w:t xml:space="preserve">% getting values: </w:t>
-      </w:r>
-      <w:proofErr w:type="spellStart"/>
-      <w:r>
-        <w:rPr>
-          <w:rFonts w:ascii="Courier New" w:eastAsiaTheme="minorHAnsi" w:hAnsi="Courier New" w:cs="Courier New"/>
-          <w:b/>
-          <w:bCs/>
-          <w:color w:val="228B22"/>
-          <w:sz w:val="18"/>
-          <w:szCs w:val="18"/>
-        </w:rPr>
-        <w:t>fnval</w:t>
-      </w:r>
-      <w:proofErr w:type="spellEnd"/>
-      <w:r>
-        <w:rPr>
-          <w:rFonts w:ascii="Courier New" w:eastAsiaTheme="minorHAnsi" w:hAnsi="Courier New" w:cs="Courier New"/>
-          <w:b/>
-          <w:bCs/>
-          <w:color w:val="228B22"/>
-          <w:sz w:val="18"/>
-          <w:szCs w:val="18"/>
-        </w:rPr>
-        <w:t>(</w:t>
-      </w:r>
-      <w:proofErr w:type="spellStart"/>
-      <w:r>
-        <w:rPr>
-          <w:rFonts w:ascii="Courier New" w:eastAsiaTheme="minorHAnsi" w:hAnsi="Courier New" w:cs="Courier New"/>
-          <w:b/>
-          <w:bCs/>
-          <w:color w:val="228B22"/>
-          <w:sz w:val="18"/>
-          <w:szCs w:val="18"/>
-        </w:rPr>
-        <w:t>b_</w:t>
-      </w:r>
-      <w:proofErr w:type="gramStart"/>
-      <w:r>
-        <w:rPr>
-          <w:rFonts w:ascii="Courier New" w:eastAsiaTheme="minorHAnsi" w:hAnsi="Courier New" w:cs="Courier New"/>
-          <w:b/>
-          <w:bCs/>
-          <w:color w:val="228B22"/>
-          <w:sz w:val="18"/>
-          <w:szCs w:val="18"/>
-        </w:rPr>
-        <w:t>spline</w:t>
-      </w:r>
-      <w:proofErr w:type="spellEnd"/>
-      <w:r>
-        <w:rPr>
-          <w:rFonts w:ascii="Courier New" w:eastAsiaTheme="minorHAnsi" w:hAnsi="Courier New" w:cs="Courier New"/>
-          <w:b/>
-          <w:bCs/>
-          <w:color w:val="228B22"/>
-          <w:sz w:val="18"/>
-          <w:szCs w:val="18"/>
-        </w:rPr>
-        <w:t>(</w:t>
-      </w:r>
-      <w:proofErr w:type="gramEnd"/>
-      <w:r>
-        <w:rPr>
-          <w:rFonts w:ascii="Courier New" w:eastAsiaTheme="minorHAnsi" w:hAnsi="Courier New" w:cs="Courier New"/>
-          <w:b/>
-          <w:bCs/>
-          <w:color w:val="228B22"/>
-          <w:sz w:val="18"/>
-          <w:szCs w:val="18"/>
-        </w:rPr>
-        <w:t>1), 130.10)</w:t>
+        <w:t>% getting values: fnval(b_spline(1), 130.10)</w:t>
       </w:r>
     </w:p>
     <w:p>
@@ -1411,11 +1197,9 @@
       <w:pPr>
         <w:ind w:left="2880" w:firstLine="720"/>
       </w:pPr>
-      <w:proofErr w:type="spellStart"/>
       <w:r>
         <w:t>Bspline</w:t>
       </w:r>
-      <w:proofErr w:type="spellEnd"/>
       <w:r>
         <w:rPr>
           <w:rFonts w:hint="cs"/>
@@ -1521,23 +1305,7 @@
           <w:rFonts w:hint="cs"/>
           <w:rtl/>
         </w:rPr>
-        <w:t xml:space="preserve"> האפקט שאנו מחפשים הוא תוך נבדקי (בין </w:t>
-      </w:r>
-      <w:proofErr w:type="spellStart"/>
-      <w:r>
-        <w:rPr>
-          <w:rFonts w:hint="cs"/>
-          <w:rtl/>
-        </w:rPr>
-        <w:t>טריילים</w:t>
-      </w:r>
-      <w:proofErr w:type="spellEnd"/>
-      <w:r>
-        <w:rPr>
-          <w:rFonts w:hint="cs"/>
-          <w:rtl/>
-        </w:rPr>
-        <w:t xml:space="preserve"> של </w:t>
+        <w:t xml:space="preserve"> האפקט שאנו מחפשים הוא תוך נבדקי (בין טריילים של </w:t>
       </w:r>
     </w:p>
     <w:p>
@@ -1676,13 +1444,8 @@
         <w:ind w:left="3600" w:firstLine="720"/>
       </w:pPr>
       <w:r>
-        <w:t xml:space="preserve">within 0.00001 of the generalized cross validation </w:t>
-      </w:r>
-      <w:proofErr w:type="gramStart"/>
-      <w:r>
-        <w:t>estimate</w:t>
-      </w:r>
-      <w:proofErr w:type="gramEnd"/>
+        <w:t>within 0.00001 of the generalized cross validation estimate</w:t>
+      </w:r>
       <w:r>
         <w:rPr>
           <w:rFonts w:hint="cs"/>
@@ -2300,7 +2063,6 @@
         </w:rPr>
         <w:t xml:space="preserve">סיר </w:t>
       </w:r>
-      <w:proofErr w:type="spellStart"/>
       <w:r>
         <w:rPr>
           <w:sz w:val="16"/>
@@ -2308,7 +2070,6 @@
         </w:rPr>
         <w:t>traj</w:t>
       </w:r>
-      <w:proofErr w:type="spellEnd"/>
       <w:r>
         <w:rPr>
           <w:rFonts w:hint="cs"/>
@@ -2316,19 +2077,15 @@
           <w:szCs w:val="16"/>
           <w:rtl/>
         </w:rPr>
-        <w:t xml:space="preserve"> אחד ולא את כל </w:t>
-      </w:r>
-      <w:proofErr w:type="spellStart"/>
-      <w:r>
-        <w:rPr>
-          <w:rFonts w:hint="cs"/>
+        <w:t xml:space="preserve"> אחד ולא את כל הטרייל, למשל נסיר רק את </w:t>
+      </w:r>
+      <w:r>
+        <w:rPr>
           <w:sz w:val="16"/>
           <w:szCs w:val="16"/>
-          <w:rtl/>
-        </w:rPr>
-        <w:t>הטרייל</w:t>
-      </w:r>
-      <w:proofErr w:type="spellEnd"/>
+        </w:rPr>
+        <w:t>target_x_to</w:t>
+      </w:r>
       <w:r>
         <w:rPr>
           <w:rFonts w:hint="cs"/>
@@ -2336,17 +2093,15 @@
           <w:szCs w:val="16"/>
           <w:rtl/>
         </w:rPr>
-        <w:t xml:space="preserve">, למשל נסיר רק את </w:t>
-      </w:r>
-      <w:proofErr w:type="spellStart"/>
+        <w:t xml:space="preserve"> אם הוא שגוי אבל לא את </w:t>
+      </w:r>
       <w:r>
         <w:rPr>
           <w:sz w:val="16"/>
           <w:szCs w:val="16"/>
         </w:rPr>
-        <w:t>target_x_to</w:t>
-      </w:r>
-      <w:proofErr w:type="spellEnd"/>
+        <w:t>target_x_from</w:t>
+      </w:r>
       <w:r>
         <w:rPr>
           <w:rFonts w:hint="cs"/>
@@ -2354,17 +2109,15 @@
           <w:szCs w:val="16"/>
           <w:rtl/>
         </w:rPr>
-        <w:t xml:space="preserve"> אם הוא שגוי אבל לא את </w:t>
-      </w:r>
-      <w:proofErr w:type="spellStart"/>
+        <w:t xml:space="preserve">, </w:t>
+      </w:r>
       <w:r>
         <w:rPr>
           <w:sz w:val="16"/>
           <w:szCs w:val="16"/>
         </w:rPr>
-        <w:t>target_x_from</w:t>
-      </w:r>
-      <w:proofErr w:type="spellEnd"/>
+        <w:t>prime_x_to</w:t>
+      </w:r>
       <w:r>
         <w:rPr>
           <w:rFonts w:hint="cs"/>
@@ -2374,33 +2127,13 @@
         </w:rPr>
         <w:t xml:space="preserve">, </w:t>
       </w:r>
-      <w:proofErr w:type="spellStart"/>
       <w:r>
         <w:rPr>
           <w:sz w:val="16"/>
           <w:szCs w:val="16"/>
         </w:rPr>
-        <w:t>prime_x_to</w:t>
-      </w:r>
-      <w:proofErr w:type="spellEnd"/>
-      <w:r>
-        <w:rPr>
-          <w:rFonts w:hint="cs"/>
-          <w:sz w:val="16"/>
-          <w:szCs w:val="16"/>
-          <w:rtl/>
-        </w:rPr>
-        <w:t xml:space="preserve">, </w:t>
-      </w:r>
-      <w:proofErr w:type="spellStart"/>
-      <w:r>
-        <w:rPr>
-          <w:sz w:val="16"/>
-          <w:szCs w:val="16"/>
-        </w:rPr>
         <w:t>prime_x_from</w:t>
       </w:r>
-      <w:proofErr w:type="spellEnd"/>
       <w:r>
         <w:rPr>
           <w:rFonts w:hint="cs"/>
@@ -2666,23 +2399,7 @@
           <w:rFonts w:hint="cs"/>
           <w:rtl/>
         </w:rPr>
-        <w:t xml:space="preserve"> </w:t>
-      </w:r>
-      <w:proofErr w:type="spellStart"/>
-      <w:r>
-        <w:rPr>
-          <w:rFonts w:hint="cs"/>
-          <w:rtl/>
-        </w:rPr>
-        <w:t>טריילים</w:t>
-      </w:r>
-      <w:proofErr w:type="spellEnd"/>
-      <w:r>
-        <w:rPr>
-          <w:rFonts w:hint="cs"/>
-          <w:rtl/>
-        </w:rPr>
-        <w:t xml:space="preserve"> בכל תנאי (אני החלטתי 100)</w:t>
+        <w:t xml:space="preserve"> טריילים בכל תנאי (אני החלטתי 100)</w:t>
       </w:r>
       <w:r>
         <w:rPr>
@@ -2707,12 +2424,14 @@
           <w:numId w:val="6"/>
         </w:numPr>
         <w:rPr>
-          <w:rtl/>
-        </w:rPr>
-      </w:pPr>
-      <w:r>
-        <w:rPr>
-          <w:rFonts w:hint="cs"/>
+          <w:color w:val="FF0000"/>
+          <w:rtl/>
+        </w:rPr>
+      </w:pPr>
+      <w:r>
+        <w:rPr>
+          <w:rFonts w:hint="cs"/>
+          <w:color w:val="FF0000"/>
           <w:rtl/>
         </w:rPr>
         <w:t>עשו הרבה טעויות סיווג</w:t>
@@ -2720,6 +2439,7 @@
       <w:r>
         <w:rPr>
           <w:rFonts w:hint="cs"/>
+          <w:color w:val="FF0000"/>
           <w:rtl/>
         </w:rPr>
         <w:t xml:space="preserve"> (ייתכן שלא הבינו את המטלה או לא השקיעו בה). הסף יהיה מתחת ל-70% תשובות נכונות </w:t>
@@ -2727,9 +2447,39 @@
       <w:r>
         <w:rPr>
           <w:rFonts w:hint="cs"/>
+          <w:color w:val="FF0000"/>
           <w:rtl/>
         </w:rPr>
         <w:t>(קריטריון שאני הוספתי).</w:t>
+      </w:r>
+      <w:r>
+        <w:rPr>
+          <w:rFonts w:hint="cs"/>
+          <w:color w:val="FF0000"/>
+          <w:rtl/>
+        </w:rPr>
+        <w:t xml:space="preserve"> </w:t>
+      </w:r>
+      <w:r>
+        <w:rPr>
+          <w:rFonts w:hint="cs"/>
+          <w:rtl/>
+        </w:rPr>
+        <w:t xml:space="preserve">לא </w:t>
+      </w:r>
+      <w:r>
+        <w:rPr>
+          <w:rFonts w:hint="cs"/>
+          <w:rtl/>
+        </w:rPr>
+        <w:t xml:space="preserve">מימשתי </w:t>
+      </w:r>
+      <w:r>
+        <w:rPr>
+          <w:rFonts w:hint="cs"/>
+          <w:rtl/>
+        </w:rPr>
+        <w:t>את זה</w:t>
       </w:r>
     </w:p>
     <w:p>
@@ -2864,23 +2614,7 @@
           <w:rFonts w:hint="cs"/>
           <w:rtl/>
         </w:rPr>
-        <w:t xml:space="preserve"> עושה </w:t>
-      </w:r>
-      <w:proofErr w:type="spellStart"/>
-      <w:r>
-        <w:rPr>
-          <w:rFonts w:hint="cs"/>
-          <w:rtl/>
-        </w:rPr>
-        <w:t>טרנסופרמציה</w:t>
-      </w:r>
-      <w:proofErr w:type="spellEnd"/>
-      <w:r>
-        <w:rPr>
-          <w:rFonts w:hint="cs"/>
-          <w:rtl/>
-        </w:rPr>
-        <w:t xml:space="preserve"> </w:t>
+        <w:t xml:space="preserve"> עושה טרנסופרמציה </w:t>
       </w:r>
       <w:r>
         <w:rPr>
@@ -2927,23 +2661,7 @@
           <w:rFonts w:hint="cs"/>
           <w:rtl/>
         </w:rPr>
-        <w:t xml:space="preserve">מסתמכת על </w:t>
-      </w:r>
-      <w:proofErr w:type="spellStart"/>
-      <w:r>
-        <w:rPr>
-          <w:rFonts w:hint="cs"/>
-          <w:rtl/>
-        </w:rPr>
-        <w:t>קליברציה</w:t>
-      </w:r>
-      <w:proofErr w:type="spellEnd"/>
-      <w:r>
-        <w:rPr>
-          <w:rFonts w:hint="cs"/>
-          <w:rtl/>
-        </w:rPr>
-        <w:t xml:space="preserve"> בתחילת הניסוי.</w:t>
+        <w:t>מסתמכת על קליברציה בתחילת הניסוי.</w:t>
       </w:r>
     </w:p>
     <w:p>
@@ -2959,23 +2677,7 @@
           <w:rFonts w:hint="cs"/>
           <w:rtl/>
         </w:rPr>
-        <w:t xml:space="preserve">כיוון אחיד לכל </w:t>
-      </w:r>
-      <w:proofErr w:type="spellStart"/>
-      <w:r>
-        <w:rPr>
-          <w:rFonts w:hint="cs"/>
-          <w:rtl/>
-        </w:rPr>
-        <w:t>הטריילים</w:t>
-      </w:r>
-      <w:proofErr w:type="spellEnd"/>
-      <w:r>
-        <w:rPr>
-          <w:rFonts w:hint="cs"/>
-          <w:rtl/>
-        </w:rPr>
-        <w:t xml:space="preserve"> </w:t>
+        <w:t xml:space="preserve">כיוון אחיד לכל הטריילים </w:t>
       </w:r>
       <w:r>
         <w:rPr>
@@ -2988,23 +2690,7 @@
           <w:rFonts w:hint="cs"/>
           <w:rtl/>
         </w:rPr>
-        <w:t xml:space="preserve"> לסובב לצד שמאל כל </w:t>
-      </w:r>
-      <w:proofErr w:type="spellStart"/>
-      <w:r>
-        <w:rPr>
-          <w:rFonts w:hint="cs"/>
-          <w:rtl/>
-        </w:rPr>
-        <w:t>טרייל</w:t>
-      </w:r>
-      <w:proofErr w:type="spellEnd"/>
-      <w:r>
-        <w:rPr>
-          <w:rFonts w:hint="cs"/>
-          <w:rtl/>
-        </w:rPr>
-        <w:t xml:space="preserve"> שהסיומת שלו חוצה לצד ימין את מחצית המסך.</w:t>
+        <w:t xml:space="preserve"> לסובב לצד שמאל כל טרייל שהסיומת שלו חוצה לצד ימין את מחצית המסך.</w:t>
       </w:r>
     </w:p>
     <w:p>
@@ -3111,39 +2797,7 @@
           <w:rFonts w:hint="cs"/>
           <w:rtl/>
         </w:rPr>
-        <w:t xml:space="preserve"> עבור </w:t>
-      </w:r>
-      <w:proofErr w:type="spellStart"/>
-      <w:r>
-        <w:rPr>
-          <w:rFonts w:hint="cs"/>
-          <w:rtl/>
-        </w:rPr>
-        <w:t>טרייל</w:t>
-      </w:r>
-      <w:proofErr w:type="spellEnd"/>
-      <w:r>
-        <w:rPr>
-          <w:rFonts w:hint="cs"/>
-          <w:rtl/>
-        </w:rPr>
-        <w:t xml:space="preserve"> בודד, ממוצע עבור קבוצת </w:t>
-      </w:r>
-      <w:proofErr w:type="spellStart"/>
-      <w:r>
-        <w:rPr>
-          <w:rFonts w:hint="cs"/>
-          <w:rtl/>
-        </w:rPr>
-        <w:t>טריילים</w:t>
-      </w:r>
-      <w:proofErr w:type="spellEnd"/>
-      <w:r>
-        <w:rPr>
-          <w:rFonts w:hint="cs"/>
-          <w:rtl/>
-        </w:rPr>
-        <w:t>.</w:t>
+        <w:t xml:space="preserve"> עבור טרייל בודד, ממוצע עבור קבוצת טריילים.</w:t>
       </w:r>
     </w:p>
     <w:p>
@@ -3205,57 +2859,72 @@
           <w:numId w:val="1"/>
         </w:numPr>
       </w:pPr>
-      <w:proofErr w:type="spellStart"/>
-      <w:r>
-        <w:rPr>
-          <w:rFonts w:hint="cs"/>
-          <w:rtl/>
-        </w:rPr>
-        <w:t>בטרייל</w:t>
-      </w:r>
-      <w:proofErr w:type="spellEnd"/>
-      <w:r>
-        <w:rPr>
-          <w:rFonts w:hint="cs"/>
-          <w:rtl/>
-        </w:rPr>
-        <w:t xml:space="preserve"> מסוים, מיקום בכל נקודה זמן</w:t>
-      </w:r>
-      <w:r>
-        <w:rPr>
-          <w:rFonts w:hint="cs"/>
-          <w:rtl/>
-        </w:rPr>
-        <w:t xml:space="preserve"> (נוכל לראות אם הנבדק מתמהמה ב-</w:t>
-      </w:r>
-      <w:r>
-        <w:t>incongruent</w:t>
-      </w:r>
-      <w:r>
-        <w:rPr>
-          <w:rFonts w:hint="cs"/>
-          <w:rtl/>
-        </w:rPr>
-        <w:t>).</w:t>
-      </w:r>
-    </w:p>
-    <w:p>
-      <w:pPr>
-        <w:pStyle w:val="NoSpacing"/>
-        <w:ind w:left="720"/>
-      </w:pPr>
-      <w:r>
-        <w:rPr>
-          <w:rFonts w:hint="cs"/>
-          <w:rtl/>
-        </w:rPr>
-        <w:t>לנתח כל ציר בנפרד?</w:t>
-      </w:r>
-    </w:p>
-    <w:p>
-      <w:pPr>
-        <w:pStyle w:val="NoSpacing"/>
-        <w:ind w:left="720"/>
+      <w:r>
+        <w:rPr>
+          <w:rFonts w:hint="cs"/>
+          <w:rtl/>
+        </w:rPr>
+        <w:t xml:space="preserve">הפרדת </w:t>
+      </w:r>
+      <w:r>
+        <w:t>response time</w:t>
+      </w:r>
+      <w:r>
+        <w:rPr>
+          <w:rFonts w:hint="cs"/>
+          <w:rtl/>
+        </w:rPr>
+        <w:t xml:space="preserve"> ל-</w:t>
+      </w:r>
+      <w:r>
+        <w:t>reaction time</w:t>
+      </w:r>
+      <w:r>
+        <w:rPr>
+          <w:rFonts w:hint="cs"/>
+          <w:rtl/>
+        </w:rPr>
+        <w:t xml:space="preserve"> (זמן תחילת תנועה)</w:t>
+      </w:r>
+      <w:r>
+        <w:rPr>
+          <w:rFonts w:hint="cs"/>
+        </w:rPr>
+        <w:t xml:space="preserve"> </w:t>
+      </w:r>
+      <w:r>
+        <w:rPr>
+          <w:rFonts w:hint="cs"/>
+          <w:rtl/>
+        </w:rPr>
+        <w:t>ו-</w:t>
+      </w:r>
+      <w:r>
+        <w:t>movement time</w:t>
+      </w:r>
+      <w:r>
+        <w:rPr>
+          <w:rFonts w:hint="cs"/>
+          <w:rtl/>
+        </w:rPr>
+        <w:t xml:space="preserve"> (משך תנועה).</w:t>
+      </w:r>
+    </w:p>
+    <w:p>
+      <w:pPr>
+        <w:pStyle w:val="ListParagraph"/>
+        <w:numPr>
+          <w:ilvl w:val="0"/>
+          <w:numId w:val="1"/>
+        </w:numPr>
+      </w:pPr>
+      <w:r>
+        <w:t>Maximum absolute deviation</w:t>
+      </w:r>
+    </w:p>
+    <w:p>
+      <w:pPr>
+        <w:pStyle w:val="ListParagraph"/>
         <w:rPr>
           <w:rtl/>
         </w:rPr>
@@ -3266,17 +2935,29 @@
           <w:rtl/>
         </w:rPr>
         <w:lastRenderedPageBreak/>
-        <w:t xml:space="preserve">נרמול: נחלק כל נקודה בזמן, באורך הכולל של </w:t>
-      </w:r>
-      <w:proofErr w:type="spellStart"/>
-      <w:r>
-        <w:rPr>
-          <w:rFonts w:hint="cs"/>
-          <w:rtl/>
-        </w:rPr>
-        <w:t>הטרייל</w:t>
-      </w:r>
-      <w:proofErr w:type="spellEnd"/>
+        <w:t xml:space="preserve">מדד לאפקט, הנקודה הכי רחוקה מהקוו הישר שמחבר בין נקודת </w:t>
+      </w:r>
+      <w:r>
+        <w:rPr>
+          <w:rFonts w:hint="cs"/>
+          <w:rtl/>
+        </w:rPr>
+        <w:t xml:space="preserve">תחילת התנועה </w:t>
+      </w:r>
+      <w:r>
+        <w:rPr>
+          <w:rFonts w:hint="cs"/>
+          <w:rtl/>
+        </w:rPr>
+        <w:t>לנקודת סיום</w:t>
+      </w:r>
+      <w:r>
+        <w:rPr>
+          <w:rFonts w:hint="cs"/>
+          <w:rtl/>
+        </w:rPr>
+        <w:t xml:space="preserve"> התנועה</w:t>
+      </w:r>
       <w:r>
         <w:rPr>
           <w:rFonts w:hint="cs"/>
@@ -3284,32 +2965,535 @@
         </w:rPr>
         <w:t>.</w:t>
       </w:r>
-      <w:r>
-        <w:rPr>
-          <w:rFonts w:hint="cs"/>
-          <w:rtl/>
-        </w:rPr>
-        <w:t xml:space="preserve"> נקבל מיקום בכל נקודת זמן מ-0 ועד 1.</w:t>
-      </w:r>
-    </w:p>
-    <w:p>
-      <w:pPr>
-        <w:pStyle w:val="NoSpacing"/>
-        <w:ind w:left="720"/>
-      </w:pPr>
-      <w:r>
-        <w:rPr>
-          <w:rFonts w:hint="cs"/>
-          <w:rtl/>
-        </w:rPr>
-        <w:t>חסרון: מוחק הבדלים ב</w:t>
-      </w:r>
-      <w:r>
-        <w:rPr>
-          <w:rFonts w:hint="cs"/>
-          <w:rtl/>
-        </w:rPr>
-        <w:t>זמני תגובה.</w:t>
+    </w:p>
+    <w:p>
+      <w:pPr>
+        <w:pStyle w:val="ListParagraph"/>
+        <w:rPr>
+          <w:rtl/>
+        </w:rPr>
+      </w:pPr>
+      <w:r>
+        <w:rPr>
+          <w:noProof/>
+          <w:rtl/>
+        </w:rPr>
+        <w:drawing>
+          <wp:inline distT="0" distB="0" distL="0" distR="0" wp14:anchorId="49376C3F" wp14:editId="6E407F15">
+            <wp:extent cx="2719450" cy="1507813"/>
+            <wp:effectExtent l="0" t="0" r="5080" b="0"/>
+            <wp:docPr id="6" name="Picture 6"/>
+            <wp:cNvGraphicFramePr>
+              <a:graphicFrameLocks xmlns:a="http://schemas.openxmlformats.org/drawingml/2006/main" noChangeAspect="1"/>
+            </wp:cNvGraphicFramePr>
+            <a:graphic xmlns:a="http://schemas.openxmlformats.org/drawingml/2006/main">
+              <a:graphicData uri="http://schemas.openxmlformats.org/drawingml/2006/picture">
+                <pic:pic xmlns:pic="http://schemas.openxmlformats.org/drawingml/2006/picture">
+                  <pic:nvPicPr>
+                    <pic:cNvPr id="1" name=""/>
+                    <pic:cNvPicPr/>
+                  </pic:nvPicPr>
+                  <pic:blipFill rotWithShape="1">
+                    <a:blip r:embed="rId15"/>
+                    <a:srcRect l="4069" t="4074" r="2729" b="9705"/>
+                    <a:stretch/>
+                  </pic:blipFill>
+                  <pic:spPr bwMode="auto">
+                    <a:xfrm>
+                      <a:off x="0" y="0"/>
+                      <a:ext cx="2726373" cy="1511652"/>
+                    </a:xfrm>
+                    <a:prstGeom prst="rect">
+                      <a:avLst/>
+                    </a:prstGeom>
+                    <a:ln>
+                      <a:noFill/>
+                    </a:ln>
+                    <a:extLst>
+                      <a:ext uri="{53640926-AAD7-44D8-BBD7-CCE9431645EC}">
+                        <a14:shadowObscured xmlns:a14="http://schemas.microsoft.com/office/drawing/2010/main"/>
+                      </a:ext>
+                    </a:extLst>
+                  </pic:spPr>
+                </pic:pic>
+              </a:graphicData>
+            </a:graphic>
+          </wp:inline>
+        </w:drawing>
+      </w:r>
+    </w:p>
+    <w:p>
+      <w:pPr>
+        <w:pStyle w:val="ListParagraph"/>
+        <w:numPr>
+          <w:ilvl w:val="0"/>
+          <w:numId w:val="1"/>
+        </w:numPr>
+      </w:pPr>
+      <w:r>
+        <w:rPr>
+          <w:rFonts w:hint="cs"/>
+          <w:rtl/>
+        </w:rPr>
+        <w:t>מדדי ערך יחיד</w:t>
+      </w:r>
+    </w:p>
+    <w:p>
+      <w:pPr>
+        <w:pStyle w:val="ListParagraph"/>
+        <w:rPr>
+          <w:rtl/>
+        </w:rPr>
+      </w:pPr>
+      <w:r>
+        <w:rPr>
+          <w:rFonts w:hint="cs"/>
+          <w:rtl/>
+        </w:rPr>
+        <w:t>נותנים ערך יחיד לכל טרייל ואותו משווים.</w:t>
+      </w:r>
+    </w:p>
+    <w:p>
+      <w:pPr>
+        <w:pStyle w:val="ListParagraph"/>
+        <w:rPr>
+          <w:rtl/>
+        </w:rPr>
+      </w:pPr>
+      <w:r>
+        <w:rPr>
+          <w:rFonts w:hint="cs"/>
+          <w:rtl/>
+        </w:rPr>
+        <w:t>למשל הנקודה הכי רחוקה מהמרכז בכל טרייל.</w:t>
+      </w:r>
+    </w:p>
+    <w:p>
+      <w:pPr>
+        <w:pStyle w:val="ListParagraph"/>
+        <w:numPr>
+          <w:ilvl w:val="0"/>
+          <w:numId w:val="1"/>
+        </w:numPr>
+        <w:rPr>
+          <w:rtl/>
+        </w:rPr>
+      </w:pPr>
+      <w:r>
+        <w:t>variability</w:t>
+      </w:r>
+      <w:r>
+        <w:rPr>
+          <w:rFonts w:hint="cs"/>
+          <w:rtl/>
+        </w:rPr>
+        <w:t xml:space="preserve"> גבוהה מראה שאנשים מתלבטים, אז זה טוב שמצאנו זאת.</w:t>
+      </w:r>
+    </w:p>
+    <w:p>
+      <w:pPr>
+        <w:pStyle w:val="ListParagraph"/>
+        <w:numPr>
+          <w:ilvl w:val="0"/>
+          <w:numId w:val="1"/>
+        </w:numPr>
+      </w:pPr>
+      <w:r>
+        <w:rPr>
+          <w:rFonts w:hint="cs"/>
+          <w:rtl/>
+        </w:rPr>
+        <w:t>אזור בין 2 מסלולים</w:t>
+      </w:r>
+    </w:p>
+    <w:p>
+      <w:pPr>
+        <w:pStyle w:val="ListParagraph"/>
+        <w:rPr>
+          <w:rtl/>
+        </w:rPr>
+      </w:pPr>
+      <w:r>
+        <w:rPr>
+          <w:rFonts w:hint="cs"/>
+          <w:rtl/>
+        </w:rPr>
+        <w:t xml:space="preserve">מדד לאפקט, לחשב אזור בין </w:t>
+      </w:r>
+      <w:r>
+        <w:t>same</w:t>
+      </w:r>
+      <w:r>
+        <w:rPr>
+          <w:rFonts w:hint="cs"/>
+          <w:rtl/>
+        </w:rPr>
+        <w:t xml:space="preserve"> שמאלה ו-</w:t>
+      </w:r>
+      <w:r>
+        <w:t>same</w:t>
+      </w:r>
+      <w:r>
+        <w:rPr>
+          <w:rFonts w:hint="cs"/>
+          <w:rtl/>
+        </w:rPr>
+        <w:t xml:space="preserve"> ימינה, ואז להשוות לאותו הדבר ב-</w:t>
+      </w:r>
+      <w:r>
+        <w:t>diff</w:t>
+      </w:r>
+      <w:r>
+        <w:rPr>
+          <w:rFonts w:hint="cs"/>
+          <w:rtl/>
+        </w:rPr>
+        <w:t>.</w:t>
+      </w:r>
+    </w:p>
+    <w:p>
+      <w:pPr>
+        <w:pStyle w:val="ListParagraph"/>
+        <w:rPr>
+          <w:rtl/>
+        </w:rPr>
+      </w:pPr>
+      <w:r>
+        <w:rPr>
+          <w:noProof/>
+          <w:rtl/>
+        </w:rPr>
+        <w:drawing>
+          <wp:inline distT="0" distB="0" distL="0" distR="0" wp14:anchorId="3B582C6F" wp14:editId="40AD7611">
+            <wp:extent cx="2264690" cy="1349168"/>
+            <wp:effectExtent l="0" t="0" r="2540" b="3810"/>
+            <wp:docPr id="7" name="Picture 7"/>
+            <wp:cNvGraphicFramePr>
+              <a:graphicFrameLocks xmlns:a="http://schemas.openxmlformats.org/drawingml/2006/main" noChangeAspect="1"/>
+            </wp:cNvGraphicFramePr>
+            <a:graphic xmlns:a="http://schemas.openxmlformats.org/drawingml/2006/main">
+              <a:graphicData uri="http://schemas.openxmlformats.org/drawingml/2006/picture">
+                <pic:pic xmlns:pic="http://schemas.openxmlformats.org/drawingml/2006/picture">
+                  <pic:nvPicPr>
+                    <pic:cNvPr id="1" name=""/>
+                    <pic:cNvPicPr/>
+                  </pic:nvPicPr>
+                  <pic:blipFill>
+                    <a:blip r:embed="rId16"/>
+                    <a:stretch>
+                      <a:fillRect/>
+                    </a:stretch>
+                  </pic:blipFill>
+                  <pic:spPr>
+                    <a:xfrm>
+                      <a:off x="0" y="0"/>
+                      <a:ext cx="2283451" cy="1360345"/>
+                    </a:xfrm>
+                    <a:prstGeom prst="rect">
+                      <a:avLst/>
+                    </a:prstGeom>
+                  </pic:spPr>
+                </pic:pic>
+              </a:graphicData>
+            </a:graphic>
+          </wp:inline>
+        </w:drawing>
+      </w:r>
+    </w:p>
+    <w:p>
+      <w:pPr>
+        <w:pStyle w:val="ListParagraph"/>
+        <w:numPr>
+          <w:ilvl w:val="0"/>
+          <w:numId w:val="1"/>
+        </w:numPr>
+      </w:pPr>
+      <w:r>
+        <w:rPr>
+          <w:rFonts w:hint="cs"/>
+          <w:rtl/>
+        </w:rPr>
+        <w:t>מספר הפעמים שנבדק שינה את דעתו במסלול</w:t>
+      </w:r>
+    </w:p>
+    <w:p>
+      <w:pPr>
+        <w:pStyle w:val="ListParagraph"/>
+        <w:rPr>
+          <w:rtl/>
+        </w:rPr>
+      </w:pPr>
+      <w:r>
+        <w:rPr>
+          <w:rFonts w:hint="cs"/>
+          <w:rtl/>
+        </w:rPr>
+        <w:t>מדד לאפקט.</w:t>
+      </w:r>
+    </w:p>
+    <w:p>
+      <w:pPr>
+        <w:pStyle w:val="ListParagraph"/>
+        <w:ind w:left="0" w:firstLine="720"/>
+        <w:rPr>
+          <w:rtl/>
+        </w:rPr>
+      </w:pPr>
+      <w:r>
+        <w:t>Resulaj</w:t>
+      </w:r>
+      <w:r>
+        <w:rPr>
+          <w:rFonts w:hint="cs"/>
+          <w:rtl/>
+        </w:rPr>
+        <w:t xml:space="preserve"> עשה את זה.</w:t>
+      </w:r>
+    </w:p>
+    <w:p>
+      <w:pPr>
+        <w:pStyle w:val="ListParagraph"/>
+        <w:rPr>
+          <w:rtl/>
+        </w:rPr>
+      </w:pPr>
+      <w:r>
+        <w:rPr>
+          <w:noProof/>
+          <w:rtl/>
+        </w:rPr>
+        <w:drawing>
+          <wp:inline distT="0" distB="0" distL="0" distR="0" wp14:anchorId="5997388D" wp14:editId="196152EA">
+            <wp:extent cx="2580456" cy="1594627"/>
+            <wp:effectExtent l="0" t="0" r="0" b="5715"/>
+            <wp:docPr id="8" name="Picture 8"/>
+            <wp:cNvGraphicFramePr>
+              <a:graphicFrameLocks xmlns:a="http://schemas.openxmlformats.org/drawingml/2006/main" noChangeAspect="1"/>
+            </wp:cNvGraphicFramePr>
+            <a:graphic xmlns:a="http://schemas.openxmlformats.org/drawingml/2006/main">
+              <a:graphicData uri="http://schemas.openxmlformats.org/drawingml/2006/picture">
+                <pic:pic xmlns:pic="http://schemas.openxmlformats.org/drawingml/2006/picture">
+                  <pic:nvPicPr>
+                    <pic:cNvPr id="1" name=""/>
+                    <pic:cNvPicPr/>
+                  </pic:nvPicPr>
+                  <pic:blipFill>
+                    <a:blip r:embed="rId17"/>
+                    <a:stretch>
+                      <a:fillRect/>
+                    </a:stretch>
+                  </pic:blipFill>
+                  <pic:spPr>
+                    <a:xfrm>
+                      <a:off x="0" y="0"/>
+                      <a:ext cx="2584698" cy="1597248"/>
+                    </a:xfrm>
+                    <a:prstGeom prst="rect">
+                      <a:avLst/>
+                    </a:prstGeom>
+                  </pic:spPr>
+                </pic:pic>
+              </a:graphicData>
+            </a:graphic>
+          </wp:inline>
+        </w:drawing>
+      </w:r>
+    </w:p>
+    <w:p>
+      <w:pPr>
+        <w:pStyle w:val="ListParagraph"/>
+        <w:numPr>
+          <w:ilvl w:val="0"/>
+          <w:numId w:val="1"/>
+        </w:numPr>
+      </w:pPr>
+      <w:r>
+        <w:rPr>
+          <w:rFonts w:hint="cs"/>
+          <w:rtl/>
+        </w:rPr>
+        <w:t>שונות בתור מדד לאפקט.</w:t>
+      </w:r>
+    </w:p>
+    <w:p>
+      <w:pPr>
+        <w:pStyle w:val="ListParagraph"/>
+        <w:numPr>
+          <w:ilvl w:val="0"/>
+          <w:numId w:val="1"/>
+        </w:numPr>
+      </w:pPr>
+      <w:r>
+        <w:rPr>
+          <w:rFonts w:hint="cs"/>
+          <w:rtl/>
+        </w:rPr>
+        <w:t>הפרש בין מסלולים</w:t>
+      </w:r>
+    </w:p>
+    <w:p>
+      <w:pPr>
+        <w:pStyle w:val="ListParagraph"/>
+        <w:rPr>
+          <w:rtl/>
+        </w:rPr>
+      </w:pPr>
+      <w:r>
+        <w:rPr>
+          <w:rFonts w:hint="cs"/>
+          <w:rtl/>
+        </w:rPr>
+        <w:t>לחשב מסלול ממוצע לכל נבדק עבור כל תנאי, ואז לעשות חיסור לכל נבדק בין 2 התנאים.</w:t>
+      </w:r>
+    </w:p>
+    <w:p>
+      <w:pPr>
+        <w:pStyle w:val="ListParagraph"/>
+        <w:rPr>
+          <w:rtl/>
+        </w:rPr>
+      </w:pPr>
+      <w:r>
+        <w:rPr>
+          <w:rFonts w:hint="cs"/>
+          <w:rtl/>
+        </w:rPr>
+        <w:t xml:space="preserve">כעת למצע את ההפרש הזה בין נבדקים ולצייר אותו לאורך הזמן. להוסיף </w:t>
+      </w:r>
+      <w:r>
+        <w:t>STD</w:t>
+      </w:r>
+      <w:r>
+        <w:rPr>
+          <w:rFonts w:hint="cs"/>
+          <w:rtl/>
+        </w:rPr>
+        <w:t xml:space="preserve">, ואז מקבלים מבחן </w:t>
+      </w:r>
+      <w:r>
+        <w:t>t</w:t>
+      </w:r>
+      <w:r>
+        <w:rPr>
+          <w:rFonts w:hint="cs"/>
+          <w:rtl/>
+        </w:rPr>
+        <w:t xml:space="preserve"> לאורך זמן.</w:t>
+      </w:r>
+    </w:p>
+    <w:p>
+      <w:pPr>
+        <w:pStyle w:val="ListParagraph"/>
+        <w:rPr>
+          <w:rtl/>
+        </w:rPr>
+      </w:pPr>
+      <w:r>
+        <w:rPr>
+          <w:noProof/>
+          <w:rtl/>
+        </w:rPr>
+        <w:drawing>
+          <wp:inline distT="0" distB="0" distL="0" distR="0" wp14:anchorId="45B69EBE" wp14:editId="09F4C0A9">
+            <wp:extent cx="3466755" cy="2254033"/>
+            <wp:effectExtent l="0" t="0" r="635" b="0"/>
+            <wp:docPr id="9" name="Picture 9"/>
+            <wp:cNvGraphicFramePr>
+              <a:graphicFrameLocks xmlns:a="http://schemas.openxmlformats.org/drawingml/2006/main" noChangeAspect="1"/>
+            </wp:cNvGraphicFramePr>
+            <a:graphic xmlns:a="http://schemas.openxmlformats.org/drawingml/2006/main">
+              <a:graphicData uri="http://schemas.openxmlformats.org/drawingml/2006/picture">
+                <pic:pic xmlns:pic="http://schemas.openxmlformats.org/drawingml/2006/picture">
+                  <pic:nvPicPr>
+                    <pic:cNvPr id="1" name=""/>
+                    <pic:cNvPicPr/>
+                  </pic:nvPicPr>
+                  <pic:blipFill>
+                    <a:blip r:embed="rId18"/>
+                    <a:stretch>
+                      <a:fillRect/>
+                    </a:stretch>
+                  </pic:blipFill>
+                  <pic:spPr>
+                    <a:xfrm>
+                      <a:off x="0" y="0"/>
+                      <a:ext cx="3474827" cy="2259281"/>
+                    </a:xfrm>
+                    <a:prstGeom prst="rect">
+                      <a:avLst/>
+                    </a:prstGeom>
+                  </pic:spPr>
+                </pic:pic>
+              </a:graphicData>
+            </a:graphic>
+          </wp:inline>
+        </w:drawing>
+      </w:r>
+    </w:p>
+    <w:p>
+      <w:pPr>
+        <w:pStyle w:val="ListParagraph"/>
+        <w:numPr>
+          <w:ilvl w:val="0"/>
+          <w:numId w:val="1"/>
+        </w:numPr>
+        <w:rPr>
+          <w:rtl/>
+        </w:rPr>
+      </w:pPr>
+      <w:r>
+        <w:rPr>
+          <w:rFonts w:hint="cs"/>
+          <w:rtl/>
+        </w:rPr>
+        <w:lastRenderedPageBreak/>
+        <w:t>ניתוח זווית (כיוון) בכל נקודה בזמן.</w:t>
+      </w:r>
+    </w:p>
+    <w:p>
+      <w:pPr>
+        <w:pStyle w:val="ListParagraph"/>
+      </w:pPr>
+      <w:r>
+        <w:rPr>
+          <w:noProof/>
+          <w:rtl/>
+        </w:rPr>
+        <w:drawing>
+          <wp:inline distT="0" distB="0" distL="0" distR="0" wp14:anchorId="0D8FBA83" wp14:editId="5DF2E005">
+            <wp:extent cx="2928348" cy="1518945"/>
+            <wp:effectExtent l="0" t="0" r="5715" b="5080"/>
+            <wp:docPr id="10" name="Picture 10"/>
+            <wp:cNvGraphicFramePr>
+              <a:graphicFrameLocks xmlns:a="http://schemas.openxmlformats.org/drawingml/2006/main" noChangeAspect="1"/>
+            </wp:cNvGraphicFramePr>
+            <a:graphic xmlns:a="http://schemas.openxmlformats.org/drawingml/2006/main">
+              <a:graphicData uri="http://schemas.openxmlformats.org/drawingml/2006/picture">
+                <pic:pic xmlns:pic="http://schemas.openxmlformats.org/drawingml/2006/picture">
+                  <pic:nvPicPr>
+                    <pic:cNvPr id="1" name=""/>
+                    <pic:cNvPicPr/>
+                  </pic:nvPicPr>
+                  <pic:blipFill>
+                    <a:blip r:embed="rId19"/>
+                    <a:stretch>
+                      <a:fillRect/>
+                    </a:stretch>
+                  </pic:blipFill>
+                  <pic:spPr>
+                    <a:xfrm>
+                      <a:off x="0" y="0"/>
+                      <a:ext cx="2932693" cy="1521199"/>
+                    </a:xfrm>
+                    <a:prstGeom prst="rect">
+                      <a:avLst/>
+                    </a:prstGeom>
+                  </pic:spPr>
+                </pic:pic>
+              </a:graphicData>
+            </a:graphic>
+          </wp:inline>
+        </w:drawing>
       </w:r>
     </w:p>
     <w:p>
@@ -3320,41 +3504,19 @@
           <w:numId w:val="1"/>
         </w:numPr>
       </w:pPr>
-      <w:proofErr w:type="spellStart"/>
-      <w:r>
-        <w:rPr>
-          <w:rFonts w:hint="cs"/>
-          <w:rtl/>
-        </w:rPr>
-        <w:t>בטרייל</w:t>
-      </w:r>
-      <w:proofErr w:type="spellEnd"/>
-      <w:r>
-        <w:rPr>
-          <w:rFonts w:hint="cs"/>
-          <w:rtl/>
-        </w:rPr>
-        <w:t xml:space="preserve"> מסוים, </w:t>
-      </w:r>
-      <w:r>
-        <w:rPr>
-          <w:rFonts w:hint="cs"/>
-          <w:rtl/>
-        </w:rPr>
-        <w:t xml:space="preserve">סטיה מציר </w:t>
-      </w:r>
-      <w:r>
-        <w:rPr>
-          <w:rFonts w:hint="cs"/>
-        </w:rPr>
-        <w:t>X</w:t>
-      </w:r>
-      <w:r>
-        <w:rPr>
-          <w:rFonts w:hint="cs"/>
-          <w:rtl/>
-        </w:rPr>
-        <w:t xml:space="preserve"> לאורך הזמן (נוכל לראות אם הנבדק סוטה מאוחר יותר מהאמצע ב-</w:t>
+      <w:r>
+        <w:rPr>
+          <w:rFonts w:hint="cs"/>
+          <w:rtl/>
+        </w:rPr>
+        <w:t>בטרייל מסוים, מיקום בכל נקודה זמן</w:t>
+      </w:r>
+      <w:r>
+        <w:rPr>
+          <w:rFonts w:hint="cs"/>
+          <w:rtl/>
+        </w:rPr>
+        <w:t xml:space="preserve"> (נוכל לראות אם הנבדק מתמהמה ב-</w:t>
       </w:r>
       <w:r>
         <w:t>incongruent</w:t>
@@ -3371,32 +3533,13 @@
       <w:pPr>
         <w:pStyle w:val="NoSpacing"/>
         <w:ind w:left="720"/>
-        <w:rPr>
-          <w:rtl/>
-        </w:rPr>
-      </w:pPr>
-      <w:r>
-        <w:rPr>
-          <w:rFonts w:hint="cs"/>
-          <w:rtl/>
-        </w:rPr>
-        <w:t xml:space="preserve">נרמול: נחלק כל נקודה בזמן, באורך הכולל של </w:t>
-      </w:r>
-      <w:proofErr w:type="spellStart"/>
-      <w:r>
-        <w:rPr>
-          <w:rFonts w:hint="cs"/>
-          <w:rtl/>
-        </w:rPr>
-        <w:t>הטרייל</w:t>
-      </w:r>
-      <w:proofErr w:type="spellEnd"/>
-      <w:r>
-        <w:rPr>
-          <w:rFonts w:hint="cs"/>
-          <w:rtl/>
-        </w:rPr>
-        <w:t>. נקבל מיקום בכל נקודת זמן מ-0 ועד 1.</w:t>
+      </w:pPr>
+      <w:r>
+        <w:rPr>
+          <w:rFonts w:hint="cs"/>
+          <w:rtl/>
+        </w:rPr>
+        <w:t>לנתח כל ציר בנפרד?</w:t>
       </w:r>
     </w:p>
     <w:p>
@@ -3409,29 +3552,17 @@
       </w:pPr>
       <w:r>
         <w:rPr>
-          <w:rtl/>
-        </w:rPr>
-        <w:tab/>
-      </w:r>
-      <w:r>
-        <w:rPr>
-          <w:rFonts w:hint="cs"/>
-          <w:rtl/>
-        </w:rPr>
-        <w:t>נחלק כל נקודה ב-</w:t>
-      </w:r>
-      <w:r>
-        <w:rPr>
-          <w:rFonts w:hint="cs"/>
-        </w:rPr>
-        <w:t>X</w:t>
-      </w:r>
-      <w:r>
-        <w:rPr>
-          <w:rFonts w:hint="cs"/>
-          <w:rtl/>
-        </w:rPr>
-        <w:t xml:space="preserve"> במרחק בין נקודת התחלה לנקודה סופית.</w:t>
+          <w:rFonts w:hint="cs"/>
+          <w:rtl/>
+        </w:rPr>
+        <w:t>נרמול: נחלק כל נקודה בזמן, באורך הכולל של הטרייל.</w:t>
+      </w:r>
+      <w:r>
+        <w:rPr>
+          <w:rFonts w:hint="cs"/>
+          <w:rtl/>
+        </w:rPr>
+        <w:t xml:space="preserve"> נקבל מיקום בכל נקודת זמן מ-0 ועד 1.</w:t>
       </w:r>
     </w:p>
     <w:p>
@@ -3444,92 +3575,15 @@
           <w:rFonts w:hint="cs"/>
           <w:rtl/>
         </w:rPr>
-        <w:t>חסרון: מוחק הבדלים בזמני תגובה.</w:t>
-      </w:r>
-    </w:p>
-    <w:p>
-      <w:pPr>
-        <w:pStyle w:val="NoSpacing"/>
-        <w:ind w:left="720"/>
-        <w:rPr>
-          <w:rtl/>
-        </w:rPr>
-      </w:pPr>
-      <w:r>
-        <w:rPr>
-          <w:rtl/>
-        </w:rPr>
-        <w:tab/>
-      </w:r>
-      <w:r>
-        <w:rPr>
-          <w:rFonts w:hint="cs"/>
-          <w:rtl/>
-        </w:rPr>
-        <w:t xml:space="preserve">מוחק הבדלים במסלול עצמו (למשל </w:t>
-      </w:r>
-      <w:r>
-        <w:rPr>
-          <w:rFonts w:hint="cs"/>
-          <w:rtl/>
-        </w:rPr>
-        <w:t xml:space="preserve">מצבים של סטיה קטנה יותר בציר </w:t>
-      </w:r>
-      <w:r>
-        <w:rPr>
-          <w:rFonts w:hint="cs"/>
-        </w:rPr>
-        <w:t>X</w:t>
-      </w:r>
-      <w:r>
-        <w:rPr>
-          <w:rFonts w:hint="cs"/>
-          <w:rtl/>
-        </w:rPr>
-        <w:t xml:space="preserve"> עבור </w:t>
-      </w:r>
-      <w:r>
-        <w:t>incongruent</w:t>
-      </w:r>
-      <w:r>
-        <w:rPr>
-          <w:rFonts w:hint="cs"/>
-          <w:rtl/>
-        </w:rPr>
-        <w:t>)</w:t>
-      </w:r>
-    </w:p>
-    <w:p>
-      <w:pPr>
-        <w:pStyle w:val="NoSpacing"/>
-        <w:rPr>
-          <w:rtl/>
-        </w:rPr>
-      </w:pPr>
-    </w:p>
-    <w:p>
-      <w:pPr>
-        <w:pStyle w:val="NoSpacing"/>
-        <w:rPr>
-          <w:rtl/>
-        </w:rPr>
-      </w:pPr>
-    </w:p>
-    <w:p>
-      <w:pPr>
-        <w:pStyle w:val="NoSpacing"/>
-        <w:rPr>
-          <w:rtl/>
-        </w:rPr>
-      </w:pPr>
-    </w:p>
-    <w:p>
-      <w:pPr>
-        <w:pStyle w:val="NoSpacing"/>
-        <w:rPr>
-          <w:rtl/>
-        </w:rPr>
-      </w:pPr>
+        <w:t>חסרון: מוחק הבדלים ב</w:t>
+      </w:r>
+      <w:r>
+        <w:rPr>
+          <w:rFonts w:hint="cs"/>
+          <w:rtl/>
+        </w:rPr>
+        <w:t>זמני תגובה.</w:t>
+      </w:r>
     </w:p>
     <w:p>
       <w:pPr>
@@ -3544,37 +3598,153 @@
           <w:rFonts w:hint="cs"/>
           <w:rtl/>
         </w:rPr>
-        <w:t xml:space="preserve">האם לנרמל לפי </w:t>
-      </w:r>
-      <w:proofErr w:type="spellStart"/>
-      <w:r>
-        <w:rPr>
-          <w:rFonts w:hint="cs"/>
-          <w:rtl/>
-        </w:rPr>
-        <w:t>טרייל</w:t>
-      </w:r>
-      <w:proofErr w:type="spellEnd"/>
-      <w:r>
-        <w:rPr>
-          <w:rFonts w:hint="cs"/>
-          <w:rtl/>
-        </w:rPr>
-        <w:t xml:space="preserve"> או לפי </w:t>
-      </w:r>
-      <w:r>
-        <w:rPr>
-          <w:rFonts w:hint="cs"/>
-          <w:rtl/>
-        </w:rPr>
-        <w:t>ממוצע של ה</w:t>
-      </w:r>
-      <w:r>
-        <w:rPr>
-          <w:rFonts w:hint="cs"/>
-          <w:rtl/>
-        </w:rPr>
-        <w:t>נבדק?</w:t>
+        <w:t xml:space="preserve">בטרייל מסוים, </w:t>
+      </w:r>
+      <w:r>
+        <w:rPr>
+          <w:rFonts w:hint="cs"/>
+          <w:rtl/>
+        </w:rPr>
+        <w:t xml:space="preserve">סטיה מציר </w:t>
+      </w:r>
+      <w:r>
+        <w:rPr>
+          <w:rFonts w:hint="cs"/>
+        </w:rPr>
+        <w:t>X</w:t>
+      </w:r>
+      <w:r>
+        <w:rPr>
+          <w:rFonts w:hint="cs"/>
+          <w:rtl/>
+        </w:rPr>
+        <w:t xml:space="preserve"> לאורך הזמן (נוכל לראות אם הנבדק סוטה מאוחר יותר מהאמצע ב-</w:t>
+      </w:r>
+      <w:r>
+        <w:t>incongruent</w:t>
+      </w:r>
+      <w:r>
+        <w:rPr>
+          <w:rFonts w:hint="cs"/>
+          <w:rtl/>
+        </w:rPr>
+        <w:t>).</w:t>
+      </w:r>
+    </w:p>
+    <w:p>
+      <w:pPr>
+        <w:pStyle w:val="NoSpacing"/>
+        <w:ind w:left="720"/>
+        <w:rPr>
+          <w:rtl/>
+        </w:rPr>
+      </w:pPr>
+      <w:r>
+        <w:rPr>
+          <w:rFonts w:hint="cs"/>
+          <w:rtl/>
+        </w:rPr>
+        <w:t>נרמול: נחלק כל נקודה בזמן, באורך הכולל של הטרייל. נקבל מיקום בכל נקודת זמן מ-0 ועד 1.</w:t>
+      </w:r>
+    </w:p>
+    <w:p>
+      <w:pPr>
+        <w:pStyle w:val="NoSpacing"/>
+        <w:ind w:left="720"/>
+        <w:rPr>
+          <w:rtl/>
+        </w:rPr>
+      </w:pPr>
+      <w:r>
+        <w:rPr>
+          <w:rtl/>
+        </w:rPr>
+        <w:tab/>
+      </w:r>
+      <w:r>
+        <w:rPr>
+          <w:rFonts w:hint="cs"/>
+          <w:rtl/>
+        </w:rPr>
+        <w:t>נחלק כל נקודה ב-</w:t>
+      </w:r>
+      <w:r>
+        <w:rPr>
+          <w:rFonts w:hint="cs"/>
+        </w:rPr>
+        <w:t>X</w:t>
+      </w:r>
+      <w:r>
+        <w:rPr>
+          <w:rFonts w:hint="cs"/>
+          <w:rtl/>
+        </w:rPr>
+        <w:t xml:space="preserve"> במרחק בין נקודת התחלה לנקודה סופית.</w:t>
+      </w:r>
+    </w:p>
+    <w:p>
+      <w:pPr>
+        <w:pStyle w:val="NoSpacing"/>
+        <w:ind w:left="720"/>
+      </w:pPr>
+      <w:r>
+        <w:rPr>
+          <w:rFonts w:hint="cs"/>
+          <w:rtl/>
+        </w:rPr>
+        <w:t>חסרון: מוחק הבדלים בזמני תגובה.</w:t>
+      </w:r>
+    </w:p>
+    <w:p>
+      <w:pPr>
+        <w:pStyle w:val="NoSpacing"/>
+        <w:ind w:left="720"/>
+        <w:rPr>
+          <w:rtl/>
+        </w:rPr>
+      </w:pPr>
+      <w:r>
+        <w:rPr>
+          <w:rtl/>
+        </w:rPr>
+        <w:tab/>
+      </w:r>
+      <w:r>
+        <w:rPr>
+          <w:rFonts w:hint="cs"/>
+          <w:rtl/>
+        </w:rPr>
+        <w:t xml:space="preserve">מוחק הבדלים במסלול עצמו (למשל </w:t>
+      </w:r>
+      <w:r>
+        <w:rPr>
+          <w:rFonts w:hint="cs"/>
+          <w:rtl/>
+        </w:rPr>
+        <w:t xml:space="preserve">מצבים של סטיה קטנה יותר בציר </w:t>
+      </w:r>
+      <w:r>
+        <w:rPr>
+          <w:rFonts w:hint="cs"/>
+        </w:rPr>
+        <w:t>X</w:t>
+      </w:r>
+      <w:r>
+        <w:rPr>
+          <w:rFonts w:hint="cs"/>
+          <w:rtl/>
+        </w:rPr>
+        <w:t xml:space="preserve"> עבור </w:t>
+      </w:r>
+      <w:r>
+        <w:t>incongruent</w:t>
+      </w:r>
+      <w:r>
+        <w:rPr>
+          <w:rFonts w:hint="cs"/>
+          <w:rtl/>
+        </w:rPr>
+        <w:t>)</w:t>
       </w:r>
     </w:p>
     <w:p>
@@ -3584,6 +3754,72 @@
           <w:ilvl w:val="0"/>
           <w:numId w:val="1"/>
         </w:numPr>
+        <w:rPr>
+          <w:rtl/>
+        </w:rPr>
+      </w:pPr>
+    </w:p>
+    <w:p>
+      <w:pPr>
+        <w:pStyle w:val="NoSpacing"/>
+        <w:rPr>
+          <w:rtl/>
+        </w:rPr>
+      </w:pPr>
+    </w:p>
+    <w:p>
+      <w:pPr>
+        <w:pStyle w:val="NoSpacing"/>
+        <w:rPr>
+          <w:rtl/>
+        </w:rPr>
+      </w:pPr>
+    </w:p>
+    <w:p>
+      <w:pPr>
+        <w:pStyle w:val="NoSpacing"/>
+        <w:rPr>
+          <w:rtl/>
+        </w:rPr>
+      </w:pPr>
+    </w:p>
+    <w:p>
+      <w:pPr>
+        <w:pStyle w:val="NoSpacing"/>
+        <w:numPr>
+          <w:ilvl w:val="0"/>
+          <w:numId w:val="1"/>
+        </w:numPr>
+      </w:pPr>
+      <w:r>
+        <w:rPr>
+          <w:rFonts w:hint="cs"/>
+          <w:rtl/>
+        </w:rPr>
+        <w:t xml:space="preserve">האם לנרמל לפי טרייל או לפי </w:t>
+      </w:r>
+      <w:r>
+        <w:rPr>
+          <w:rFonts w:hint="cs"/>
+          <w:rtl/>
+        </w:rPr>
+        <w:t>ממוצע של ה</w:t>
+      </w:r>
+      <w:r>
+        <w:rPr>
+          <w:rFonts w:hint="cs"/>
+          <w:rtl/>
+        </w:rPr>
+        <w:t>נבדק?</w:t>
+      </w:r>
+    </w:p>
+    <w:p>
+      <w:pPr>
+        <w:pStyle w:val="NoSpacing"/>
+        <w:numPr>
+          <w:ilvl w:val="0"/>
+          <w:numId w:val="1"/>
+        </w:numPr>
       </w:pPr>
       <w:r>
         <w:rPr>
@@ -3604,34 +3840,14 @@
           <w:strike/>
         </w:rPr>
       </w:pPr>
-      <w:proofErr w:type="spellStart"/>
       <w:r>
         <w:rPr>
           <w:strike/>
           <w:sz w:val="16"/>
           <w:szCs w:val="16"/>
         </w:rPr>
-        <w:t>Dotan</w:t>
-      </w:r>
-      <w:proofErr w:type="spellEnd"/>
-      <w:r>
-        <w:rPr>
-          <w:strike/>
-          <w:sz w:val="16"/>
-          <w:szCs w:val="16"/>
-        </w:rPr>
-        <w:t xml:space="preserve"> - Track it to crack </w:t>
-      </w:r>
-      <w:proofErr w:type="gramStart"/>
-      <w:r>
-        <w:rPr>
-          <w:strike/>
-          <w:sz w:val="16"/>
-          <w:szCs w:val="16"/>
-        </w:rPr>
-        <w:t>it</w:t>
-      </w:r>
-      <w:proofErr w:type="gramEnd"/>
+        <w:t>Dotan - Track it to crack it</w:t>
+      </w:r>
     </w:p>
     <w:p>
       <w:pPr>
@@ -3644,34 +3860,14 @@
           <w:strike/>
         </w:rPr>
       </w:pPr>
-      <w:proofErr w:type="spellStart"/>
       <w:r>
         <w:rPr>
           <w:strike/>
           <w:sz w:val="16"/>
           <w:szCs w:val="16"/>
         </w:rPr>
-        <w:t>Dotan</w:t>
-      </w:r>
-      <w:proofErr w:type="spellEnd"/>
-      <w:r>
-        <w:rPr>
-          <w:strike/>
-          <w:sz w:val="16"/>
-          <w:szCs w:val="16"/>
-        </w:rPr>
-        <w:t xml:space="preserve">, D. et al. (2018) On-line confidence monitoring during decision </w:t>
-      </w:r>
-      <w:proofErr w:type="gramStart"/>
-      <w:r>
-        <w:rPr>
-          <w:strike/>
-          <w:sz w:val="16"/>
-          <w:szCs w:val="16"/>
-        </w:rPr>
-        <w:t>making</w:t>
-      </w:r>
-      <w:proofErr w:type="gramEnd"/>
+        <w:t>Dotan, D. et al. (2018) On-line confidence monitoring during decision making</w:t>
+      </w:r>
     </w:p>
     <w:p>
       <w:pPr>
@@ -3726,102 +3922,42 @@
           <w:strike/>
         </w:rPr>
       </w:pPr>
-      <w:proofErr w:type="spellStart"/>
       <w:r>
         <w:rPr>
           <w:strike/>
           <w:sz w:val="16"/>
           <w:szCs w:val="16"/>
         </w:rPr>
-        <w:t>Cressman</w:t>
-      </w:r>
-      <w:proofErr w:type="spellEnd"/>
-      <w:r>
-        <w:rPr>
+        <w:t>Cressman, E.K. et al. (2007) On-line control of pointing is modified by unseen visual shapes. Conscious. Cogn. 16, 265–275</w:t>
+      </w:r>
+      <w:r>
+        <w:rPr>
+          <w:rFonts w:hint="cs"/>
           <w:strike/>
           <w:sz w:val="16"/>
           <w:szCs w:val="16"/>
-        </w:rPr>
-        <w:t xml:space="preserve">, E.K. et al. (2007) On-line control of pointing is modified by unseen visual shapes. Conscious. </w:t>
-      </w:r>
-      <w:proofErr w:type="spellStart"/>
+          <w:rtl/>
+        </w:rPr>
+        <w:t xml:space="preserve">  </w:t>
+      </w:r>
       <w:r>
         <w:rPr>
           <w:strike/>
           <w:sz w:val="16"/>
           <w:szCs w:val="16"/>
-        </w:rPr>
-        <w:t>Cogn</w:t>
-      </w:r>
-      <w:proofErr w:type="spellEnd"/>
-      <w:r>
-        <w:rPr>
+          <w:rtl/>
+        </w:rPr>
+        <w:t>–</w:t>
+      </w:r>
+      <w:r>
+        <w:rPr>
+          <w:rFonts w:hint="cs"/>
           <w:strike/>
           <w:sz w:val="16"/>
           <w:szCs w:val="16"/>
-        </w:rPr>
-        <w:t>. 16, 265–</w:t>
-      </w:r>
-      <w:proofErr w:type="gramStart"/>
-      <w:r>
-        <w:rPr>
-          <w:strike/>
-          <w:sz w:val="16"/>
-          <w:szCs w:val="16"/>
-        </w:rPr>
-        <w:t>275</w:t>
-      </w:r>
-      <w:r>
-        <w:rPr>
-          <w:rFonts w:hint="cs"/>
-          <w:strike/>
-          <w:sz w:val="16"/>
-          <w:szCs w:val="16"/>
-          <w:rtl/>
-        </w:rPr>
-        <w:t xml:space="preserve">  </w:t>
-      </w:r>
-      <w:r>
-        <w:rPr>
-          <w:strike/>
-          <w:sz w:val="16"/>
-          <w:szCs w:val="16"/>
-          <w:rtl/>
-        </w:rPr>
-        <w:t>–</w:t>
-      </w:r>
-      <w:proofErr w:type="gramEnd"/>
-      <w:r>
-        <w:rPr>
-          <w:rFonts w:hint="cs"/>
-          <w:strike/>
-          <w:sz w:val="16"/>
-          <w:szCs w:val="16"/>
-          <w:rtl/>
-        </w:rPr>
-        <w:t xml:space="preserve"> חישבו מסלול ממוצע (ממוצע בכל נק' בזמן בין כל </w:t>
-      </w:r>
-      <w:proofErr w:type="spellStart"/>
-      <w:r>
-        <w:rPr>
-          <w:rFonts w:hint="cs"/>
-          <w:strike/>
-          <w:sz w:val="16"/>
-          <w:szCs w:val="16"/>
-          <w:rtl/>
-        </w:rPr>
-        <w:t>הטריילים</w:t>
-      </w:r>
-      <w:proofErr w:type="spellEnd"/>
-      <w:r>
-        <w:rPr>
-          <w:rFonts w:hint="cs"/>
-          <w:strike/>
-          <w:sz w:val="16"/>
-          <w:szCs w:val="16"/>
-          <w:rtl/>
-        </w:rPr>
-        <w:t>).</w:t>
+          <w:rtl/>
+        </w:rPr>
+        <w:t xml:space="preserve"> חישבו מסלול ממוצע (ממוצע בכל נק' בזמן בין כל הטריילים).</w:t>
       </w:r>
     </w:p>
     <w:p>
@@ -3859,18 +3995,8 @@
           <w:sz w:val="16"/>
           <w:szCs w:val="16"/>
         </w:rPr>
-        <w:t xml:space="preserve">Whitwell 2013 - Grasping without vision time normalizing grip aperture profiles yields spurious grip scaling to target </w:t>
-      </w:r>
-      <w:proofErr w:type="gramStart"/>
-      <w:r>
-        <w:rPr>
-          <w:strike/>
-          <w:sz w:val="16"/>
-          <w:szCs w:val="16"/>
-        </w:rPr>
-        <w:t>size</w:t>
-      </w:r>
-      <w:proofErr w:type="gramEnd"/>
+        <w:t>Whitwell 2013 - Grasping without vision time normalizing grip aperture profiles yields spurious grip scaling to target size</w:t>
+      </w:r>
     </w:p>
     <w:p>
       <w:pPr>
@@ -3968,7 +4094,7 @@
                     <pic:cNvPicPr/>
                   </pic:nvPicPr>
                   <pic:blipFill>
-                    <a:blip r:embed="rId15"/>
+                    <a:blip r:embed="rId20"/>
                     <a:stretch>
                       <a:fillRect/>
                     </a:stretch>
@@ -4086,116 +4212,44 @@
           <w:sz w:val="18"/>
           <w:szCs w:val="18"/>
         </w:rPr>
-        <w:t xml:space="preserve">. </w:t>
-      </w:r>
-      <w:proofErr w:type="spellStart"/>
+        <w:t>. Dotan, D. and Dehaene, S. (2016) On the origins of logarithmic number-to-position mapping. Psychol. Rev. 123, 637–666</w:t>
+      </w:r>
       <w:r>
         <w:rPr>
           <w:strike/>
           <w:sz w:val="18"/>
           <w:szCs w:val="18"/>
         </w:rPr>
-        <w:t>Dotan</w:t>
-      </w:r>
-      <w:proofErr w:type="spellEnd"/>
-      <w:r>
-        <w:rPr>
+        <w:t xml:space="preserve"> </w:t>
+      </w:r>
+      <w:r>
+        <w:rPr>
+          <w:rFonts w:hint="cs"/>
           <w:strike/>
           <w:sz w:val="18"/>
           <w:szCs w:val="18"/>
-        </w:rPr>
-        <w:t xml:space="preserve">, D. and </w:t>
-      </w:r>
-      <w:proofErr w:type="spellStart"/>
-      <w:r>
+          <w:rtl/>
+        </w:rPr>
+        <w:t>לא קראתי הכל, אבל לא ראיתי שם משהו שקשור לנרמול.</w:t>
+      </w:r>
+    </w:p>
+    <w:p>
+      <w:pPr>
+        <w:pStyle w:val="NoSpacing"/>
+        <w:ind w:left="2160"/>
         <w:rPr>
           <w:strike/>
           <w:sz w:val="18"/>
           <w:szCs w:val="18"/>
         </w:rPr>
-        <w:t>Dehaene</w:t>
-      </w:r>
-      <w:proofErr w:type="spellEnd"/>
+      </w:pPr>
       <w:r>
         <w:rPr>
           <w:strike/>
           <w:sz w:val="18"/>
           <w:szCs w:val="18"/>
         </w:rPr>
-        <w:t>, S. (2016) On the origins of logarithmic number-to-position mapping. Psychol. Rev. 123, 637–666</w:t>
-      </w:r>
-      <w:r>
-        <w:rPr>
-          <w:strike/>
-          <w:sz w:val="18"/>
-          <w:szCs w:val="18"/>
-        </w:rPr>
-        <w:t xml:space="preserve"> </w:t>
-      </w:r>
-      <w:r>
-        <w:rPr>
-          <w:rFonts w:hint="cs"/>
-          <w:strike/>
-          <w:sz w:val="18"/>
-          <w:szCs w:val="18"/>
-          <w:rtl/>
-        </w:rPr>
-        <w:t>לא קראתי הכל, אבל לא ראיתי שם משהו שקשור לנרמול.</w:t>
-      </w:r>
-    </w:p>
-    <w:p>
-      <w:pPr>
-        <w:pStyle w:val="NoSpacing"/>
-        <w:ind w:left="2160"/>
-        <w:rPr>
-          <w:strike/>
-          <w:sz w:val="18"/>
-          <w:szCs w:val="18"/>
-        </w:rPr>
-      </w:pPr>
-      <w:r>
-        <w:rPr>
-          <w:strike/>
-          <w:sz w:val="18"/>
-          <w:szCs w:val="18"/>
-        </w:rPr>
-        <w:t xml:space="preserve">4. </w:t>
-      </w:r>
-      <w:proofErr w:type="spellStart"/>
-      <w:r>
-        <w:rPr>
-          <w:strike/>
-          <w:sz w:val="18"/>
-          <w:szCs w:val="18"/>
-        </w:rPr>
-        <w:t>Dotan</w:t>
-      </w:r>
-      <w:proofErr w:type="spellEnd"/>
-      <w:r>
-        <w:rPr>
-          <w:strike/>
-          <w:sz w:val="18"/>
-          <w:szCs w:val="18"/>
-        </w:rPr>
-        <w:t xml:space="preserve">, D. and </w:t>
-      </w:r>
-      <w:proofErr w:type="spellStart"/>
-      <w:r>
-        <w:rPr>
-          <w:strike/>
-          <w:sz w:val="18"/>
-          <w:szCs w:val="18"/>
-        </w:rPr>
-        <w:t>Dehaene</w:t>
-      </w:r>
-      <w:proofErr w:type="spellEnd"/>
-      <w:r>
-        <w:rPr>
-          <w:strike/>
-          <w:sz w:val="18"/>
-          <w:szCs w:val="18"/>
-        </w:rPr>
-        <w:t>, S. (2013) How do we convert a number into a finger trajectory? Cognition 129, 512–529</w:t>
+        <w:t>4. Dotan, D. and Dehaene, S. (2013) How do we convert a number into a finger trajectory? Cognition 129, 512–529</w:t>
       </w:r>
     </w:p>
     <w:p>
@@ -4475,11 +4529,10 @@
     </w:lvl>
   </w:abstractNum>
   <w:abstractNum w:abstractNumId="2" w15:restartNumberingAfterBreak="0">
-    <w:nsid w:val="45A22A15"/>
+    <w:nsid w:val="401F25C7"/>
     <w:multiLevelType w:val="hybridMultilevel"/>
-    <w:tmpl w:val="EF9617D8"/>
-    <w:lvl w:ilvl="0" w:tplc="8AECE0A6">
-      <w:start w:val="4"/>
+    <w:tmpl w:val="5E8EDB1C"/>
+    <w:lvl w:ilvl="0" w:tplc="037036BE">
       <w:numFmt w:val="bullet"/>
       <w:lvlText w:val=""/>
       <w:lvlJc w:val="left"/>
@@ -4514,6 +4567,119 @@
         <w:rFonts w:ascii="Wingdings" w:hAnsi="Wingdings" w:hint="default"/>
       </w:rPr>
     </w:lvl>
+    <w:lvl w:ilvl="3" w:tplc="04090001" w:tentative="1">
+      <w:start w:val="1"/>
+      <w:numFmt w:val="bullet"/>
+      <w:lvlText w:val=""/>
+      <w:lvlJc w:val="left"/>
+      <w:pPr>
+        <w:ind w:left="2880" w:hanging="360"/>
+      </w:pPr>
+      <w:rPr>
+        <w:rFonts w:ascii="Symbol" w:hAnsi="Symbol" w:hint="default"/>
+      </w:rPr>
+    </w:lvl>
+    <w:lvl w:ilvl="4" w:tplc="04090003" w:tentative="1">
+      <w:start w:val="1"/>
+      <w:numFmt w:val="bullet"/>
+      <w:lvlText w:val="o"/>
+      <w:lvlJc w:val="left"/>
+      <w:pPr>
+        <w:ind w:left="3600" w:hanging="360"/>
+      </w:pPr>
+      <w:rPr>
+        <w:rFonts w:ascii="Courier New" w:hAnsi="Courier New" w:cs="Courier New" w:hint="default"/>
+      </w:rPr>
+    </w:lvl>
+    <w:lvl w:ilvl="5" w:tplc="04090005" w:tentative="1">
+      <w:start w:val="1"/>
+      <w:numFmt w:val="bullet"/>
+      <w:lvlText w:val=""/>
+      <w:lvlJc w:val="left"/>
+      <w:pPr>
+        <w:ind w:left="4320" w:hanging="360"/>
+      </w:pPr>
+      <w:rPr>
+        <w:rFonts w:ascii="Wingdings" w:hAnsi="Wingdings" w:hint="default"/>
+      </w:rPr>
+    </w:lvl>
+    <w:lvl w:ilvl="6" w:tplc="04090001" w:tentative="1">
+      <w:start w:val="1"/>
+      <w:numFmt w:val="bullet"/>
+      <w:lvlText w:val=""/>
+      <w:lvlJc w:val="left"/>
+      <w:pPr>
+        <w:ind w:left="5040" w:hanging="360"/>
+      </w:pPr>
+      <w:rPr>
+        <w:rFonts w:ascii="Symbol" w:hAnsi="Symbol" w:hint="default"/>
+      </w:rPr>
+    </w:lvl>
+    <w:lvl w:ilvl="7" w:tplc="04090003" w:tentative="1">
+      <w:start w:val="1"/>
+      <w:numFmt w:val="bullet"/>
+      <w:lvlText w:val="o"/>
+      <w:lvlJc w:val="left"/>
+      <w:pPr>
+        <w:ind w:left="5760" w:hanging="360"/>
+      </w:pPr>
+      <w:rPr>
+        <w:rFonts w:ascii="Courier New" w:hAnsi="Courier New" w:cs="Courier New" w:hint="default"/>
+      </w:rPr>
+    </w:lvl>
+    <w:lvl w:ilvl="8" w:tplc="04090005" w:tentative="1">
+      <w:start w:val="1"/>
+      <w:numFmt w:val="bullet"/>
+      <w:lvlText w:val=""/>
+      <w:lvlJc w:val="left"/>
+      <w:pPr>
+        <w:ind w:left="6480" w:hanging="360"/>
+      </w:pPr>
+      <w:rPr>
+        <w:rFonts w:ascii="Wingdings" w:hAnsi="Wingdings" w:hint="default"/>
+      </w:rPr>
+    </w:lvl>
+  </w:abstractNum>
+  <w:abstractNum w:abstractNumId="3" w15:restartNumberingAfterBreak="0">
+    <w:nsid w:val="45A22A15"/>
+    <w:multiLevelType w:val="hybridMultilevel"/>
+    <w:tmpl w:val="EF9617D8"/>
+    <w:lvl w:ilvl="0" w:tplc="8AECE0A6">
+      <w:start w:val="4"/>
+      <w:numFmt w:val="bullet"/>
+      <w:lvlText w:val=""/>
+      <w:lvlJc w:val="left"/>
+      <w:pPr>
+        <w:ind w:left="720" w:hanging="360"/>
+      </w:pPr>
+      <w:rPr>
+        <w:rFonts w:ascii="Symbol" w:eastAsia="David" w:hAnsi="Symbol" w:cs="David" w:hint="default"/>
+      </w:rPr>
+    </w:lvl>
+    <w:lvl w:ilvl="1" w:tplc="04090003">
+      <w:start w:val="1"/>
+      <w:numFmt w:val="bullet"/>
+      <w:lvlText w:val="o"/>
+      <w:lvlJc w:val="left"/>
+      <w:pPr>
+        <w:ind w:left="1440" w:hanging="360"/>
+      </w:pPr>
+      <w:rPr>
+        <w:rFonts w:ascii="Courier New" w:hAnsi="Courier New" w:cs="Courier New" w:hint="default"/>
+      </w:rPr>
+    </w:lvl>
+    <w:lvl w:ilvl="2" w:tplc="04090005">
+      <w:start w:val="1"/>
+      <w:numFmt w:val="bullet"/>
+      <w:lvlText w:val=""/>
+      <w:lvlJc w:val="left"/>
+      <w:pPr>
+        <w:ind w:left="2160" w:hanging="360"/>
+      </w:pPr>
+      <w:rPr>
+        <w:rFonts w:ascii="Wingdings" w:hAnsi="Wingdings" w:hint="default"/>
+      </w:rPr>
+    </w:lvl>
     <w:lvl w:ilvl="3" w:tplc="04090001">
       <w:start w:val="1"/>
       <w:numFmt w:val="bullet"/>
@@ -4587,7 +4753,7 @@
       </w:rPr>
     </w:lvl>
   </w:abstractNum>
-  <w:abstractNum w:abstractNumId="3" w15:restartNumberingAfterBreak="0">
+  <w:abstractNum w:abstractNumId="4" w15:restartNumberingAfterBreak="0">
     <w:nsid w:val="592400E8"/>
     <w:multiLevelType w:val="hybridMultilevel"/>
     <w:tmpl w:val="BD40FA90"/>
@@ -4700,7 +4866,7 @@
       </w:rPr>
     </w:lvl>
   </w:abstractNum>
-  <w:abstractNum w:abstractNumId="4" w15:restartNumberingAfterBreak="0">
+  <w:abstractNum w:abstractNumId="5" w15:restartNumberingAfterBreak="0">
     <w:nsid w:val="5A5245B0"/>
     <w:multiLevelType w:val="hybridMultilevel"/>
     <w:tmpl w:val="D08404F6"/>
@@ -4813,7 +4979,7 @@
       </w:rPr>
     </w:lvl>
   </w:abstractNum>
-  <w:abstractNum w:abstractNumId="5" w15:restartNumberingAfterBreak="0">
+  <w:abstractNum w:abstractNumId="6" w15:restartNumberingAfterBreak="0">
     <w:nsid w:val="6CF005B8"/>
     <w:multiLevelType w:val="hybridMultilevel"/>
     <w:tmpl w:val="40265D14"/>
@@ -4930,18 +5096,21 @@
     <w:abstractNumId w:val="0"/>
   </w:num>
   <w:num w:numId="2">
+    <w:abstractNumId w:val="5"/>
+  </w:num>
+  <w:num w:numId="3">
     <w:abstractNumId w:val="4"/>
   </w:num>
-  <w:num w:numId="3">
-    <w:abstractNumId w:val="3"/>
-  </w:num>
   <w:num w:numId="4">
-    <w:abstractNumId w:val="5"/>
+    <w:abstractNumId w:val="6"/>
   </w:num>
   <w:num w:numId="5">
     <w:abstractNumId w:val="1"/>
   </w:num>
   <w:num w:numId="6">
+    <w:abstractNumId w:val="3"/>
+  </w:num>
+  <w:num w:numId="7">
     <w:abstractNumId w:val="2"/>
   </w:num>
 </w:numbering>

</xml_diff>

<commit_message>
trials to quitters |  p.DAY in names | MAD, Traj formating | Fix subscreen
</commit_message>
<xml_diff>
--- a/analysis/analysis_log.docx
+++ b/analysis/analysis_log.docx
@@ -144,6 +144,7 @@
         <w:t xml:space="preserve">, או </w:t>
       </w:r>
       <w:hyperlink r:id="rId6" w:history="1">
+        <w:proofErr w:type="spellStart"/>
         <w:r>
           <w:rPr>
             <w:rStyle w:val="Hyperlink"/>
@@ -151,13 +152,30 @@
           </w:rPr>
           <w:t>inpaint_nans</w:t>
         </w:r>
+        <w:proofErr w:type="spellEnd"/>
       </w:hyperlink>
       <w:r>
         <w:rPr>
           <w:rFonts w:hint="cs"/>
           <w:rtl/>
         </w:rPr>
-        <w:t xml:space="preserve"> של מטלאב.</w:t>
+        <w:t xml:space="preserve"> של </w:t>
+      </w:r>
+      <w:proofErr w:type="spellStart"/>
+      <w:r>
+        <w:rPr>
+          <w:rFonts w:hint="cs"/>
+          <w:rtl/>
+        </w:rPr>
+        <w:t>מטלאב</w:t>
+      </w:r>
+      <w:proofErr w:type="spellEnd"/>
+      <w:r>
+        <w:rPr>
+          <w:rFonts w:hint="cs"/>
+          <w:rtl/>
+        </w:rPr>
+        <w:t>.</w:t>
       </w:r>
     </w:p>
     <w:p>
@@ -294,7 +312,23 @@
           <w:rFonts w:hint="cs"/>
           <w:rtl/>
         </w:rPr>
-        <w:t xml:space="preserve"> עבור כל טרייל ההקלטה הראשונה היא ראשית הצירים</w:t>
+        <w:t xml:space="preserve"> עבור כל </w:t>
+      </w:r>
+      <w:proofErr w:type="spellStart"/>
+      <w:r>
+        <w:rPr>
+          <w:rFonts w:hint="cs"/>
+          <w:rtl/>
+        </w:rPr>
+        <w:t>טרייל</w:t>
+      </w:r>
+      <w:proofErr w:type="spellEnd"/>
+      <w:r>
+        <w:rPr>
+          <w:rFonts w:hint="cs"/>
+          <w:rtl/>
+        </w:rPr>
+        <w:t xml:space="preserve"> ההקלטה הראשונה היא ראשית הצירים</w:t>
       </w:r>
       <w:r>
         <w:rPr>
@@ -336,7 +370,43 @@
           <w:color w:val="FF0000"/>
           <w:rtl/>
         </w:rPr>
-        <w:t xml:space="preserve"> עבור כל טרייל מסובבים אותה שתיהיה מאונכת למסך.</w:t>
+        <w:t xml:space="preserve"> עבור כל </w:t>
+      </w:r>
+      <w:proofErr w:type="spellStart"/>
+      <w:r>
+        <w:rPr>
+          <w:rFonts w:hint="cs"/>
+          <w:color w:val="FF0000"/>
+          <w:rtl/>
+        </w:rPr>
+        <w:t>טרייל</w:t>
+      </w:r>
+      <w:proofErr w:type="spellEnd"/>
+      <w:r>
+        <w:rPr>
+          <w:rFonts w:hint="cs"/>
+          <w:color w:val="FF0000"/>
+          <w:rtl/>
+        </w:rPr>
+        <w:t xml:space="preserve"> מסובבים אותה </w:t>
+      </w:r>
+      <w:proofErr w:type="spellStart"/>
+      <w:r>
+        <w:rPr>
+          <w:rFonts w:hint="cs"/>
+          <w:color w:val="FF0000"/>
+          <w:rtl/>
+        </w:rPr>
+        <w:t>שתיהיה</w:t>
+      </w:r>
+      <w:proofErr w:type="spellEnd"/>
+      <w:r>
+        <w:rPr>
+          <w:rFonts w:hint="cs"/>
+          <w:color w:val="FF0000"/>
+          <w:rtl/>
+        </w:rPr>
+        <w:t xml:space="preserve"> מאונכת למסך.</w:t>
       </w:r>
     </w:p>
     <w:p>
@@ -1013,7 +1083,79 @@
           <w:sz w:val="18"/>
           <w:szCs w:val="18"/>
         </w:rPr>
-        <w:t>% plotting: fnplt(b_spline(1));</w:t>
+        <w:t xml:space="preserve">% plotting: </w:t>
+      </w:r>
+      <w:proofErr w:type="spellStart"/>
+      <w:r>
+        <w:rPr>
+          <w:rFonts w:ascii="Courier New" w:eastAsiaTheme="minorHAnsi" w:hAnsi="Courier New" w:cs="Courier New"/>
+          <w:b/>
+          <w:bCs/>
+          <w:color w:val="228B22"/>
+          <w:sz w:val="18"/>
+          <w:szCs w:val="18"/>
+        </w:rPr>
+        <w:t>fnplt</w:t>
+      </w:r>
+      <w:proofErr w:type="spellEnd"/>
+      <w:r>
+        <w:rPr>
+          <w:rFonts w:ascii="Courier New" w:eastAsiaTheme="minorHAnsi" w:hAnsi="Courier New" w:cs="Courier New"/>
+          <w:b/>
+          <w:bCs/>
+          <w:color w:val="228B22"/>
+          <w:sz w:val="18"/>
+          <w:szCs w:val="18"/>
+        </w:rPr>
+        <w:t>(</w:t>
+      </w:r>
+      <w:proofErr w:type="spellStart"/>
+      <w:r>
+        <w:rPr>
+          <w:rFonts w:ascii="Courier New" w:eastAsiaTheme="minorHAnsi" w:hAnsi="Courier New" w:cs="Courier New"/>
+          <w:b/>
+          <w:bCs/>
+          <w:color w:val="228B22"/>
+          <w:sz w:val="18"/>
+          <w:szCs w:val="18"/>
+        </w:rPr>
+        <w:t>b_</w:t>
+      </w:r>
+      <w:proofErr w:type="gramStart"/>
+      <w:r>
+        <w:rPr>
+          <w:rFonts w:ascii="Courier New" w:eastAsiaTheme="minorHAnsi" w:hAnsi="Courier New" w:cs="Courier New"/>
+          <w:b/>
+          <w:bCs/>
+          <w:color w:val="228B22"/>
+          <w:sz w:val="18"/>
+          <w:szCs w:val="18"/>
+        </w:rPr>
+        <w:t>spline</w:t>
+      </w:r>
+      <w:proofErr w:type="spellEnd"/>
+      <w:r>
+        <w:rPr>
+          <w:rFonts w:ascii="Courier New" w:eastAsiaTheme="minorHAnsi" w:hAnsi="Courier New" w:cs="Courier New"/>
+          <w:b/>
+          <w:bCs/>
+          <w:color w:val="228B22"/>
+          <w:sz w:val="18"/>
+          <w:szCs w:val="18"/>
+        </w:rPr>
+        <w:t>(</w:t>
+      </w:r>
+      <w:proofErr w:type="gramEnd"/>
+      <w:r>
+        <w:rPr>
+          <w:rFonts w:ascii="Courier New" w:eastAsiaTheme="minorHAnsi" w:hAnsi="Courier New" w:cs="Courier New"/>
+          <w:b/>
+          <w:bCs/>
+          <w:color w:val="228B22"/>
+          <w:sz w:val="18"/>
+          <w:szCs w:val="18"/>
+        </w:rPr>
+        <w:t>1));</w:t>
       </w:r>
     </w:p>
     <w:p>
@@ -1048,7 +1190,79 @@
           <w:sz w:val="18"/>
           <w:szCs w:val="18"/>
         </w:rPr>
-        <w:t>% getting values: fnval(b_spline(1), 130.10)</w:t>
+        <w:t xml:space="preserve">% getting values: </w:t>
+      </w:r>
+      <w:proofErr w:type="spellStart"/>
+      <w:r>
+        <w:rPr>
+          <w:rFonts w:ascii="Courier New" w:eastAsiaTheme="minorHAnsi" w:hAnsi="Courier New" w:cs="Courier New"/>
+          <w:b/>
+          <w:bCs/>
+          <w:color w:val="228B22"/>
+          <w:sz w:val="18"/>
+          <w:szCs w:val="18"/>
+        </w:rPr>
+        <w:t>fnval</w:t>
+      </w:r>
+      <w:proofErr w:type="spellEnd"/>
+      <w:r>
+        <w:rPr>
+          <w:rFonts w:ascii="Courier New" w:eastAsiaTheme="minorHAnsi" w:hAnsi="Courier New" w:cs="Courier New"/>
+          <w:b/>
+          <w:bCs/>
+          <w:color w:val="228B22"/>
+          <w:sz w:val="18"/>
+          <w:szCs w:val="18"/>
+        </w:rPr>
+        <w:t>(</w:t>
+      </w:r>
+      <w:proofErr w:type="spellStart"/>
+      <w:r>
+        <w:rPr>
+          <w:rFonts w:ascii="Courier New" w:eastAsiaTheme="minorHAnsi" w:hAnsi="Courier New" w:cs="Courier New"/>
+          <w:b/>
+          <w:bCs/>
+          <w:color w:val="228B22"/>
+          <w:sz w:val="18"/>
+          <w:szCs w:val="18"/>
+        </w:rPr>
+        <w:t>b_</w:t>
+      </w:r>
+      <w:proofErr w:type="gramStart"/>
+      <w:r>
+        <w:rPr>
+          <w:rFonts w:ascii="Courier New" w:eastAsiaTheme="minorHAnsi" w:hAnsi="Courier New" w:cs="Courier New"/>
+          <w:b/>
+          <w:bCs/>
+          <w:color w:val="228B22"/>
+          <w:sz w:val="18"/>
+          <w:szCs w:val="18"/>
+        </w:rPr>
+        <w:t>spline</w:t>
+      </w:r>
+      <w:proofErr w:type="spellEnd"/>
+      <w:r>
+        <w:rPr>
+          <w:rFonts w:ascii="Courier New" w:eastAsiaTheme="minorHAnsi" w:hAnsi="Courier New" w:cs="Courier New"/>
+          <w:b/>
+          <w:bCs/>
+          <w:color w:val="228B22"/>
+          <w:sz w:val="18"/>
+          <w:szCs w:val="18"/>
+        </w:rPr>
+        <w:t>(</w:t>
+      </w:r>
+      <w:proofErr w:type="gramEnd"/>
+      <w:r>
+        <w:rPr>
+          <w:rFonts w:ascii="Courier New" w:eastAsiaTheme="minorHAnsi" w:hAnsi="Courier New" w:cs="Courier New"/>
+          <w:b/>
+          <w:bCs/>
+          <w:color w:val="228B22"/>
+          <w:sz w:val="18"/>
+          <w:szCs w:val="18"/>
+        </w:rPr>
+        <w:t>1), 130.10)</w:t>
       </w:r>
     </w:p>
     <w:p>
@@ -1197,9 +1411,11 @@
       <w:pPr>
         <w:ind w:left="2880" w:firstLine="720"/>
       </w:pPr>
+      <w:proofErr w:type="spellStart"/>
       <w:r>
         <w:t>Bspline</w:t>
       </w:r>
+      <w:proofErr w:type="spellEnd"/>
       <w:r>
         <w:rPr>
           <w:rFonts w:hint="cs"/>
@@ -1305,7 +1521,23 @@
           <w:rFonts w:hint="cs"/>
           <w:rtl/>
         </w:rPr>
-        <w:t xml:space="preserve"> האפקט שאנו מחפשים הוא תוך נבדקי (בין טריילים של </w:t>
+        <w:t xml:space="preserve"> האפקט שאנו מחפשים הוא תוך נבדקי (בין </w:t>
+      </w:r>
+      <w:proofErr w:type="spellStart"/>
+      <w:r>
+        <w:rPr>
+          <w:rFonts w:hint="cs"/>
+          <w:rtl/>
+        </w:rPr>
+        <w:t>טריילים</w:t>
+      </w:r>
+      <w:proofErr w:type="spellEnd"/>
+      <w:r>
+        <w:rPr>
+          <w:rFonts w:hint="cs"/>
+          <w:rtl/>
+        </w:rPr>
+        <w:t xml:space="preserve"> של </w:t>
       </w:r>
     </w:p>
     <w:p>
@@ -1444,8 +1676,13 @@
         <w:ind w:left="3600" w:firstLine="720"/>
       </w:pPr>
       <w:r>
-        <w:t>within 0.00001 of the generalized cross validation estimate</w:t>
-      </w:r>
+        <w:t xml:space="preserve">within 0.00001 of the generalized cross validation </w:t>
+      </w:r>
+      <w:proofErr w:type="gramStart"/>
+      <w:r>
+        <w:t>estimate</w:t>
+      </w:r>
+      <w:proofErr w:type="gramEnd"/>
       <w:r>
         <w:rPr>
           <w:rFonts w:hint="cs"/>
@@ -2063,6 +2300,7 @@
         </w:rPr>
         <w:t xml:space="preserve">סיר </w:t>
       </w:r>
+      <w:proofErr w:type="spellStart"/>
       <w:r>
         <w:rPr>
           <w:sz w:val="16"/>
@@ -2070,6 +2308,7 @@
         </w:rPr>
         <w:t>traj</w:t>
       </w:r>
+      <w:proofErr w:type="spellEnd"/>
       <w:r>
         <w:rPr>
           <w:rFonts w:hint="cs"/>
@@ -2077,15 +2316,19 @@
           <w:szCs w:val="16"/>
           <w:rtl/>
         </w:rPr>
-        <w:t xml:space="preserve"> אחד ולא את כל הטרייל, למשל נסיר רק את </w:t>
-      </w:r>
-      <w:r>
-        <w:rPr>
+        <w:t xml:space="preserve"> אחד ולא את כל </w:t>
+      </w:r>
+      <w:proofErr w:type="spellStart"/>
+      <w:r>
+        <w:rPr>
+          <w:rFonts w:hint="cs"/>
           <w:sz w:val="16"/>
           <w:szCs w:val="16"/>
-        </w:rPr>
-        <w:t>target_x_to</w:t>
-      </w:r>
+          <w:rtl/>
+        </w:rPr>
+        <w:t>הטרייל</w:t>
+      </w:r>
+      <w:proofErr w:type="spellEnd"/>
       <w:r>
         <w:rPr>
           <w:rFonts w:hint="cs"/>
@@ -2093,15 +2336,17 @@
           <w:szCs w:val="16"/>
           <w:rtl/>
         </w:rPr>
-        <w:t xml:space="preserve"> אם הוא שגוי אבל לא את </w:t>
-      </w:r>
+        <w:t xml:space="preserve">, למשל נסיר רק את </w:t>
+      </w:r>
+      <w:proofErr w:type="spellStart"/>
       <w:r>
         <w:rPr>
           <w:sz w:val="16"/>
           <w:szCs w:val="16"/>
         </w:rPr>
-        <w:t>target_x_from</w:t>
-      </w:r>
+        <w:t>target_x_to</w:t>
+      </w:r>
+      <w:proofErr w:type="spellEnd"/>
       <w:r>
         <w:rPr>
           <w:rFonts w:hint="cs"/>
@@ -2109,15 +2354,17 @@
           <w:szCs w:val="16"/>
           <w:rtl/>
         </w:rPr>
-        <w:t xml:space="preserve">, </w:t>
-      </w:r>
+        <w:t xml:space="preserve"> אם הוא שגוי אבל לא את </w:t>
+      </w:r>
+      <w:proofErr w:type="spellStart"/>
       <w:r>
         <w:rPr>
           <w:sz w:val="16"/>
           <w:szCs w:val="16"/>
         </w:rPr>
-        <w:t>prime_x_to</w:t>
-      </w:r>
+        <w:t>target_x_from</w:t>
+      </w:r>
+      <w:proofErr w:type="spellEnd"/>
       <w:r>
         <w:rPr>
           <w:rFonts w:hint="cs"/>
@@ -2127,13 +2374,33 @@
         </w:rPr>
         <w:t xml:space="preserve">, </w:t>
       </w:r>
+      <w:proofErr w:type="spellStart"/>
       <w:r>
         <w:rPr>
           <w:sz w:val="16"/>
           <w:szCs w:val="16"/>
         </w:rPr>
+        <w:t>prime_x_to</w:t>
+      </w:r>
+      <w:proofErr w:type="spellEnd"/>
+      <w:r>
+        <w:rPr>
+          <w:rFonts w:hint="cs"/>
+          <w:sz w:val="16"/>
+          <w:szCs w:val="16"/>
+          <w:rtl/>
+        </w:rPr>
+        <w:t xml:space="preserve">, </w:t>
+      </w:r>
+      <w:proofErr w:type="spellStart"/>
+      <w:r>
+        <w:rPr>
+          <w:sz w:val="16"/>
+          <w:szCs w:val="16"/>
+        </w:rPr>
         <w:t>prime_x_from</w:t>
       </w:r>
+      <w:proofErr w:type="spellEnd"/>
       <w:r>
         <w:rPr>
           <w:rFonts w:hint="cs"/>
@@ -2399,7 +2666,23 @@
           <w:rFonts w:hint="cs"/>
           <w:rtl/>
         </w:rPr>
-        <w:t xml:space="preserve"> טריילים בכל תנאי (אני החלטתי 100)</w:t>
+        <w:t xml:space="preserve"> </w:t>
+      </w:r>
+      <w:proofErr w:type="spellStart"/>
+      <w:r>
+        <w:rPr>
+          <w:rFonts w:hint="cs"/>
+          <w:rtl/>
+        </w:rPr>
+        <w:t>טריילים</w:t>
+      </w:r>
+      <w:proofErr w:type="spellEnd"/>
+      <w:r>
+        <w:rPr>
+          <w:rFonts w:hint="cs"/>
+          <w:rtl/>
+        </w:rPr>
+        <w:t xml:space="preserve"> בכל תנאי (אני החלטתי 100)</w:t>
       </w:r>
       <w:r>
         <w:rPr>
@@ -2614,7 +2897,23 @@
           <w:rFonts w:hint="cs"/>
           <w:rtl/>
         </w:rPr>
-        <w:t xml:space="preserve"> עושה טרנסופרמציה </w:t>
+        <w:t xml:space="preserve"> עושה </w:t>
+      </w:r>
+      <w:proofErr w:type="spellStart"/>
+      <w:r>
+        <w:rPr>
+          <w:rFonts w:hint="cs"/>
+          <w:rtl/>
+        </w:rPr>
+        <w:t>טרנסופרמציה</w:t>
+      </w:r>
+      <w:proofErr w:type="spellEnd"/>
+      <w:r>
+        <w:rPr>
+          <w:rFonts w:hint="cs"/>
+          <w:rtl/>
+        </w:rPr>
+        <w:t xml:space="preserve"> </w:t>
       </w:r>
       <w:r>
         <w:rPr>
@@ -2661,7 +2960,23 @@
           <w:rFonts w:hint="cs"/>
           <w:rtl/>
         </w:rPr>
-        <w:t>מסתמכת על קליברציה בתחילת הניסוי.</w:t>
+        <w:t xml:space="preserve">מסתמכת על </w:t>
+      </w:r>
+      <w:proofErr w:type="spellStart"/>
+      <w:r>
+        <w:rPr>
+          <w:rFonts w:hint="cs"/>
+          <w:rtl/>
+        </w:rPr>
+        <w:t>קליברציה</w:t>
+      </w:r>
+      <w:proofErr w:type="spellEnd"/>
+      <w:r>
+        <w:rPr>
+          <w:rFonts w:hint="cs"/>
+          <w:rtl/>
+        </w:rPr>
+        <w:t xml:space="preserve"> בתחילת הניסוי.</w:t>
       </w:r>
     </w:p>
     <w:p>
@@ -2677,7 +2992,23 @@
           <w:rFonts w:hint="cs"/>
           <w:rtl/>
         </w:rPr>
-        <w:t xml:space="preserve">כיוון אחיד לכל הטריילים </w:t>
+        <w:t xml:space="preserve">כיוון אחיד לכל </w:t>
+      </w:r>
+      <w:proofErr w:type="spellStart"/>
+      <w:r>
+        <w:rPr>
+          <w:rFonts w:hint="cs"/>
+          <w:rtl/>
+        </w:rPr>
+        <w:t>הטריילים</w:t>
+      </w:r>
+      <w:proofErr w:type="spellEnd"/>
+      <w:r>
+        <w:rPr>
+          <w:rFonts w:hint="cs"/>
+          <w:rtl/>
+        </w:rPr>
+        <w:t xml:space="preserve"> </w:t>
       </w:r>
       <w:r>
         <w:rPr>
@@ -2690,7 +3021,23 @@
           <w:rFonts w:hint="cs"/>
           <w:rtl/>
         </w:rPr>
-        <w:t xml:space="preserve"> לסובב לצד שמאל כל טרייל שהסיומת שלו חוצה לצד ימין את מחצית המסך.</w:t>
+        <w:t xml:space="preserve"> לסובב לצד שמאל כל </w:t>
+      </w:r>
+      <w:proofErr w:type="spellStart"/>
+      <w:r>
+        <w:rPr>
+          <w:rFonts w:hint="cs"/>
+          <w:rtl/>
+        </w:rPr>
+        <w:t>טרייל</w:t>
+      </w:r>
+      <w:proofErr w:type="spellEnd"/>
+      <w:r>
+        <w:rPr>
+          <w:rFonts w:hint="cs"/>
+          <w:rtl/>
+        </w:rPr>
+        <w:t xml:space="preserve"> שהסיומת שלו חוצה לצד ימין את מחצית המסך.</w:t>
       </w:r>
     </w:p>
     <w:p>
@@ -2797,7 +3144,39 @@
           <w:rFonts w:hint="cs"/>
           <w:rtl/>
         </w:rPr>
-        <w:t xml:space="preserve"> עבור טרייל בודד, ממוצע עבור קבוצת טריילים.</w:t>
+        <w:t xml:space="preserve"> עבור </w:t>
+      </w:r>
+      <w:proofErr w:type="spellStart"/>
+      <w:r>
+        <w:rPr>
+          <w:rFonts w:hint="cs"/>
+          <w:rtl/>
+        </w:rPr>
+        <w:t>טרייל</w:t>
+      </w:r>
+      <w:proofErr w:type="spellEnd"/>
+      <w:r>
+        <w:rPr>
+          <w:rFonts w:hint="cs"/>
+          <w:rtl/>
+        </w:rPr>
+        <w:t xml:space="preserve"> בודד, ממוצע עבור קבוצת </w:t>
+      </w:r>
+      <w:proofErr w:type="spellStart"/>
+      <w:r>
+        <w:rPr>
+          <w:rFonts w:hint="cs"/>
+          <w:rtl/>
+        </w:rPr>
+        <w:t>טריילים</w:t>
+      </w:r>
+      <w:proofErr w:type="spellEnd"/>
+      <w:r>
+        <w:rPr>
+          <w:rFonts w:hint="cs"/>
+          <w:rtl/>
+        </w:rPr>
+        <w:t>.</w:t>
       </w:r>
     </w:p>
     <w:p>
@@ -3050,7 +3429,23 @@
           <w:rFonts w:hint="cs"/>
           <w:rtl/>
         </w:rPr>
-        <w:t>נותנים ערך יחיד לכל טרייל ואותו משווים.</w:t>
+        <w:t xml:space="preserve">נותנים ערך יחיד לכל </w:t>
+      </w:r>
+      <w:proofErr w:type="spellStart"/>
+      <w:r>
+        <w:rPr>
+          <w:rFonts w:hint="cs"/>
+          <w:rtl/>
+        </w:rPr>
+        <w:t>טרייל</w:t>
+      </w:r>
+      <w:proofErr w:type="spellEnd"/>
+      <w:r>
+        <w:rPr>
+          <w:rFonts w:hint="cs"/>
+          <w:rtl/>
+        </w:rPr>
+        <w:t xml:space="preserve"> ואותו משווים.</w:t>
       </w:r>
     </w:p>
     <w:p>
@@ -3065,7 +3460,23 @@
           <w:rFonts w:hint="cs"/>
           <w:rtl/>
         </w:rPr>
-        <w:t>למשל הנקודה הכי רחוקה מהמרכז בכל טרייל.</w:t>
+        <w:t xml:space="preserve">למשל הנקודה הכי רחוקה מהמרכז בכל </w:t>
+      </w:r>
+      <w:proofErr w:type="spellStart"/>
+      <w:r>
+        <w:rPr>
+          <w:rFonts w:hint="cs"/>
+          <w:rtl/>
+        </w:rPr>
+        <w:t>טרייל</w:t>
+      </w:r>
+      <w:proofErr w:type="spellEnd"/>
+      <w:r>
+        <w:rPr>
+          <w:rFonts w:hint="cs"/>
+          <w:rtl/>
+        </w:rPr>
+        <w:t>.</w:t>
       </w:r>
     </w:p>
     <w:p>
@@ -3239,9 +3650,11 @@
           <w:rtl/>
         </w:rPr>
       </w:pPr>
+      <w:proofErr w:type="spellStart"/>
       <w:r>
         <w:t>Resulaj</w:t>
       </w:r>
+      <w:proofErr w:type="spellEnd"/>
       <w:r>
         <w:rPr>
           <w:rFonts w:hint="cs"/>
@@ -3504,12 +3917,21 @@
           <w:numId w:val="1"/>
         </w:numPr>
       </w:pPr>
-      <w:r>
-        <w:rPr>
-          <w:rFonts w:hint="cs"/>
-          <w:rtl/>
-        </w:rPr>
-        <w:t>בטרייל מסוים, מיקום בכל נקודה זמן</w:t>
+      <w:proofErr w:type="spellStart"/>
+      <w:r>
+        <w:rPr>
+          <w:rFonts w:hint="cs"/>
+          <w:rtl/>
+        </w:rPr>
+        <w:t>בטרייל</w:t>
+      </w:r>
+      <w:proofErr w:type="spellEnd"/>
+      <w:r>
+        <w:rPr>
+          <w:rFonts w:hint="cs"/>
+          <w:rtl/>
+        </w:rPr>
+        <w:t xml:space="preserve"> מסוים, מיקום בכל נקודה זמן</w:t>
       </w:r>
       <w:r>
         <w:rPr>
@@ -3555,7 +3977,23 @@
           <w:rFonts w:hint="cs"/>
           <w:rtl/>
         </w:rPr>
-        <w:t>נרמול: נחלק כל נקודה בזמן, באורך הכולל של הטרייל.</w:t>
+        <w:t xml:space="preserve">נרמול: נחלק כל נקודה בזמן, באורך הכולל של </w:t>
+      </w:r>
+      <w:proofErr w:type="spellStart"/>
+      <w:r>
+        <w:rPr>
+          <w:rFonts w:hint="cs"/>
+          <w:rtl/>
+        </w:rPr>
+        <w:t>הטרייל</w:t>
+      </w:r>
+      <w:proofErr w:type="spellEnd"/>
+      <w:r>
+        <w:rPr>
+          <w:rFonts w:hint="cs"/>
+          <w:rtl/>
+        </w:rPr>
+        <w:t>.</w:t>
       </w:r>
       <w:r>
         <w:rPr>
@@ -3593,12 +4031,21 @@
           <w:numId w:val="1"/>
         </w:numPr>
       </w:pPr>
-      <w:r>
-        <w:rPr>
-          <w:rFonts w:hint="cs"/>
-          <w:rtl/>
-        </w:rPr>
-        <w:t xml:space="preserve">בטרייל מסוים, </w:t>
+      <w:proofErr w:type="spellStart"/>
+      <w:r>
+        <w:rPr>
+          <w:rFonts w:hint="cs"/>
+          <w:rtl/>
+        </w:rPr>
+        <w:t>בטרייל</w:t>
+      </w:r>
+      <w:proofErr w:type="spellEnd"/>
+      <w:r>
+        <w:rPr>
+          <w:rFonts w:hint="cs"/>
+          <w:rtl/>
+        </w:rPr>
+        <w:t xml:space="preserve"> מסוים, </w:t>
       </w:r>
       <w:r>
         <w:rPr>
@@ -3644,7 +4091,23 @@
           <w:rFonts w:hint="cs"/>
           <w:rtl/>
         </w:rPr>
-        <w:t>נרמול: נחלק כל נקודה בזמן, באורך הכולל של הטרייל. נקבל מיקום בכל נקודת זמן מ-0 ועד 1.</w:t>
+        <w:t xml:space="preserve">נרמול: נחלק כל נקודה בזמן, באורך הכולל של </w:t>
+      </w:r>
+      <w:proofErr w:type="spellStart"/>
+      <w:r>
+        <w:rPr>
+          <w:rFonts w:hint="cs"/>
+          <w:rtl/>
+        </w:rPr>
+        <w:t>הטרייל</w:t>
+      </w:r>
+      <w:proofErr w:type="spellEnd"/>
+      <w:r>
+        <w:rPr>
+          <w:rFonts w:hint="cs"/>
+          <w:rtl/>
+        </w:rPr>
+        <w:t>. נקבל מיקום בכל נקודת זמן מ-0 ועד 1.</w:t>
       </w:r>
     </w:p>
     <w:p>
@@ -3796,7 +4259,23 @@
           <w:rFonts w:hint="cs"/>
           <w:rtl/>
         </w:rPr>
-        <w:t xml:space="preserve">האם לנרמל לפי טרייל או לפי </w:t>
+        <w:t xml:space="preserve">האם לנרמל לפי </w:t>
+      </w:r>
+      <w:proofErr w:type="spellStart"/>
+      <w:r>
+        <w:rPr>
+          <w:rFonts w:hint="cs"/>
+          <w:rtl/>
+        </w:rPr>
+        <w:t>טרייל</w:t>
+      </w:r>
+      <w:proofErr w:type="spellEnd"/>
+      <w:r>
+        <w:rPr>
+          <w:rFonts w:hint="cs"/>
+          <w:rtl/>
+        </w:rPr>
+        <w:t xml:space="preserve"> או לפי </w:t>
       </w:r>
       <w:r>
         <w:rPr>
@@ -3840,13 +4319,23 @@
           <w:strike/>
         </w:rPr>
       </w:pPr>
+      <w:proofErr w:type="spellStart"/>
       <w:r>
         <w:rPr>
           <w:strike/>
           <w:sz w:val="16"/>
           <w:szCs w:val="16"/>
         </w:rPr>
-        <w:t>Dotan - Track it to crack it</w:t>
+        <w:t>Dotan</w:t>
+      </w:r>
+      <w:proofErr w:type="spellEnd"/>
+      <w:r>
+        <w:rPr>
+          <w:strike/>
+          <w:sz w:val="16"/>
+          <w:szCs w:val="16"/>
+        </w:rPr>
+        <w:t xml:space="preserve"> - Track it to crack it</w:t>
       </w:r>
     </w:p>
     <w:p>
@@ -3860,13 +4349,23 @@
           <w:strike/>
         </w:rPr>
       </w:pPr>
+      <w:proofErr w:type="spellStart"/>
       <w:r>
         <w:rPr>
           <w:strike/>
           <w:sz w:val="16"/>
           <w:szCs w:val="16"/>
         </w:rPr>
-        <w:t>Dotan, D. et al. (2018) On-line confidence monitoring during decision making</w:t>
+        <w:t>Dotan</w:t>
+      </w:r>
+      <w:proofErr w:type="spellEnd"/>
+      <w:r>
+        <w:rPr>
+          <w:strike/>
+          <w:sz w:val="16"/>
+          <w:szCs w:val="16"/>
+        </w:rPr>
+        <w:t>, D. et al. (2018) On-line confidence monitoring during decision making</w:t>
       </w:r>
     </w:p>
     <w:p>
@@ -3922,42 +4421,102 @@
           <w:strike/>
         </w:rPr>
       </w:pPr>
+      <w:proofErr w:type="spellStart"/>
       <w:r>
         <w:rPr>
           <w:strike/>
           <w:sz w:val="16"/>
           <w:szCs w:val="16"/>
         </w:rPr>
-        <w:t>Cressman, E.K. et al. (2007) On-line control of pointing is modified by unseen visual shapes. Conscious. Cogn. 16, 265–275</w:t>
-      </w:r>
-      <w:r>
-        <w:rPr>
-          <w:rFonts w:hint="cs"/>
+        <w:t>Cressman</w:t>
+      </w:r>
+      <w:proofErr w:type="spellEnd"/>
+      <w:r>
+        <w:rPr>
           <w:strike/>
           <w:sz w:val="16"/>
           <w:szCs w:val="16"/>
-          <w:rtl/>
-        </w:rPr>
-        <w:t xml:space="preserve">  </w:t>
-      </w:r>
+        </w:rPr>
+        <w:t xml:space="preserve">, E.K. et al. (2007) On-line control of pointing is modified by unseen visual shapes. Conscious. </w:t>
+      </w:r>
+      <w:proofErr w:type="spellStart"/>
       <w:r>
         <w:rPr>
           <w:strike/>
           <w:sz w:val="16"/>
           <w:szCs w:val="16"/>
-          <w:rtl/>
-        </w:rPr>
-        <w:t>–</w:t>
-      </w:r>
-      <w:r>
-        <w:rPr>
-          <w:rFonts w:hint="cs"/>
+        </w:rPr>
+        <w:t>Cogn</w:t>
+      </w:r>
+      <w:proofErr w:type="spellEnd"/>
+      <w:r>
+        <w:rPr>
           <w:strike/>
           <w:sz w:val="16"/>
           <w:szCs w:val="16"/>
-          <w:rtl/>
-        </w:rPr>
-        <w:t xml:space="preserve"> חישבו מסלול ממוצע (ממוצע בכל נק' בזמן בין כל הטריילים).</w:t>
+        </w:rPr>
+        <w:t>. 16, 265–</w:t>
+      </w:r>
+      <w:proofErr w:type="gramStart"/>
+      <w:r>
+        <w:rPr>
+          <w:strike/>
+          <w:sz w:val="16"/>
+          <w:szCs w:val="16"/>
+        </w:rPr>
+        <w:t>275</w:t>
+      </w:r>
+      <w:r>
+        <w:rPr>
+          <w:rFonts w:hint="cs"/>
+          <w:strike/>
+          <w:sz w:val="16"/>
+          <w:szCs w:val="16"/>
+          <w:rtl/>
+        </w:rPr>
+        <w:t xml:space="preserve">  </w:t>
+      </w:r>
+      <w:r>
+        <w:rPr>
+          <w:strike/>
+          <w:sz w:val="16"/>
+          <w:szCs w:val="16"/>
+          <w:rtl/>
+        </w:rPr>
+        <w:t>–</w:t>
+      </w:r>
+      <w:proofErr w:type="gramEnd"/>
+      <w:r>
+        <w:rPr>
+          <w:rFonts w:hint="cs"/>
+          <w:strike/>
+          <w:sz w:val="16"/>
+          <w:szCs w:val="16"/>
+          <w:rtl/>
+        </w:rPr>
+        <w:t xml:space="preserve"> חישבו מסלול ממוצע (ממוצע בכל נק' בזמן בין כל </w:t>
+      </w:r>
+      <w:proofErr w:type="spellStart"/>
+      <w:r>
+        <w:rPr>
+          <w:rFonts w:hint="cs"/>
+          <w:strike/>
+          <w:sz w:val="16"/>
+          <w:szCs w:val="16"/>
+          <w:rtl/>
+        </w:rPr>
+        <w:t>הטריילים</w:t>
+      </w:r>
+      <w:proofErr w:type="spellEnd"/>
+      <w:r>
+        <w:rPr>
+          <w:rFonts w:hint="cs"/>
+          <w:strike/>
+          <w:sz w:val="16"/>
+          <w:szCs w:val="16"/>
+          <w:rtl/>
+        </w:rPr>
+        <w:t>).</w:t>
       </w:r>
     </w:p>
     <w:p>
@@ -4212,57 +4771,129 @@
           <w:sz w:val="18"/>
           <w:szCs w:val="18"/>
         </w:rPr>
-        <w:t>. Dotan, D. and Dehaene, S. (2016) On the origins of logarithmic number-to-position mapping. Psychol. Rev. 123, 637–666</w:t>
-      </w:r>
+        <w:t xml:space="preserve">. </w:t>
+      </w:r>
+      <w:proofErr w:type="spellStart"/>
       <w:r>
         <w:rPr>
           <w:strike/>
           <w:sz w:val="18"/>
           <w:szCs w:val="18"/>
         </w:rPr>
-        <w:t xml:space="preserve"> </w:t>
-      </w:r>
-      <w:r>
-        <w:rPr>
-          <w:rFonts w:hint="cs"/>
+        <w:t>Dotan</w:t>
+      </w:r>
+      <w:proofErr w:type="spellEnd"/>
+      <w:r>
+        <w:rPr>
           <w:strike/>
           <w:sz w:val="18"/>
           <w:szCs w:val="18"/>
-          <w:rtl/>
-        </w:rPr>
-        <w:t>לא קראתי הכל, אבל לא ראיתי שם משהו שקשור לנרמול.</w:t>
-      </w:r>
-    </w:p>
-    <w:p>
-      <w:pPr>
-        <w:pStyle w:val="NoSpacing"/>
-        <w:ind w:left="2160"/>
+        </w:rPr>
+        <w:t xml:space="preserve">, D. and </w:t>
+      </w:r>
+      <w:proofErr w:type="spellStart"/>
+      <w:r>
         <w:rPr>
           <w:strike/>
           <w:sz w:val="18"/>
           <w:szCs w:val="18"/>
         </w:rPr>
-      </w:pPr>
+        <w:t>Dehaene</w:t>
+      </w:r>
+      <w:proofErr w:type="spellEnd"/>
       <w:r>
         <w:rPr>
           <w:strike/>
           <w:sz w:val="18"/>
           <w:szCs w:val="18"/>
         </w:rPr>
-        <w:t>4. Dotan, D. and Dehaene, S. (2013) How do we convert a number into a finger trajectory? Cognition 129, 512–529</w:t>
-      </w:r>
-    </w:p>
-    <w:p>
-      <w:pPr>
-        <w:pStyle w:val="NoSpacing"/>
-        <w:ind w:left="2160"/>
-      </w:pPr>
-      <w:r>
-        <w:rPr>
-          <w:rFonts w:hint="cs"/>
+        <w:t>, S. (2016) On the origins of logarithmic number-to-position mapping. Psychol. Rev. 123, 637–666</w:t>
+      </w:r>
+      <w:r>
+        <w:rPr>
           <w:strike/>
           <w:sz w:val="18"/>
           <w:szCs w:val="18"/>
+        </w:rPr>
+        <w:t xml:space="preserve"> </w:t>
+      </w:r>
+      <w:r>
+        <w:rPr>
+          <w:rFonts w:hint="cs"/>
+          <w:strike/>
+          <w:sz w:val="18"/>
+          <w:szCs w:val="18"/>
+          <w:rtl/>
+        </w:rPr>
+        <w:t>לא קראתי הכל, אבל לא ראיתי שם משהו שקשור לנרמול.</w:t>
+      </w:r>
+    </w:p>
+    <w:p>
+      <w:pPr>
+        <w:pStyle w:val="NoSpacing"/>
+        <w:ind w:left="2160"/>
+        <w:rPr>
+          <w:strike/>
+          <w:sz w:val="18"/>
+          <w:szCs w:val="18"/>
+        </w:rPr>
+      </w:pPr>
+      <w:r>
+        <w:rPr>
+          <w:strike/>
+          <w:sz w:val="18"/>
+          <w:szCs w:val="18"/>
+        </w:rPr>
+        <w:t xml:space="preserve">4. </w:t>
+      </w:r>
+      <w:proofErr w:type="spellStart"/>
+      <w:r>
+        <w:rPr>
+          <w:strike/>
+          <w:sz w:val="18"/>
+          <w:szCs w:val="18"/>
+        </w:rPr>
+        <w:t>Dotan</w:t>
+      </w:r>
+      <w:proofErr w:type="spellEnd"/>
+      <w:r>
+        <w:rPr>
+          <w:strike/>
+          <w:sz w:val="18"/>
+          <w:szCs w:val="18"/>
+        </w:rPr>
+        <w:t xml:space="preserve">, D. and </w:t>
+      </w:r>
+      <w:proofErr w:type="spellStart"/>
+      <w:r>
+        <w:rPr>
+          <w:strike/>
+          <w:sz w:val="18"/>
+          <w:szCs w:val="18"/>
+        </w:rPr>
+        <w:t>Dehaene</w:t>
+      </w:r>
+      <w:proofErr w:type="spellEnd"/>
+      <w:r>
+        <w:rPr>
+          <w:strike/>
+          <w:sz w:val="18"/>
+          <w:szCs w:val="18"/>
+        </w:rPr>
+        <w:t>, S. (2013) How do we convert a number into a finger trajectory? Cognition 129, 512–529</w:t>
+      </w:r>
+    </w:p>
+    <w:p>
+      <w:pPr>
+        <w:pStyle w:val="NoSpacing"/>
+        <w:ind w:left="2160"/>
+      </w:pPr>
+      <w:r>
+        <w:rPr>
+          <w:rFonts w:hint="cs"/>
+          <w:strike/>
+          <w:sz w:val="18"/>
+          <w:szCs w:val="18"/>
           <w:rtl/>
         </w:rPr>
         <w:t>לא קראתי הכל, אבל לא ראיתי שם משהו שקשור לנרמול.</w:t>
@@ -4277,6 +4908,29 @@
           <w:szCs w:val="18"/>
         </w:rPr>
       </w:pPr>
+    </w:p>
+    <w:p>
+      <w:pPr>
+        <w:pStyle w:val="Heading3"/>
+        <w:rPr>
+          <w:rtl/>
+        </w:rPr>
+      </w:pPr>
+      <w:r>
+        <w:t>Linear mixed model</w:t>
+      </w:r>
+    </w:p>
+    <w:p>
+      <w:pPr>
+        <w:pStyle w:val="NoSpacing"/>
+        <w:numPr>
+          <w:ilvl w:val="0"/>
+          <w:numId w:val="1"/>
+        </w:numPr>
+      </w:pPr>
+      <w:r>
+        <w:t>Reach area</w:t>
+      </w:r>
     </w:p>
     <w:p>
       <w:pPr>
@@ -4286,6 +4940,388 @@
           <w:numId w:val="1"/>
         </w:numPr>
       </w:pPr>
+      <w:r>
+        <w:rPr>
+          <w:rFonts w:hint="cs"/>
+          <w:rtl/>
+        </w:rPr>
+        <w:t xml:space="preserve">נחפש את הנבדק שמספר </w:t>
+      </w:r>
+      <w:proofErr w:type="spellStart"/>
+      <w:r>
+        <w:rPr>
+          <w:rFonts w:hint="cs"/>
+          <w:rtl/>
+        </w:rPr>
+        <w:t>הטריילים</w:t>
+      </w:r>
+      <w:proofErr w:type="spellEnd"/>
+      <w:r>
+        <w:rPr>
+          <w:rFonts w:hint="cs"/>
+          <w:rtl/>
+        </w:rPr>
+        <w:t xml:space="preserve"> שיש לו בתנאי בודד הוא הקטן ביותר מכל הנבדקים</w:t>
+      </w:r>
+      <w:r>
+        <w:rPr>
+          <w:rFonts w:hint="cs"/>
+          <w:rtl/>
+        </w:rPr>
+        <w:t xml:space="preserve">, נקרא לו </w:t>
+      </w:r>
+      <w:r>
+        <w:rPr>
+          <w:rFonts w:hint="cs"/>
+        </w:rPr>
+        <w:t>X</w:t>
+      </w:r>
+      <w:r>
+        <w:rPr>
+          <w:rFonts w:hint="cs"/>
+          <w:rtl/>
+        </w:rPr>
+        <w:t>.</w:t>
+      </w:r>
+    </w:p>
+    <w:p>
+      <w:pPr>
+        <w:pStyle w:val="NoSpacing"/>
+        <w:numPr>
+          <w:ilvl w:val="1"/>
+          <w:numId w:val="1"/>
+        </w:numPr>
+      </w:pPr>
+      <w:r>
+        <w:rPr>
+          <w:rFonts w:hint="cs"/>
+          <w:rtl/>
+        </w:rPr>
+        <w:t xml:space="preserve">ניצור התפלגות </w:t>
+      </w:r>
+      <w:r>
+        <w:rPr>
+          <w:rFonts w:hint="cs"/>
+          <w:rtl/>
+        </w:rPr>
+        <w:t>"מזויפת" של ה-</w:t>
+      </w:r>
+      <w:r>
+        <w:t>trajectory</w:t>
+      </w:r>
+      <w:r>
+        <w:rPr>
+          <w:rFonts w:hint="cs"/>
+          <w:rtl/>
+        </w:rPr>
+        <w:t xml:space="preserve"> הממוצע שלו, ע"י דגימה (עם החזרה) של </w:t>
+      </w:r>
+      <w:r>
+        <w:rPr>
+          <w:rFonts w:hint="cs"/>
+        </w:rPr>
+        <w:t>X</w:t>
+      </w:r>
+      <w:r>
+        <w:rPr>
+          <w:rFonts w:hint="cs"/>
+          <w:rtl/>
+        </w:rPr>
+        <w:t xml:space="preserve"> </w:t>
+      </w:r>
+      <w:proofErr w:type="spellStart"/>
+      <w:r>
+        <w:rPr>
+          <w:rFonts w:hint="cs"/>
+          <w:rtl/>
+        </w:rPr>
+        <w:t>טריילים</w:t>
+      </w:r>
+      <w:proofErr w:type="spellEnd"/>
+      <w:r>
+        <w:rPr>
+          <w:rFonts w:hint="cs"/>
+          <w:rtl/>
+        </w:rPr>
+        <w:t xml:space="preserve"> ומיצוע שלהם, 1000 פעמים.</w:t>
+      </w:r>
+    </w:p>
+    <w:p>
+      <w:pPr>
+        <w:pStyle w:val="NoSpacing"/>
+        <w:ind w:left="1440"/>
+        <w:rPr>
+          <w:rtl/>
+        </w:rPr>
+      </w:pPr>
+      <w:r>
+        <w:rPr>
+          <w:rFonts w:hint="cs"/>
+          <w:rtl/>
+        </w:rPr>
+        <w:t xml:space="preserve">נחשב את השטח בין  </w:t>
+      </w:r>
+      <w:proofErr w:type="spellStart"/>
+      <w:r>
+        <w:rPr>
+          <w:rFonts w:hint="cs"/>
+          <w:rtl/>
+        </w:rPr>
+        <w:t>בין</w:t>
+      </w:r>
+      <w:proofErr w:type="spellEnd"/>
+      <w:r>
+        <w:rPr>
+          <w:rFonts w:hint="cs"/>
+          <w:rtl/>
+        </w:rPr>
+        <w:t xml:space="preserve"> ה-</w:t>
+      </w:r>
+      <w:r>
+        <w:t>trajectories</w:t>
+      </w:r>
+      <w:r>
+        <w:rPr>
+          <w:rFonts w:hint="cs"/>
+          <w:rtl/>
+        </w:rPr>
+        <w:t xml:space="preserve"> הממוצעים.</w:t>
+      </w:r>
+    </w:p>
+    <w:p>
+      <w:pPr>
+        <w:pStyle w:val="NoSpacing"/>
+        <w:ind w:left="1440"/>
+      </w:pPr>
+      <w:r>
+        <w:rPr>
+          <w:rFonts w:hint="cs"/>
+          <w:rtl/>
+        </w:rPr>
+        <w:t>נתייחס לכל ממוצע כזה כתצפית אחת במודל שלנו.</w:t>
+      </w:r>
+    </w:p>
+    <w:p>
+      <w:pPr>
+        <w:pStyle w:val="NoSpacing"/>
+        <w:ind w:left="1440"/>
+      </w:pPr>
+      <w:r>
+        <w:rPr>
+          <w:rFonts w:hint="cs"/>
+          <w:rtl/>
+        </w:rPr>
+        <w:t>נעשה זאת עבור כל נבדק בכל תנאי.</w:t>
+      </w:r>
+    </w:p>
+    <w:p>
+      <w:pPr>
+        <w:pStyle w:val="NoSpacing"/>
+        <w:numPr>
+          <w:ilvl w:val="1"/>
+          <w:numId w:val="1"/>
+        </w:numPr>
+      </w:pPr>
+      <w:r>
+        <w:rPr>
+          <w:rFonts w:hint="cs"/>
+          <w:rtl/>
+        </w:rPr>
+        <w:t xml:space="preserve">נבנה </w:t>
+      </w:r>
+      <w:r>
+        <w:t>mixed model</w:t>
+      </w:r>
+      <w:r>
+        <w:rPr>
+          <w:rFonts w:hint="cs"/>
+          <w:rtl/>
+        </w:rPr>
+        <w:t xml:space="preserve"> שמנסה לנבא את ה-</w:t>
+      </w:r>
+      <w:r>
+        <w:t>reach area</w:t>
+      </w:r>
+      <w:r>
+        <w:rPr>
+          <w:rFonts w:hint="cs"/>
+          <w:rtl/>
+        </w:rPr>
+        <w:t>, המנבאים יהיו: מספר נבדק</w:t>
+      </w:r>
+      <w:r>
+        <w:rPr>
+          <w:rFonts w:hint="cs"/>
+          <w:rtl/>
+        </w:rPr>
+        <w:t xml:space="preserve"> (</w:t>
+      </w:r>
+      <w:r>
+        <w:t>random</w:t>
+      </w:r>
+      <w:r>
+        <w:rPr>
+          <w:rFonts w:hint="cs"/>
+          <w:rtl/>
+        </w:rPr>
+        <w:t>)</w:t>
+      </w:r>
+      <w:r>
+        <w:rPr>
+          <w:rFonts w:hint="cs"/>
+          <w:rtl/>
+        </w:rPr>
+        <w:t>, תנאי</w:t>
+      </w:r>
+      <w:r>
+        <w:rPr>
+          <w:rFonts w:hint="cs"/>
+          <w:rtl/>
+        </w:rPr>
+        <w:t>.</w:t>
+      </w:r>
+    </w:p>
+    <w:p>
+      <w:pPr>
+        <w:pStyle w:val="NoSpacing"/>
+        <w:numPr>
+          <w:ilvl w:val="0"/>
+          <w:numId w:val="1"/>
+        </w:numPr>
+      </w:pPr>
+      <w:r>
+        <w:lastRenderedPageBreak/>
+        <w:t>MAD</w:t>
+      </w:r>
+    </w:p>
+    <w:p>
+      <w:pPr>
+        <w:pStyle w:val="NoSpacing"/>
+        <w:numPr>
+          <w:ilvl w:val="0"/>
+          <w:numId w:val="1"/>
+        </w:numPr>
+      </w:pPr>
+      <w:r>
+        <w:t>Trajectory</w:t>
+      </w:r>
+    </w:p>
+    <w:p>
+      <w:pPr>
+        <w:pStyle w:val="NoSpacing"/>
+        <w:numPr>
+          <w:ilvl w:val="1"/>
+          <w:numId w:val="1"/>
+        </w:numPr>
+      </w:pPr>
+      <w:r>
+        <w:rPr>
+          <w:rFonts w:hint="cs"/>
+          <w:rtl/>
+        </w:rPr>
+        <w:t xml:space="preserve">נבנה </w:t>
+      </w:r>
+      <w:r>
+        <w:t>mixed model</w:t>
+      </w:r>
+      <w:r>
+        <w:rPr>
+          <w:rFonts w:hint="cs"/>
+          <w:rtl/>
+        </w:rPr>
+        <w:t xml:space="preserve"> שמנסה </w:t>
+      </w:r>
+      <w:r>
+        <w:rPr>
+          <w:rFonts w:hint="cs"/>
+          <w:rtl/>
+        </w:rPr>
+        <w:t xml:space="preserve">לנבא את המיקום על ציר </w:t>
+      </w:r>
+      <w:r>
+        <w:rPr>
+          <w:rFonts w:hint="cs"/>
+        </w:rPr>
+        <w:t>X</w:t>
+      </w:r>
+      <w:r>
+        <w:rPr>
+          <w:rFonts w:hint="cs"/>
+          <w:rtl/>
+        </w:rPr>
+        <w:t>, המנבאים יהיו: מספר נבדק (</w:t>
+      </w:r>
+      <w:r>
+        <w:t>random</w:t>
+      </w:r>
+      <w:r>
+        <w:rPr>
+          <w:rFonts w:hint="cs"/>
+          <w:rtl/>
+        </w:rPr>
+        <w:t>), תנאי, צד.</w:t>
+      </w:r>
+    </w:p>
+    <w:p>
+      <w:pPr>
+        <w:pStyle w:val="NoSpacing"/>
+        <w:numPr>
+          <w:ilvl w:val="1"/>
+          <w:numId w:val="1"/>
+        </w:numPr>
+      </w:pPr>
+      <w:r>
+        <w:rPr>
+          <w:rFonts w:hint="cs"/>
+          <w:rtl/>
+        </w:rPr>
+        <w:t xml:space="preserve">נכין מודל כזה לכל נקודה לאורך ציר </w:t>
+      </w:r>
+      <w:r>
+        <w:rPr>
+          <w:rFonts w:hint="cs"/>
+        </w:rPr>
+        <w:t>Z</w:t>
+      </w:r>
+      <w:r>
+        <w:rPr>
+          <w:rFonts w:hint="cs"/>
+          <w:rtl/>
+        </w:rPr>
+        <w:t>.</w:t>
+      </w:r>
+    </w:p>
+    <w:p>
+      <w:pPr>
+        <w:pStyle w:val="NoSpacing"/>
+        <w:numPr>
+          <w:ilvl w:val="1"/>
+          <w:numId w:val="1"/>
+        </w:numPr>
+        <w:rPr>
+          <w:rtl/>
+        </w:rPr>
+      </w:pPr>
+      <w:r>
+        <w:rPr>
+          <w:rFonts w:hint="cs"/>
+          <w:rtl/>
+        </w:rPr>
+        <w:t xml:space="preserve">נערוך </w:t>
+      </w:r>
+      <w:r>
+        <w:rPr>
+          <w:rFonts w:hint="cs"/>
+        </w:rPr>
+        <w:t>FDR</w:t>
+      </w:r>
+      <w:r>
+        <w:rPr>
+          <w:rFonts w:hint="cs"/>
+          <w:rtl/>
+        </w:rPr>
+        <w:t xml:space="preserve"> כדי לתקן השוואות מרובות?</w:t>
+      </w:r>
     </w:p>
     <w:sectPr>
       <w:pgSz w:w="12240" w:h="15840"/>

</xml_diff>

<commit_message>
First draft of full pre-reg, before formatting.
</commit_message>
<xml_diff>
--- a/analysis/analysis_log.docx
+++ b/analysis/analysis_log.docx
@@ -176,13 +176,8 @@
         <w:t>advanced</w:t>
       </w:r>
       <w:r>
-        <w:t xml:space="preserve"> method for interpolating trajectory data while keeping the dynamic information of the </w:t>
-      </w:r>
-      <w:proofErr w:type="gramStart"/>
-      <w:r>
-        <w:t>reach.</w:t>
-      </w:r>
-      <w:proofErr w:type="gramEnd"/>
+        <w:t xml:space="preserve"> method for interpolating trajectory data while keeping the dynamic information of the reach.</w:t>
+      </w:r>
     </w:p>
     <w:p>
       <w:pPr>
@@ -1025,18 +1020,10 @@
         <w:bidi w:val="0"/>
       </w:pPr>
       <w:r>
-        <w:t xml:space="preserve">Fit a B-spline function to </w:t>
-      </w:r>
-      <w:proofErr w:type="gramStart"/>
-      <w:r>
-        <w:t xml:space="preserve">the </w:t>
-      </w:r>
-      <w:r>
-        <w:t>each</w:t>
-      </w:r>
-      <w:proofErr w:type="gramEnd"/>
-      <w:r>
-        <w:t xml:space="preserve"> </w:t>
+        <w:t xml:space="preserve">Fit a B-spline function to the </w:t>
+      </w:r>
+      <w:r>
+        <w:t xml:space="preserve">each </w:t>
       </w:r>
       <w:r>
         <w:t>axis</w:t>
@@ -1130,12 +1117,14 @@
       <w:r>
         <w:t xml:space="preserve"> is applied to the 4</w:t>
       </w:r>
+      <w:proofErr w:type="spellStart"/>
       <w:r>
         <w:rPr>
           <w:vertAlign w:val="superscript"/>
         </w:rPr>
         <w:t>th</w:t>
       </w:r>
+      <w:proofErr w:type="spellEnd"/>
       <w:r>
         <w:t xml:space="preserve"> derivative </w:t>
       </w:r>
@@ -1342,18 +1331,10 @@
         <w:t>(</w:t>
       </w:r>
       <w:r>
-        <w:t xml:space="preserve">on the </w:t>
-      </w:r>
-      <w:proofErr w:type="gramStart"/>
-      <w:r>
-        <w:t>X,</w:t>
-      </w:r>
-      <w:r>
-        <w:t>Y</w:t>
-      </w:r>
-      <w:proofErr w:type="gramEnd"/>
-      <w:r>
-        <w:t xml:space="preserve"> plane).</w:t>
+        <w:t>on the X,</w:t>
+      </w:r>
+      <w:r>
+        <w:t>Y plane).</w:t>
       </w:r>
     </w:p>
     <w:p>
@@ -1519,7 +1500,13 @@
         <w:bidi w:val="0"/>
       </w:pPr>
       <w:r>
-        <w:t>Bad performance – subject was at chance level in the target classification task</w:t>
+        <w:t xml:space="preserve">Bad performance – subject </w:t>
+      </w:r>
+      <w:r>
+        <w:t xml:space="preserve">was correct less than 70% of the times in the </w:t>
+      </w:r>
+      <w:r>
+        <w:t>target classification task</w:t>
       </w:r>
       <w:r>
         <w:t xml:space="preserve"> (counts only trials with PAS=1)</w:t>
@@ -1702,7 +1689,16 @@
         <w:ind w:left="1440"/>
       </w:pPr>
       <w:r>
-        <w:t>Main point is that we don't conclude the diff along the whole trajectory is significant from seeing that a single comparison was significant, we just conclude that the difference at that point is significant.</w:t>
+        <w:t xml:space="preserve">Main point is that </w:t>
+      </w:r>
+      <w:r>
+        <w:t xml:space="preserve">we </w:t>
+      </w:r>
+      <w:r>
+        <w:t xml:space="preserve">conclude </w:t>
+      </w:r>
+      <w:r>
+        <w:t>that the two trajectories are different from finding a significant difference at some point along the trajectory, but we do not draw conclusions about single points along the trajectory.</w:t>
       </w:r>
     </w:p>
     <w:p>
@@ -1807,15 +1803,7 @@
         <w:t>To</w:t>
       </w:r>
       <w:r>
-        <w:t xml:space="preserve"> avoid negative area values after the </w:t>
-      </w:r>
-      <w:proofErr w:type="gramStart"/>
-      <w:r>
-        <w:t>trajectories</w:t>
-      </w:r>
-      <w:proofErr w:type="gramEnd"/>
-      <w:r>
-        <w:t xml:space="preserve"> intersect, they are split to section at their intersections and the area is calculated separately for each section.</w:t>
+        <w:t xml:space="preserve"> avoid negative area values after the trajectories intersect, they are split to section at their intersections and the area is calculated separately for each section.</w:t>
       </w:r>
     </w:p>
     <w:p>
@@ -2081,6 +2069,7 @@
         <w:bidi w:val="0"/>
       </w:pPr>
       <w:r>
+        <w:lastRenderedPageBreak/>
         <w:t>RT</w:t>
       </w:r>
     </w:p>
@@ -2094,7 +2083,6 @@
         <w:bidi w:val="0"/>
       </w:pPr>
       <w:r>
-        <w:lastRenderedPageBreak/>
         <w:t>Reaction time</w:t>
       </w:r>
     </w:p>
@@ -2226,15 +2214,7 @@
         <w:bidi w:val="0"/>
       </w:pPr>
       <w:r>
-        <w:t xml:space="preserve">Define 'M', which is the minimal </w:t>
-      </w:r>
-      <w:proofErr w:type="gramStart"/>
-      <w:r>
-        <w:t>amount</w:t>
-      </w:r>
-      <w:proofErr w:type="gramEnd"/>
-      <w:r>
-        <w:t xml:space="preserve"> of valid trials </w:t>
+        <w:t xml:space="preserve">Define 'M', which is the minimal amount of valid trials </w:t>
       </w:r>
       <w:r>
         <w:t xml:space="preserve">any subject has </w:t>
@@ -2318,15 +2298,15 @@
         <w:bidi w:val="0"/>
       </w:pPr>
       <w:r>
-        <w:t xml:space="preserve">We now plot the average difference and </w:t>
-      </w:r>
-      <w:proofErr w:type="gramStart"/>
-      <w:r>
-        <w:t>it's</w:t>
-      </w:r>
-      <w:proofErr w:type="gramEnd"/>
-      <w:r>
-        <w:t xml:space="preserve"> confidence interval, this gives us a "t-test" along time. </w:t>
+        <w:t xml:space="preserve">We now plot the average difference and it's confidence interval, this gives us a "t-test" </w:t>
+      </w:r>
+      <w:proofErr w:type="spellStart"/>
+      <w:r>
+        <w:t>along</w:t>
+      </w:r>
+      <w:proofErr w:type="spellEnd"/>
+      <w:r>
+        <w:t xml:space="preserve"> time. </w:t>
       </w:r>
       <w:r>
         <w:t>We look if at any point in time the difference is significantly greater than zero.</w:t>

</xml_diff>

<commit_message>
Increased onset velocity threshold
</commit_message>
<xml_diff>
--- a/analysis/analysis_log.docx
+++ b/analysis/analysis_log.docx
@@ -1,6 +1,6 @@
 
 <file path=word/document.xml><?xml version="1.0" encoding="utf-8"?>
-<w:document xmlns:wpc="http://schemas.microsoft.com/office/word/2010/wordprocessingCanvas" xmlns:cx="http://schemas.microsoft.com/office/drawing/2014/chartex" xmlns:cx1="http://schemas.microsoft.com/office/drawing/2015/9/8/chartex" xmlns:cx2="http://schemas.microsoft.com/office/drawing/2015/10/21/chartex" xmlns:cx3="http://schemas.microsoft.com/office/drawing/2016/5/9/chartex" xmlns:cx4="http://schemas.microsoft.com/office/drawing/2016/5/10/chartex" xmlns:cx5="http://schemas.microsoft.com/office/drawing/2016/5/11/chartex" xmlns:cx6="http://schemas.microsoft.com/office/drawing/2016/5/12/chartex" xmlns:cx7="http://schemas.microsoft.com/office/drawing/2016/5/13/chartex" xmlns:cx8="http://schemas.microsoft.com/office/drawing/2016/5/14/chartex" xmlns:mc="http://schemas.openxmlformats.org/markup-compatibility/2006" xmlns:aink="http://schemas.microsoft.com/office/drawing/2016/ink" xmlns:am3d="http://schemas.microsoft.com/office/drawing/2017/model3d" xmlns:o="urn:schemas-microsoft-com:office:office" xmlns:r="http://schemas.openxmlformats.org/officeDocument/2006/relationships" xmlns:m="http://schemas.openxmlformats.org/officeDocument/2006/math" xmlns:v="urn:schemas-microsoft-com:vml" xmlns:wp14="http://schemas.microsoft.com/office/word/2010/wordprocessingDrawing" xmlns:wp="http://schemas.openxmlformats.org/drawingml/2006/wordprocessingDrawing" xmlns:w10="urn:schemas-microsoft-com:office:word" xmlns:w="http://schemas.openxmlformats.org/wordprocessingml/2006/main" xmlns:w14="http://schemas.microsoft.com/office/word/2010/wordml" xmlns:w15="http://schemas.microsoft.com/office/word/2012/wordml" xmlns:w16cex="http://schemas.microsoft.com/office/word/2018/wordml/cex" xmlns:w16cid="http://schemas.microsoft.com/office/word/2016/wordml/cid" xmlns:w16="http://schemas.microsoft.com/office/word/2018/wordml" xmlns:w16sdtdh="http://schemas.microsoft.com/office/word/2020/wordml/sdtdatahash" xmlns:w16se="http://schemas.microsoft.com/office/word/2015/wordml/symex" xmlns:wpg="http://schemas.microsoft.com/office/word/2010/wordprocessingGroup" xmlns:wpi="http://schemas.microsoft.com/office/word/2010/wordprocessingInk" xmlns:wne="http://schemas.microsoft.com/office/word/2006/wordml" xmlns:wps="http://schemas.microsoft.com/office/word/2010/wordprocessingShape" mc:Ignorable="w14 w15 w16se w16cid w16 w16cex w16sdtdh wp14">
+<w:document xmlns:wpc="http://schemas.microsoft.com/office/word/2010/wordprocessingCanvas" xmlns:cx="http://schemas.microsoft.com/office/drawing/2014/chartex" xmlns:cx1="http://schemas.microsoft.com/office/drawing/2015/9/8/chartex" xmlns:cx2="http://schemas.microsoft.com/office/drawing/2015/10/21/chartex" xmlns:cx3="http://schemas.microsoft.com/office/drawing/2016/5/9/chartex" xmlns:cx4="http://schemas.microsoft.com/office/drawing/2016/5/10/chartex" xmlns:cx5="http://schemas.microsoft.com/office/drawing/2016/5/11/chartex" xmlns:cx6="http://schemas.microsoft.com/office/drawing/2016/5/12/chartex" xmlns:cx7="http://schemas.microsoft.com/office/drawing/2016/5/13/chartex" xmlns:cx8="http://schemas.microsoft.com/office/drawing/2016/5/14/chartex" xmlns:mc="http://schemas.openxmlformats.org/markup-compatibility/2006" xmlns:aink="http://schemas.microsoft.com/office/drawing/2016/ink" xmlns:am3d="http://schemas.microsoft.com/office/drawing/2017/model3d" xmlns:o="urn:schemas-microsoft-com:office:office" xmlns:oel="http://schemas.microsoft.com/office/2019/extlst" xmlns:r="http://schemas.openxmlformats.org/officeDocument/2006/relationships" xmlns:m="http://schemas.openxmlformats.org/officeDocument/2006/math" xmlns:v="urn:schemas-microsoft-com:vml" xmlns:wp14="http://schemas.microsoft.com/office/word/2010/wordprocessingDrawing" xmlns:wp="http://schemas.openxmlformats.org/drawingml/2006/wordprocessingDrawing" xmlns:w10="urn:schemas-microsoft-com:office:word" xmlns:w="http://schemas.openxmlformats.org/wordprocessingml/2006/main" xmlns:w14="http://schemas.microsoft.com/office/word/2010/wordml" xmlns:w15="http://schemas.microsoft.com/office/word/2012/wordml" xmlns:w16cex="http://schemas.microsoft.com/office/word/2018/wordml/cex" xmlns:w16cid="http://schemas.microsoft.com/office/word/2016/wordml/cid" xmlns:w16="http://schemas.microsoft.com/office/word/2018/wordml" xmlns:w16sdtdh="http://schemas.microsoft.com/office/word/2020/wordml/sdtdatahash" xmlns:w16se="http://schemas.microsoft.com/office/word/2015/wordml/symex" xmlns:wpg="http://schemas.microsoft.com/office/word/2010/wordprocessingGroup" xmlns:wpi="http://schemas.microsoft.com/office/word/2010/wordprocessingInk" xmlns:wne="http://schemas.microsoft.com/office/word/2006/wordml" xmlns:wps="http://schemas.microsoft.com/office/word/2010/wordprocessingShape" mc:Ignorable="w14 w15 w16se w16cid w16 w16cex w16sdtdh wp14">
   <w:body>
     <w:p>
       <w:pPr>
@@ -1117,14 +1117,12 @@
       <w:r>
         <w:t xml:space="preserve"> is applied to the 4</w:t>
       </w:r>
-      <w:proofErr w:type="spellStart"/>
       <w:r>
         <w:rPr>
           <w:vertAlign w:val="superscript"/>
         </w:rPr>
         <w:t>th</w:t>
       </w:r>
-      <w:proofErr w:type="spellEnd"/>
       <w:r>
         <w:t xml:space="preserve"> derivative </w:t>
       </w:r>
@@ -1283,10 +1281,78 @@
         <w:t>c</w:t>
       </w:r>
       <w:r>
-        <w:t xml:space="preserve">e along the Z axis between first and last sample was shorter than </w:t>
-      </w:r>
-      <w:r>
-        <w:t>32cm.</w:t>
+        <w:t>e along the Z axis between first and last sample was shorter than</w:t>
+      </w:r>
+      <w:r>
+        <w:t>:</w:t>
+      </w:r>
+    </w:p>
+    <w:p>
+      <w:pPr>
+        <w:pStyle w:val="NoSpacing"/>
+        <w:bidi w:val="0"/>
+        <w:ind w:left="720"/>
+      </w:pPr>
+      <m:oMathPara>
+        <m:oMath>
+          <m:r>
+            <w:rPr>
+              <w:rFonts w:ascii="Cambria Math" w:hAnsi="Cambria Math"/>
+            </w:rPr>
+            <m:t>distanc</m:t>
+          </m:r>
+          <m:sSub>
+            <m:sSubPr>
+              <m:ctrlPr>
+                <w:rPr>
+                  <w:rFonts w:ascii="Cambria Math" w:hAnsi="Cambria Math"/>
+                  <w:i/>
+                </w:rPr>
+              </m:ctrlPr>
+            </m:sSubPr>
+            <m:e>
+              <m:r>
+                <w:rPr>
+                  <w:rFonts w:ascii="Cambria Math" w:hAnsi="Cambria Math"/>
+                </w:rPr>
+                <m:t>e</m:t>
+              </m:r>
+            </m:e>
+            <m:sub>
+              <m:r>
+                <w:rPr>
+                  <w:rFonts w:ascii="Cambria Math" w:hAnsi="Cambria Math"/>
+                </w:rPr>
+                <m:t>between start point and screen</m:t>
+              </m:r>
+            </m:sub>
+          </m:sSub>
+          <m:r>
+            <w:rPr>
+              <w:rFonts w:ascii="Cambria Math" w:hAnsi="Cambria Math"/>
+            </w:rPr>
+            <m:t>-onset variation</m:t>
+          </m:r>
+        </m:oMath>
+      </m:oMathPara>
+    </w:p>
+    <w:p>
+      <w:pPr>
+        <w:bidi w:val="0"/>
+        <w:ind w:firstLine="720"/>
+      </w:pPr>
+      <w:r>
+        <w:rPr>
+          <w:i/>
+          <w:iCs/>
+        </w:rPr>
+        <w:t>Onset variation</w:t>
+      </w:r>
+      <w:r>
+        <w:t xml:space="preserve"> </w:t>
+      </w:r>
+      <w:r>
+        <w:t>is a 3cm error margin that compensates for small variations in the location of movement onset</w:t>
       </w:r>
     </w:p>
     <w:p>
@@ -1500,6 +1566,7 @@
         <w:bidi w:val="0"/>
       </w:pPr>
       <w:r>
+        <w:lastRenderedPageBreak/>
         <w:t xml:space="preserve">Bad performance – subject </w:t>
       </w:r>
       <w:r>
@@ -1525,7 +1592,6 @@
         <w:bidi w:val="0"/>
       </w:pPr>
       <w:r>
-        <w:lastRenderedPageBreak/>
         <w:t>Aware of prime – prime recognition was above chance indicating the subject is aware of the prime.</w:t>
       </w:r>
     </w:p>
@@ -2034,6 +2100,7 @@
         <w:bidi w:val="0"/>
       </w:pPr>
       <w:r>
+        <w:lastRenderedPageBreak/>
         <w:t>Sorting and averaging between subjects</w:t>
       </w:r>
     </w:p>
@@ -2069,7 +2136,6 @@
         <w:bidi w:val="0"/>
       </w:pPr>
       <w:r>
-        <w:lastRenderedPageBreak/>
         <w:t>RT</w:t>
       </w:r>
     </w:p>
@@ -2432,6 +2498,7 @@
         <w:bidi w:val="0"/>
       </w:pPr>
       <w:r>
+        <w:lastRenderedPageBreak/>
         <w:t>We enter all these observations from all the subject into a LMM with condition as the predictor, reach area as the predicted, and subject as a random factor.</w:t>
       </w:r>
     </w:p>
@@ -2453,7 +2520,6 @@
         <w:rPr>
           <w:noProof/>
         </w:rPr>
-        <w:lastRenderedPageBreak/>
         <w:drawing>
           <wp:inline distT="0" distB="0" distL="0" distR="0" wp14:anchorId="2927F4A1" wp14:editId="3FA80EB8">
             <wp:extent cx="2327564" cy="1339197"/>
@@ -2786,6 +2852,7 @@
           <w:noProof/>
           <w:rtl/>
         </w:rPr>
+        <w:lastRenderedPageBreak/>
         <w:drawing>
           <wp:inline distT="0" distB="0" distL="0" distR="0" wp14:anchorId="0D8FBA83" wp14:editId="5DF2E005">
             <wp:extent cx="2928348" cy="1518945"/>
@@ -2837,7 +2904,6 @@
         <w:pStyle w:val="Heading3"/>
       </w:pPr>
       <w:r>
-        <w:lastRenderedPageBreak/>
         <w:t>Linear mixed model</w:t>
       </w:r>
     </w:p>
@@ -3261,7 +3327,7 @@
 </file>
 
 <file path=word/numbering.xml><?xml version="1.0" encoding="utf-8"?>
-<w:numbering xmlns:wpc="http://schemas.microsoft.com/office/word/2010/wordprocessingCanvas" xmlns:cx="http://schemas.microsoft.com/office/drawing/2014/chartex" xmlns:cx1="http://schemas.microsoft.com/office/drawing/2015/9/8/chartex" xmlns:cx2="http://schemas.microsoft.com/office/drawing/2015/10/21/chartex" xmlns:cx3="http://schemas.microsoft.com/office/drawing/2016/5/9/chartex" xmlns:cx4="http://schemas.microsoft.com/office/drawing/2016/5/10/chartex" xmlns:cx5="http://schemas.microsoft.com/office/drawing/2016/5/11/chartex" xmlns:cx6="http://schemas.microsoft.com/office/drawing/2016/5/12/chartex" xmlns:cx7="http://schemas.microsoft.com/office/drawing/2016/5/13/chartex" xmlns:cx8="http://schemas.microsoft.com/office/drawing/2016/5/14/chartex" xmlns:mc="http://schemas.openxmlformats.org/markup-compatibility/2006" xmlns:aink="http://schemas.microsoft.com/office/drawing/2016/ink" xmlns:am3d="http://schemas.microsoft.com/office/drawing/2017/model3d" xmlns:o="urn:schemas-microsoft-com:office:office" xmlns:r="http://schemas.openxmlformats.org/officeDocument/2006/relationships" xmlns:m="http://schemas.openxmlformats.org/officeDocument/2006/math" xmlns:v="urn:schemas-microsoft-com:vml" xmlns:wp14="http://schemas.microsoft.com/office/word/2010/wordprocessingDrawing" xmlns:wp="http://schemas.openxmlformats.org/drawingml/2006/wordprocessingDrawing" xmlns:w10="urn:schemas-microsoft-com:office:word" xmlns:w="http://schemas.openxmlformats.org/wordprocessingml/2006/main" xmlns:w14="http://schemas.microsoft.com/office/word/2010/wordml" xmlns:w15="http://schemas.microsoft.com/office/word/2012/wordml" xmlns:w16cex="http://schemas.microsoft.com/office/word/2018/wordml/cex" xmlns:w16cid="http://schemas.microsoft.com/office/word/2016/wordml/cid" xmlns:w16="http://schemas.microsoft.com/office/word/2018/wordml" xmlns:w16sdtdh="http://schemas.microsoft.com/office/word/2020/wordml/sdtdatahash" xmlns:w16se="http://schemas.microsoft.com/office/word/2015/wordml/symex" xmlns:wpg="http://schemas.microsoft.com/office/word/2010/wordprocessingGroup" xmlns:wpi="http://schemas.microsoft.com/office/word/2010/wordprocessingInk" xmlns:wne="http://schemas.microsoft.com/office/word/2006/wordml" xmlns:wps="http://schemas.microsoft.com/office/word/2010/wordprocessingShape" mc:Ignorable="w14 w15 w16se w16cid w16 w16cex w16sdtdh wp14">
+<w:numbering xmlns:wpc="http://schemas.microsoft.com/office/word/2010/wordprocessingCanvas" xmlns:cx="http://schemas.microsoft.com/office/drawing/2014/chartex" xmlns:cx1="http://schemas.microsoft.com/office/drawing/2015/9/8/chartex" xmlns:cx2="http://schemas.microsoft.com/office/drawing/2015/10/21/chartex" xmlns:cx3="http://schemas.microsoft.com/office/drawing/2016/5/9/chartex" xmlns:cx4="http://schemas.microsoft.com/office/drawing/2016/5/10/chartex" xmlns:cx5="http://schemas.microsoft.com/office/drawing/2016/5/11/chartex" xmlns:cx6="http://schemas.microsoft.com/office/drawing/2016/5/12/chartex" xmlns:cx7="http://schemas.microsoft.com/office/drawing/2016/5/13/chartex" xmlns:cx8="http://schemas.microsoft.com/office/drawing/2016/5/14/chartex" xmlns:mc="http://schemas.openxmlformats.org/markup-compatibility/2006" xmlns:aink="http://schemas.microsoft.com/office/drawing/2016/ink" xmlns:am3d="http://schemas.microsoft.com/office/drawing/2017/model3d" xmlns:o="urn:schemas-microsoft-com:office:office" xmlns:oel="http://schemas.microsoft.com/office/2019/extlst" xmlns:r="http://schemas.openxmlformats.org/officeDocument/2006/relationships" xmlns:m="http://schemas.openxmlformats.org/officeDocument/2006/math" xmlns:v="urn:schemas-microsoft-com:vml" xmlns:wp14="http://schemas.microsoft.com/office/word/2010/wordprocessingDrawing" xmlns:wp="http://schemas.openxmlformats.org/drawingml/2006/wordprocessingDrawing" xmlns:w10="urn:schemas-microsoft-com:office:word" xmlns:w="http://schemas.openxmlformats.org/wordprocessingml/2006/main" xmlns:w14="http://schemas.microsoft.com/office/word/2010/wordml" xmlns:w15="http://schemas.microsoft.com/office/word/2012/wordml" xmlns:w16cex="http://schemas.microsoft.com/office/word/2018/wordml/cex" xmlns:w16cid="http://schemas.microsoft.com/office/word/2016/wordml/cid" xmlns:w16="http://schemas.microsoft.com/office/word/2018/wordml" xmlns:w16sdtdh="http://schemas.microsoft.com/office/word/2020/wordml/sdtdatahash" xmlns:w16se="http://schemas.microsoft.com/office/word/2015/wordml/symex" xmlns:wpg="http://schemas.microsoft.com/office/word/2010/wordprocessingGroup" xmlns:wpi="http://schemas.microsoft.com/office/word/2010/wordprocessingInk" xmlns:wne="http://schemas.microsoft.com/office/word/2006/wordml" xmlns:wps="http://schemas.microsoft.com/office/word/2010/wordprocessingShape" mc:Ignorable="w14 w15 w16se w16cid w16 w16cex w16sdtdh wp14">
   <w:abstractNum w:abstractNumId="0" w15:restartNumberingAfterBreak="0">
     <w:nsid w:val="11191F27"/>
     <w:multiLevelType w:val="hybridMultilevel"/>

</xml_diff>

<commit_message>
Fixed python d' calc
</commit_message>
<xml_diff>
--- a/analysis/analysis_log.docx
+++ b/analysis/analysis_log.docx
@@ -2699,13 +2699,8 @@
         <w:bidi w:val="0"/>
       </w:pPr>
       <w:r>
-        <w:t xml:space="preserve">Reach </w:t>
-      </w:r>
-      <w:proofErr w:type="gramStart"/>
-      <w:r>
-        <w:t>area</w:t>
-      </w:r>
-      <w:proofErr w:type="gramEnd"/>
+        <w:t>Reach area</w:t>
+      </w:r>
     </w:p>
     <w:p>
       <w:pPr>
@@ -3758,6 +3753,7 @@
         <w:rPr>
           <w:b/>
           <w:bCs/>
+          <w:highlight w:val="yellow"/>
         </w:rPr>
         <w:t>R</w:t>
       </w:r>
@@ -4338,9 +4334,8 @@
           <w:sz w:val="22"/>
           <w:szCs w:val="22"/>
         </w:rPr>
-        <w:t xml:space="preserve"> with </w:t>
-      </w:r>
-      <w:proofErr w:type="gramStart"/>
+        <w:t xml:space="preserve"> </w:t>
+      </w:r>
       <w:r>
         <w:rPr>
           <w:rFonts w:ascii="Arial" w:eastAsia="Arial" w:hAnsi="Arial" w:cs="Arial"/>
@@ -4350,100 +4345,10 @@
           <w:sz w:val="22"/>
           <w:szCs w:val="22"/>
         </w:rPr>
-        <w:t>Python</w:t>
-      </w:r>
-      <w:proofErr w:type="gramEnd"/>
-    </w:p>
-    <w:p>
-      <w:pPr>
-        <w:bidi w:val="0"/>
-        <w:ind w:firstLine="720"/>
-        <w:rPr>
-          <w:rFonts w:ascii="Arial" w:eastAsia="Arial" w:hAnsi="Arial" w:cs="Arial"/>
-          <w:color w:val="000000" w:themeColor="text1"/>
-          <w:sz w:val="22"/>
-          <w:szCs w:val="22"/>
-        </w:rPr>
-      </w:pPr>
-      <w:r>
-        <w:rPr>
-          <w:rFonts w:ascii="Arial" w:eastAsia="Arial" w:hAnsi="Arial" w:cs="Arial"/>
-          <w:color w:val="000000" w:themeColor="text1"/>
-          <w:sz w:val="22"/>
-          <w:szCs w:val="22"/>
-        </w:rPr>
-        <w:t>I</w:t>
-      </w:r>
-      <w:r>
-        <w:rPr>
-          <w:rFonts w:ascii="Arial" w:eastAsia="Arial" w:hAnsi="Arial" w:cs="Arial"/>
-          <w:color w:val="000000" w:themeColor="text1"/>
-          <w:sz w:val="22"/>
-          <w:szCs w:val="22"/>
-        </w:rPr>
-        <w:t>dentical to the ‘D’ computation’ section in MATLAB</w:t>
-      </w:r>
-      <w:r>
-        <w:rPr>
-          <w:rFonts w:ascii="Arial" w:eastAsia="Arial" w:hAnsi="Arial" w:cs="Arial"/>
-          <w:color w:val="000000" w:themeColor="text1"/>
-          <w:sz w:val="22"/>
-          <w:szCs w:val="22"/>
-        </w:rPr>
-        <w:t xml:space="preserve"> (see above), h</w:t>
-      </w:r>
-      <w:r>
-        <w:rPr>
-          <w:rFonts w:ascii="Arial" w:eastAsia="Arial" w:hAnsi="Arial" w:cs="Arial"/>
-          <w:color w:val="000000" w:themeColor="text1"/>
-          <w:sz w:val="22"/>
-          <w:szCs w:val="22"/>
-        </w:rPr>
-        <w:t xml:space="preserve">owever, </w:t>
-      </w:r>
-      <w:r>
-        <w:rPr>
-          <w:rFonts w:ascii="Arial" w:eastAsia="Arial" w:hAnsi="Arial" w:cs="Arial"/>
-          <w:color w:val="000000" w:themeColor="text1"/>
-          <w:sz w:val="22"/>
-          <w:szCs w:val="22"/>
-        </w:rPr>
-        <w:t>u</w:t>
-      </w:r>
-      <w:r>
-        <w:rPr>
-          <w:rFonts w:ascii="Arial" w:eastAsia="Arial" w:hAnsi="Arial" w:cs="Arial"/>
-          <w:color w:val="000000" w:themeColor="text1"/>
-          <w:sz w:val="22"/>
-          <w:szCs w:val="22"/>
-        </w:rPr>
-        <w:t xml:space="preserve">ses more complex machine </w:t>
+        <w:t xml:space="preserve">in </w:t>
       </w:r>
       <w:proofErr w:type="gramStart"/>
       <w:r>
-        <w:rPr>
-          <w:rFonts w:ascii="Arial" w:eastAsia="Arial" w:hAnsi="Arial" w:cs="Arial"/>
-          <w:color w:val="000000" w:themeColor="text1"/>
-          <w:sz w:val="22"/>
-          <w:szCs w:val="22"/>
-        </w:rPr>
-        <w:t>learning</w:t>
-      </w:r>
-      <w:proofErr w:type="gramEnd"/>
-      <w:r>
-        <w:rPr>
-          <w:rFonts w:ascii="Arial" w:eastAsia="Arial" w:hAnsi="Arial" w:cs="Arial"/>
-          <w:color w:val="000000" w:themeColor="text1"/>
-          <w:sz w:val="22"/>
-          <w:szCs w:val="22"/>
-        </w:rPr>
-        <w:t xml:space="preserve"> </w:t>
-      </w:r>
-    </w:p>
-    <w:p>
-      <w:pPr>
-        <w:bidi w:val="0"/>
-        <w:ind w:firstLine="720"/>
         <w:rPr>
           <w:rFonts w:ascii="Arial" w:eastAsia="Arial" w:hAnsi="Arial" w:cs="Arial"/>
           <w:b/>
@@ -4451,6 +4356,109 @@
           <w:color w:val="000000" w:themeColor="text1"/>
           <w:sz w:val="22"/>
           <w:szCs w:val="22"/>
+          <w:highlight w:val="yellow"/>
+        </w:rPr>
+        <w:t>Python</w:t>
+      </w:r>
+      <w:proofErr w:type="gramEnd"/>
+    </w:p>
+    <w:p>
+      <w:pPr>
+        <w:bidi w:val="0"/>
+        <w:ind w:firstLine="720"/>
+        <w:rPr>
+          <w:rFonts w:ascii="Arial" w:eastAsia="Arial" w:hAnsi="Arial" w:cs="Arial"/>
+          <w:color w:val="000000" w:themeColor="text1"/>
+          <w:sz w:val="22"/>
+          <w:szCs w:val="22"/>
+        </w:rPr>
+      </w:pPr>
+      <w:r>
+        <w:rPr>
+          <w:rFonts w:ascii="Arial" w:eastAsia="Arial" w:hAnsi="Arial" w:cs="Arial"/>
+          <w:color w:val="000000" w:themeColor="text1"/>
+          <w:sz w:val="22"/>
+          <w:szCs w:val="22"/>
+        </w:rPr>
+        <w:t>I</w:t>
+      </w:r>
+      <w:r>
+        <w:rPr>
+          <w:rFonts w:ascii="Arial" w:eastAsia="Arial" w:hAnsi="Arial" w:cs="Arial"/>
+          <w:color w:val="000000" w:themeColor="text1"/>
+          <w:sz w:val="22"/>
+          <w:szCs w:val="22"/>
+        </w:rPr>
+        <w:t>dentical to the ‘D’ computation’ section in MATLAB</w:t>
+      </w:r>
+      <w:r>
+        <w:rPr>
+          <w:rFonts w:ascii="Arial" w:eastAsia="Arial" w:hAnsi="Arial" w:cs="Arial"/>
+          <w:color w:val="000000" w:themeColor="text1"/>
+          <w:sz w:val="22"/>
+          <w:szCs w:val="22"/>
+        </w:rPr>
+        <w:t xml:space="preserve"> (see above), h</w:t>
+      </w:r>
+      <w:r>
+        <w:rPr>
+          <w:rFonts w:ascii="Arial" w:eastAsia="Arial" w:hAnsi="Arial" w:cs="Arial"/>
+          <w:color w:val="000000" w:themeColor="text1"/>
+          <w:sz w:val="22"/>
+          <w:szCs w:val="22"/>
+        </w:rPr>
+        <w:t xml:space="preserve">owever, </w:t>
+      </w:r>
+      <w:r>
+        <w:rPr>
+          <w:rFonts w:ascii="Arial" w:eastAsia="Arial" w:hAnsi="Arial" w:cs="Arial"/>
+          <w:color w:val="000000" w:themeColor="text1"/>
+          <w:sz w:val="22"/>
+          <w:szCs w:val="22"/>
+        </w:rPr>
+        <w:t>u</w:t>
+      </w:r>
+      <w:r>
+        <w:rPr>
+          <w:rFonts w:ascii="Arial" w:eastAsia="Arial" w:hAnsi="Arial" w:cs="Arial"/>
+          <w:color w:val="000000" w:themeColor="text1"/>
+          <w:sz w:val="22"/>
+          <w:szCs w:val="22"/>
+        </w:rPr>
+        <w:t xml:space="preserve">ses more complex machine </w:t>
+      </w:r>
+      <w:proofErr w:type="gramStart"/>
+      <w:r>
+        <w:rPr>
+          <w:rFonts w:ascii="Arial" w:eastAsia="Arial" w:hAnsi="Arial" w:cs="Arial"/>
+          <w:color w:val="000000" w:themeColor="text1"/>
+          <w:sz w:val="22"/>
+          <w:szCs w:val="22"/>
+        </w:rPr>
+        <w:t>learning</w:t>
+      </w:r>
+      <w:proofErr w:type="gramEnd"/>
+      <w:r>
+        <w:rPr>
+          <w:rFonts w:ascii="Arial" w:eastAsia="Arial" w:hAnsi="Arial" w:cs="Arial"/>
+          <w:color w:val="000000" w:themeColor="text1"/>
+          <w:sz w:val="22"/>
+          <w:szCs w:val="22"/>
+        </w:rPr>
+        <w:t xml:space="preserve"> </w:t>
+      </w:r>
+    </w:p>
+    <w:p>
+      <w:pPr>
+        <w:bidi w:val="0"/>
+        <w:ind w:firstLine="720"/>
+        <w:rPr>
+          <w:rFonts w:ascii="Arial" w:eastAsia="Arial" w:hAnsi="Arial" w:cs="Arial"/>
+          <w:b/>
+          <w:bCs/>
+          <w:color w:val="000000" w:themeColor="text1"/>
+          <w:sz w:val="22"/>
+          <w:szCs w:val="22"/>
           <w:u w:val="single"/>
         </w:rPr>
       </w:pPr>
@@ -4522,7 +4530,25 @@
           <w:sz w:val="22"/>
           <w:szCs w:val="22"/>
         </w:rPr>
-        <w:t xml:space="preserve">Define ‘SUBS’ and ‘DAY’ within </w:t>
+        <w:t xml:space="preserve">Define </w:t>
+      </w:r>
+      <w:r>
+        <w:rPr>
+          <w:rFonts w:ascii="Arial" w:eastAsia="Arial" w:hAnsi="Arial" w:cs="Arial"/>
+          <w:color w:val="000000" w:themeColor="text1"/>
+          <w:sz w:val="22"/>
+          <w:szCs w:val="22"/>
+        </w:rPr>
+        <w:t>params</w:t>
+      </w:r>
+      <w:r>
+        <w:rPr>
+          <w:rFonts w:ascii="Arial" w:eastAsia="Arial" w:hAnsi="Arial" w:cs="Arial"/>
+          <w:color w:val="000000" w:themeColor="text1"/>
+          <w:sz w:val="22"/>
+          <w:szCs w:val="22"/>
+        </w:rPr>
+        <w:t xml:space="preserve"> within </w:t>
       </w:r>
       <w:proofErr w:type="spellStart"/>
       <w:r>
@@ -4542,8 +4568,188 @@
           <w:sz w:val="22"/>
           <w:szCs w:val="22"/>
         </w:rPr>
-        <w:t>.</w:t>
-      </w:r>
+        <w:t>:</w:t>
+      </w:r>
+    </w:p>
+    <w:p>
+      <w:pPr>
+        <w:pStyle w:val="ListParagraph"/>
+        <w:numPr>
+          <w:ilvl w:val="2"/>
+          <w:numId w:val="13"/>
+        </w:numPr>
+        <w:bidi w:val="0"/>
+      </w:pPr>
+      <w:r>
+        <w:rPr>
+          <w:rFonts w:ascii="Arial" w:eastAsia="Arial" w:hAnsi="Arial" w:cs="Arial"/>
+          <w:color w:val="000000" w:themeColor="text1"/>
+          <w:sz w:val="22"/>
+          <w:szCs w:val="22"/>
+        </w:rPr>
+        <w:t>SUBS</w:t>
+      </w:r>
+    </w:p>
+    <w:p>
+      <w:pPr>
+        <w:pStyle w:val="ListParagraph"/>
+        <w:numPr>
+          <w:ilvl w:val="2"/>
+          <w:numId w:val="13"/>
+        </w:numPr>
+        <w:bidi w:val="0"/>
+      </w:pPr>
+      <w:r>
+        <w:rPr>
+          <w:rFonts w:ascii="Arial" w:eastAsia="Arial" w:hAnsi="Arial" w:cs="Arial"/>
+          <w:color w:val="000000" w:themeColor="text1"/>
+          <w:sz w:val="22"/>
+          <w:szCs w:val="22"/>
+        </w:rPr>
+        <w:t>DAY</w:t>
+      </w:r>
+    </w:p>
+    <w:p>
+      <w:pPr>
+        <w:pStyle w:val="ListParagraph"/>
+        <w:numPr>
+          <w:ilvl w:val="2"/>
+          <w:numId w:val="13"/>
+        </w:numPr>
+        <w:bidi w:val="0"/>
+      </w:pPr>
+      <w:r>
+        <w:rPr>
+          <w:rFonts w:ascii="Arial" w:eastAsia="Arial" w:hAnsi="Arial" w:cs="Arial"/>
+          <w:color w:val="000000" w:themeColor="text1"/>
+          <w:sz w:val="22"/>
+          <w:szCs w:val="22"/>
+        </w:rPr>
+        <w:t>M</w:t>
+      </w:r>
+      <w:r>
+        <w:rPr>
+          <w:rFonts w:ascii="Arial" w:eastAsia="Arial" w:hAnsi="Arial" w:cs="Arial"/>
+          <w:color w:val="000000" w:themeColor="text1"/>
+          <w:sz w:val="22"/>
+          <w:szCs w:val="22"/>
+        </w:rPr>
+        <w:t>odels</w:t>
+      </w:r>
+      <w:r>
+        <w:rPr>
+          <w:rFonts w:ascii="Arial" w:eastAsia="Arial" w:hAnsi="Arial" w:cs="Arial"/>
+          <w:color w:val="000000" w:themeColor="text1"/>
+          <w:sz w:val="22"/>
+          <w:szCs w:val="22"/>
+        </w:rPr>
+        <w:t xml:space="preserve"> – in the ensemble.</w:t>
+      </w:r>
+    </w:p>
+    <w:p>
+      <w:pPr>
+        <w:pStyle w:val="ListParagraph"/>
+        <w:numPr>
+          <w:ilvl w:val="2"/>
+          <w:numId w:val="13"/>
+        </w:numPr>
+        <w:bidi w:val="0"/>
+      </w:pPr>
+      <w:r>
+        <w:rPr>
+          <w:rFonts w:ascii="Arial" w:eastAsia="Arial" w:hAnsi="Arial" w:cs="Arial"/>
+          <w:color w:val="000000" w:themeColor="text1"/>
+          <w:sz w:val="22"/>
+          <w:szCs w:val="22"/>
+        </w:rPr>
+        <w:t>W</w:t>
+      </w:r>
+      <w:r>
+        <w:rPr>
+          <w:rFonts w:ascii="Arial" w:eastAsia="Arial" w:hAnsi="Arial" w:cs="Arial"/>
+          <w:color w:val="000000" w:themeColor="text1"/>
+          <w:sz w:val="22"/>
+          <w:szCs w:val="22"/>
+        </w:rPr>
+        <w:t>eights</w:t>
+      </w:r>
+      <w:r>
+        <w:rPr>
+          <w:rFonts w:ascii="Arial" w:eastAsia="Arial" w:hAnsi="Arial" w:cs="Arial"/>
+          <w:color w:val="000000" w:themeColor="text1"/>
+          <w:sz w:val="22"/>
+          <w:szCs w:val="22"/>
+        </w:rPr>
+        <w:t xml:space="preserve"> – of each model in the ensemble</w:t>
+      </w:r>
+    </w:p>
+    <w:p>
+      <w:pPr>
+        <w:pStyle w:val="ListParagraph"/>
+        <w:numPr>
+          <w:ilvl w:val="2"/>
+          <w:numId w:val="13"/>
+        </w:numPr>
+        <w:bidi w:val="0"/>
+      </w:pPr>
+      <w:proofErr w:type="spellStart"/>
+      <w:r>
+        <w:rPr>
+          <w:rFonts w:ascii="Arial" w:eastAsia="Arial" w:hAnsi="Arial" w:cs="Arial"/>
+          <w:color w:val="000000" w:themeColor="text1"/>
+          <w:sz w:val="22"/>
+          <w:szCs w:val="22"/>
+        </w:rPr>
+        <w:t>Iters</w:t>
+      </w:r>
+      <w:proofErr w:type="spellEnd"/>
+      <w:r>
+        <w:rPr>
+          <w:rFonts w:ascii="Arial" w:eastAsia="Arial" w:hAnsi="Arial" w:cs="Arial"/>
+          <w:color w:val="000000" w:themeColor="text1"/>
+          <w:sz w:val="22"/>
+          <w:szCs w:val="22"/>
+        </w:rPr>
+        <w:t xml:space="preserve"> – </w:t>
+      </w:r>
+      <w:r>
+        <w:rPr>
+          <w:rFonts w:ascii="Arial" w:eastAsia="Arial" w:hAnsi="Arial" w:cs="Arial"/>
+          <w:color w:val="000000" w:themeColor="text1"/>
+          <w:sz w:val="22"/>
+          <w:szCs w:val="22"/>
+        </w:rPr>
+        <w:t xml:space="preserve">how many </w:t>
+      </w:r>
+      <w:r>
+        <w:rPr>
+          <w:rFonts w:ascii="Arial" w:eastAsia="Arial" w:hAnsi="Arial" w:cs="Arial"/>
+          <w:color w:val="000000" w:themeColor="text1"/>
+          <w:sz w:val="22"/>
+          <w:szCs w:val="22"/>
+        </w:rPr>
+        <w:t xml:space="preserve">times the </w:t>
+      </w:r>
+      <w:r>
+        <w:rPr>
+          <w:rFonts w:ascii="Arial" w:eastAsia="Arial" w:hAnsi="Arial" w:cs="Arial"/>
+          <w:color w:val="000000" w:themeColor="text1"/>
+          <w:sz w:val="22"/>
+          <w:szCs w:val="22"/>
+        </w:rPr>
+        <w:t xml:space="preserve">classification should </w:t>
+      </w:r>
+      <w:proofErr w:type="gramStart"/>
+      <w:r>
+        <w:rPr>
+          <w:rFonts w:ascii="Arial" w:eastAsia="Arial" w:hAnsi="Arial" w:cs="Arial"/>
+          <w:color w:val="000000" w:themeColor="text1"/>
+          <w:sz w:val="22"/>
+          <w:szCs w:val="22"/>
+        </w:rPr>
+        <w:t>run</w:t>
+      </w:r>
+      <w:proofErr w:type="gramEnd"/>
     </w:p>
     <w:p>
       <w:pPr>

</xml_diff>